<commit_message>
Coding Standards Sample Code
Have included some new sample code, defining the structure of the
header, classes and methods.
</commit_message>
<xml_diff>
--- a/Documents/QA/Coding Standards Document.docx
+++ b/Documents/QA/Coding Standards Document.docx
@@ -62,13 +62,6 @@
     </w:p>
     <w:sdt>
       <w:sdtPr>
-        <w:id w:val="6236530"/>
-        <w:docPartObj>
-          <w:docPartGallery w:val="Table of Contents"/>
-          <w:docPartUnique/>
-        </w:docPartObj>
-      </w:sdtPr>
-      <w:sdtEndPr>
         <w:rPr>
           <w:rFonts w:asciiTheme="minorHAnsi" w:eastAsiaTheme="minorHAnsi" w:hAnsiTheme="minorHAnsi" w:cstheme="minorBidi"/>
           <w:b w:val="0"/>
@@ -78,7 +71,12 @@
           <w:szCs w:val="22"/>
           <w:lang w:val="en-SG"/>
         </w:rPr>
-      </w:sdtEndPr>
+        <w:id w:val="6236530"/>
+        <w:docPartObj>
+          <w:docPartGallery w:val="Table of Contents"/>
+          <w:docPartUnique/>
+        </w:docPartObj>
+      </w:sdtPr>
       <w:sdtContent>
         <w:p>
           <w:pPr>
@@ -2696,6 +2694,466 @@
         </w:rPr>
       </w:pPr>
     </w:p>
+    <w:p>
+      <w:pPr>
+        <w:rPr>
+          <w:sz w:val="24"/>
+          <w:szCs w:val="24"/>
+        </w:rPr>
+      </w:pPr>
+      <w:r>
+        <w:rPr>
+          <w:sz w:val="24"/>
+          <w:szCs w:val="24"/>
+        </w:rPr>
+        <w:lastRenderedPageBreak/>
+        <w:t>Full Sample Code Structure</w:t>
+      </w:r>
+    </w:p>
+    <w:p>
+      <w:pPr>
+        <w:rPr>
+          <w:sz w:val="24"/>
+          <w:szCs w:val="24"/>
+        </w:rPr>
+      </w:pPr>
+      <w:r>
+        <w:rPr>
+          <w:sz w:val="24"/>
+          <w:szCs w:val="24"/>
+        </w:rPr>
+        <w:t>/*</w:t>
+      </w:r>
+    </w:p>
+    <w:p>
+      <w:pPr>
+        <w:rPr>
+          <w:sz w:val="24"/>
+          <w:szCs w:val="24"/>
+        </w:rPr>
+      </w:pPr>
+      <w:r>
+        <w:rPr>
+          <w:sz w:val="24"/>
+          <w:szCs w:val="24"/>
+        </w:rPr>
+        <w:t>*Programmer: Steve Thorpe</w:t>
+      </w:r>
+    </w:p>
+    <w:p>
+      <w:pPr>
+        <w:rPr>
+          <w:sz w:val="24"/>
+          <w:szCs w:val="24"/>
+        </w:rPr>
+      </w:pPr>
+      <w:r>
+        <w:rPr>
+          <w:sz w:val="24"/>
+          <w:szCs w:val="24"/>
+        </w:rPr>
+        <w:t>*Date: 24/02/2014</w:t>
+      </w:r>
+    </w:p>
+    <w:p>
+      <w:pPr>
+        <w:rPr>
+          <w:sz w:val="24"/>
+          <w:szCs w:val="24"/>
+        </w:rPr>
+      </w:pPr>
+      <w:r>
+        <w:rPr>
+          <w:sz w:val="24"/>
+          <w:szCs w:val="24"/>
+        </w:rPr>
+        <w:t xml:space="preserve">*Description of Class: Sample class intended to demonstrate coding standards required for the </w:t>
+      </w:r>
+      <w:proofErr w:type="spellStart"/>
+      <w:r>
+        <w:rPr>
+          <w:sz w:val="24"/>
+          <w:szCs w:val="24"/>
+        </w:rPr>
+        <w:t>SWEng</w:t>
+      </w:r>
+      <w:proofErr w:type="spellEnd"/>
+      <w:r>
+        <w:rPr>
+          <w:sz w:val="24"/>
+          <w:szCs w:val="24"/>
+        </w:rPr>
+        <w:t xml:space="preserve"> project</w:t>
+      </w:r>
+    </w:p>
+    <w:p>
+      <w:pPr>
+        <w:rPr>
+          <w:sz w:val="24"/>
+          <w:szCs w:val="24"/>
+        </w:rPr>
+      </w:pPr>
+      <w:r>
+        <w:rPr>
+          <w:sz w:val="24"/>
+          <w:szCs w:val="24"/>
+        </w:rPr>
+        <w:t>*Version History: 24/02/2014 Version 1.0 Created</w:t>
+      </w:r>
+    </w:p>
+    <w:p>
+      <w:pPr>
+        <w:rPr>
+          <w:sz w:val="24"/>
+          <w:szCs w:val="24"/>
+        </w:rPr>
+      </w:pPr>
+      <w:r>
+        <w:rPr>
+          <w:sz w:val="24"/>
+          <w:szCs w:val="24"/>
+        </w:rPr>
+        <w:t>*/</w:t>
+      </w:r>
+    </w:p>
+    <w:p>
+      <w:pPr>
+        <w:rPr>
+          <w:sz w:val="24"/>
+          <w:szCs w:val="24"/>
+        </w:rPr>
+      </w:pPr>
+      <w:proofErr w:type="gramStart"/>
+      <w:r>
+        <w:rPr>
+          <w:sz w:val="24"/>
+          <w:szCs w:val="24"/>
+        </w:rPr>
+        <w:t>public</w:t>
+      </w:r>
+      <w:proofErr w:type="gramEnd"/>
+      <w:r>
+        <w:rPr>
+          <w:sz w:val="24"/>
+          <w:szCs w:val="24"/>
+        </w:rPr>
+        <w:t xml:space="preserve"> class </w:t>
+      </w:r>
+      <w:proofErr w:type="spellStart"/>
+      <w:r>
+        <w:rPr>
+          <w:sz w:val="24"/>
+          <w:szCs w:val="24"/>
+        </w:rPr>
+        <w:t>SampleClass</w:t>
+      </w:r>
+      <w:proofErr w:type="spellEnd"/>
+      <w:r>
+        <w:rPr>
+          <w:sz w:val="24"/>
+          <w:szCs w:val="24"/>
+        </w:rPr>
+        <w:t xml:space="preserve"> extends Application {</w:t>
+      </w:r>
+    </w:p>
+    <w:p>
+      <w:pPr>
+        <w:rPr>
+          <w:sz w:val="24"/>
+          <w:szCs w:val="24"/>
+        </w:rPr>
+      </w:pPr>
+      <w:r>
+        <w:rPr>
+          <w:sz w:val="24"/>
+          <w:szCs w:val="24"/>
+        </w:rPr>
+        <w:t xml:space="preserve">/* Sample method creating a button with text from the argument and adding </w:t>
+      </w:r>
+    </w:p>
+    <w:p>
+      <w:pPr>
+        <w:rPr>
+          <w:sz w:val="24"/>
+          <w:szCs w:val="24"/>
+        </w:rPr>
+      </w:pPr>
+      <w:r>
+        <w:rPr>
+          <w:sz w:val="24"/>
+          <w:szCs w:val="24"/>
+        </w:rPr>
+        <w:t xml:space="preserve">*it to a JFX </w:t>
+      </w:r>
+      <w:proofErr w:type="spellStart"/>
+      <w:r>
+        <w:rPr>
+          <w:sz w:val="24"/>
+          <w:szCs w:val="24"/>
+        </w:rPr>
+        <w:t>stackpane</w:t>
+      </w:r>
+      <w:proofErr w:type="spellEnd"/>
+      <w:r>
+        <w:rPr>
+          <w:sz w:val="24"/>
+          <w:szCs w:val="24"/>
+        </w:rPr>
+        <w:t xml:space="preserve"> </w:t>
+      </w:r>
+    </w:p>
+    <w:p>
+      <w:pPr>
+        <w:rPr>
+          <w:sz w:val="24"/>
+          <w:szCs w:val="24"/>
+        </w:rPr>
+      </w:pPr>
+      <w:r>
+        <w:rPr>
+          <w:sz w:val="24"/>
+          <w:szCs w:val="24"/>
+        </w:rPr>
+        <w:t>*/</w:t>
+      </w:r>
+    </w:p>
+    <w:p>
+      <w:pPr>
+        <w:ind w:left="720"/>
+        <w:rPr>
+          <w:sz w:val="24"/>
+          <w:szCs w:val="24"/>
+        </w:rPr>
+      </w:pPr>
+      <w:proofErr w:type="gramStart"/>
+      <w:r>
+        <w:rPr>
+          <w:sz w:val="24"/>
+          <w:szCs w:val="24"/>
+        </w:rPr>
+        <w:t>public</w:t>
+      </w:r>
+      <w:proofErr w:type="gramEnd"/>
+      <w:r>
+        <w:rPr>
+          <w:sz w:val="24"/>
+          <w:szCs w:val="24"/>
+        </w:rPr>
+        <w:t xml:space="preserve"> void </w:t>
+      </w:r>
+      <w:proofErr w:type="spellStart"/>
+      <w:r>
+        <w:rPr>
+          <w:sz w:val="24"/>
+          <w:szCs w:val="24"/>
+        </w:rPr>
+        <w:t>testMethod</w:t>
+      </w:r>
+      <w:proofErr w:type="spellEnd"/>
+      <w:r>
+        <w:rPr>
+          <w:sz w:val="24"/>
+          <w:szCs w:val="24"/>
+        </w:rPr>
+        <w:t>(String text) {</w:t>
+      </w:r>
+    </w:p>
+    <w:p>
+      <w:pPr>
+        <w:ind w:left="1440"/>
+        <w:rPr>
+          <w:sz w:val="24"/>
+          <w:szCs w:val="24"/>
+        </w:rPr>
+      </w:pPr>
+      <w:r>
+        <w:rPr>
+          <w:sz w:val="24"/>
+          <w:szCs w:val="24"/>
+        </w:rPr>
+        <w:t xml:space="preserve">Button </w:t>
+      </w:r>
+      <w:proofErr w:type="spellStart"/>
+      <w:r>
+        <w:rPr>
+          <w:sz w:val="24"/>
+          <w:szCs w:val="24"/>
+        </w:rPr>
+        <w:t>button</w:t>
+      </w:r>
+      <w:proofErr w:type="spellEnd"/>
+      <w:r>
+        <w:rPr>
+          <w:sz w:val="24"/>
+          <w:szCs w:val="24"/>
+        </w:rPr>
+        <w:t>;</w:t>
+      </w:r>
+    </w:p>
+    <w:p>
+      <w:pPr>
+        <w:ind w:left="1440"/>
+        <w:rPr>
+          <w:sz w:val="24"/>
+          <w:szCs w:val="24"/>
+        </w:rPr>
+      </w:pPr>
+      <w:proofErr w:type="spellStart"/>
+      <w:r>
+        <w:rPr>
+          <w:sz w:val="24"/>
+          <w:szCs w:val="24"/>
+        </w:rPr>
+        <w:t>StackPane</w:t>
+      </w:r>
+      <w:proofErr w:type="spellEnd"/>
+      <w:r>
+        <w:rPr>
+          <w:sz w:val="24"/>
+          <w:szCs w:val="24"/>
+        </w:rPr>
+        <w:t xml:space="preserve"> pane;</w:t>
+      </w:r>
+    </w:p>
+    <w:p>
+      <w:pPr>
+        <w:ind w:left="1440"/>
+        <w:rPr>
+          <w:sz w:val="24"/>
+          <w:szCs w:val="24"/>
+        </w:rPr>
+      </w:pPr>
+      <w:proofErr w:type="gramStart"/>
+      <w:r>
+        <w:rPr>
+          <w:sz w:val="24"/>
+          <w:szCs w:val="24"/>
+        </w:rPr>
+        <w:t>button</w:t>
+      </w:r>
+      <w:proofErr w:type="gramEnd"/>
+      <w:r>
+        <w:rPr>
+          <w:sz w:val="24"/>
+          <w:szCs w:val="24"/>
+        </w:rPr>
+        <w:t xml:space="preserve"> = new Button(text)</w:t>
+      </w:r>
+    </w:p>
+    <w:p>
+      <w:pPr>
+        <w:ind w:left="1440"/>
+        <w:rPr>
+          <w:sz w:val="24"/>
+          <w:szCs w:val="24"/>
+        </w:rPr>
+      </w:pPr>
+      <w:proofErr w:type="gramStart"/>
+      <w:r>
+        <w:rPr>
+          <w:sz w:val="24"/>
+          <w:szCs w:val="24"/>
+        </w:rPr>
+        <w:t>pane</w:t>
+      </w:r>
+      <w:proofErr w:type="gramEnd"/>
+      <w:r>
+        <w:rPr>
+          <w:sz w:val="24"/>
+          <w:szCs w:val="24"/>
+        </w:rPr>
+        <w:t xml:space="preserve"> = new </w:t>
+      </w:r>
+      <w:proofErr w:type="spellStart"/>
+      <w:r>
+        <w:rPr>
+          <w:sz w:val="24"/>
+          <w:szCs w:val="24"/>
+        </w:rPr>
+        <w:t>StackPane</w:t>
+      </w:r>
+      <w:proofErr w:type="spellEnd"/>
+      <w:r>
+        <w:rPr>
+          <w:sz w:val="24"/>
+          <w:szCs w:val="24"/>
+        </w:rPr>
+        <w:t>();</w:t>
+      </w:r>
+    </w:p>
+    <w:p>
+      <w:pPr>
+        <w:ind w:left="1440"/>
+        <w:rPr>
+          <w:sz w:val="24"/>
+          <w:szCs w:val="24"/>
+        </w:rPr>
+      </w:pPr>
+      <w:proofErr w:type="spellStart"/>
+      <w:proofErr w:type="gramStart"/>
+      <w:r>
+        <w:rPr>
+          <w:sz w:val="24"/>
+          <w:szCs w:val="24"/>
+        </w:rPr>
+        <w:t>pane.getChildren</w:t>
+      </w:r>
+      <w:proofErr w:type="spellEnd"/>
+      <w:r>
+        <w:rPr>
+          <w:sz w:val="24"/>
+          <w:szCs w:val="24"/>
+        </w:rPr>
+        <w:t>(</w:t>
+      </w:r>
+      <w:proofErr w:type="gramEnd"/>
+      <w:r>
+        <w:rPr>
+          <w:sz w:val="24"/>
+          <w:szCs w:val="24"/>
+        </w:rPr>
+        <w:t>).add(button);</w:t>
+      </w:r>
+    </w:p>
+    <w:p>
+      <w:pPr>
+        <w:ind w:left="720"/>
+        <w:rPr>
+          <w:sz w:val="24"/>
+          <w:szCs w:val="24"/>
+        </w:rPr>
+      </w:pPr>
+      <w:r>
+        <w:rPr>
+          <w:sz w:val="24"/>
+          <w:szCs w:val="24"/>
+        </w:rPr>
+        <w:t>}</w:t>
+      </w:r>
+    </w:p>
+    <w:p>
+      <w:pPr>
+        <w:rPr>
+          <w:sz w:val="24"/>
+          <w:szCs w:val="24"/>
+        </w:rPr>
+      </w:pPr>
+      <w:r>
+        <w:rPr>
+          <w:sz w:val="24"/>
+          <w:szCs w:val="24"/>
+        </w:rPr>
+        <w:t>}</w:t>
+      </w:r>
+    </w:p>
+    <w:p>
+      <w:pPr>
+        <w:rPr>
+          <w:sz w:val="24"/>
+          <w:szCs w:val="24"/>
+        </w:rPr>
+      </w:pPr>
+    </w:p>
     <w:sectPr>
       <w:footerReference w:type="default" r:id="rId8"/>
       <w:pgSz w:w="11906" w:h="16838"/>
@@ -2753,7 +3211,7 @@
             <w:rPr>
               <w:noProof/>
             </w:rPr>
-            <w:t>1</w:t>
+            <w:t>4</w:t>
           </w:r>
         </w:fldSimple>
       </w:p>
@@ -3391,6 +3849,36 @@
         <w:right w:w="108" w:type="dxa"/>
       </w:tblCellMar>
     </w:tblPr>
+  </w:style>
+  <w:style w:type="paragraph" w:styleId="DocumentMap">
+    <w:name w:val="Document Map"/>
+    <w:basedOn w:val="Normal"/>
+    <w:link w:val="DocumentMapChar"/>
+    <w:uiPriority w:val="99"/>
+    <w:semiHidden/>
+    <w:unhideWhenUsed/>
+    <w:rsid w:val="00663F34"/>
+    <w:pPr>
+      <w:spacing w:after="0" w:line="240" w:lineRule="auto"/>
+    </w:pPr>
+    <w:rPr>
+      <w:rFonts w:ascii="Tahoma" w:hAnsi="Tahoma" w:cs="Tahoma"/>
+      <w:sz w:val="16"/>
+      <w:szCs w:val="16"/>
+    </w:rPr>
+  </w:style>
+  <w:style w:type="character" w:customStyle="1" w:styleId="DocumentMapChar">
+    <w:name w:val="Document Map Char"/>
+    <w:basedOn w:val="DefaultParagraphFont"/>
+    <w:link w:val="DocumentMap"/>
+    <w:uiPriority w:val="99"/>
+    <w:semiHidden/>
+    <w:rsid w:val="00663F34"/>
+    <w:rPr>
+      <w:rFonts w:ascii="Tahoma" w:hAnsi="Tahoma" w:cs="Tahoma"/>
+      <w:sz w:val="16"/>
+      <w:szCs w:val="16"/>
+    </w:rPr>
   </w:style>
 </w:styles>
 </file>
@@ -3960,7 +4448,7 @@
 </file>
 
 <file path=customXml/itemProps1.xml><?xml version="1.0" encoding="utf-8"?>
-<ds:datastoreItem xmlns:ds="http://schemas.openxmlformats.org/officeDocument/2006/customXml" ds:itemID="{3C46CFBE-EA19-4B29-BA8B-D076925AA20C}">
+<ds:datastoreItem xmlns:ds="http://schemas.openxmlformats.org/officeDocument/2006/customXml" ds:itemID="{D052DC58-79DC-4D30-96D3-EAA0666143EF}">
   <ds:schemaRefs>
     <ds:schemaRef ds:uri="http://schemas.openxmlformats.org/officeDocument/2006/bibliography"/>
   </ds:schemaRefs>

</xml_diff>

<commit_message>
Updated Coding Standards Document + code
Updated Coding standards document to remove requirement for version
history in code. Added the company name to the CSD. Have updated
TextHandler TextHandler Test SlideShow and SlideShow test to bring in
line with revised coding standards.
</commit_message>
<xml_diff>
--- a/Documents/QA/Coding Standards Document.docx
+++ b/Documents/QA/Coding Standards Document.docx
@@ -40,7 +40,23 @@
           <w:szCs w:val="24"/>
           <w:lang w:val="en-GB"/>
         </w:rPr>
-        <w:t xml:space="preserve">ent provides information on the format and structure code produced at (Company Name here) is expected to have. </w:t>
+        <w:t xml:space="preserve">ent provides information on the format and structure code produced at </w:t>
+      </w:r>
+      <w:r>
+        <w:rPr>
+          <w:sz w:val="24"/>
+          <w:szCs w:val="24"/>
+          <w:lang w:val="en-GB"/>
+        </w:rPr>
+        <w:t xml:space="preserve">Spoon </w:t>
+      </w:r>
+      <w:r>
+        <w:rPr>
+          <w:sz w:val="24"/>
+          <w:szCs w:val="24"/>
+          <w:lang w:val="en-GB"/>
+        </w:rPr>
+        <w:t xml:space="preserve">is expected to have. </w:t>
       </w:r>
     </w:p>
     <w:p>
@@ -1084,6 +1100,54 @@
           </w:p>
         </w:tc>
       </w:tr>
+      <w:tr>
+        <w:tc>
+          <w:tcPr>
+            <w:tcW w:w="4621" w:type="dxa"/>
+          </w:tcPr>
+          <w:p>
+            <w:pPr>
+              <w:jc w:val="center"/>
+              <w:rPr>
+                <w:sz w:val="24"/>
+                <w:szCs w:val="24"/>
+                <w:lang w:val="en-GB"/>
+              </w:rPr>
+            </w:pPr>
+            <w:r>
+              <w:rPr>
+                <w:sz w:val="24"/>
+                <w:szCs w:val="24"/>
+                <w:lang w:val="en-GB"/>
+              </w:rPr>
+              <w:t>1.1</w:t>
+            </w:r>
+          </w:p>
+        </w:tc>
+        <w:tc>
+          <w:tcPr>
+            <w:tcW w:w="4621" w:type="dxa"/>
+          </w:tcPr>
+          <w:p>
+            <w:pPr>
+              <w:jc w:val="center"/>
+              <w:rPr>
+                <w:sz w:val="24"/>
+                <w:szCs w:val="24"/>
+                <w:lang w:val="en-GB"/>
+              </w:rPr>
+            </w:pPr>
+            <w:r>
+              <w:rPr>
+                <w:sz w:val="24"/>
+                <w:szCs w:val="24"/>
+                <w:lang w:val="en-GB"/>
+              </w:rPr>
+              <w:t>Removed requirement for version history within code. Added example of line comments within a method.</w:t>
+            </w:r>
+          </w:p>
+        </w:tc>
+      </w:tr>
     </w:tbl>
     <w:p>
       <w:pPr>
@@ -2332,28 +2396,6 @@
         <w:t>Description of the class</w:t>
       </w:r>
     </w:p>
-    <w:p>
-      <w:pPr>
-        <w:rPr>
-          <w:sz w:val="24"/>
-          <w:szCs w:val="24"/>
-        </w:rPr>
-      </w:pPr>
-      <w:r>
-        <w:rPr>
-          <w:sz w:val="24"/>
-          <w:szCs w:val="24"/>
-        </w:rPr>
-        <w:t>Version History</w:t>
-      </w:r>
-      <w:r>
-        <w:rPr>
-          <w:sz w:val="24"/>
-          <w:szCs w:val="24"/>
-        </w:rPr>
-        <w:t xml:space="preserve"> with dates and a brief description of modifications made.</w:t>
-      </w:r>
-    </w:p>
     <w:p/>
     <w:p>
       <w:pPr>
@@ -2706,22 +2748,22 @@
           <w:sz w:val="24"/>
           <w:szCs w:val="24"/>
         </w:rPr>
+        <w:t>Full Sample Code Structure</w:t>
+      </w:r>
+    </w:p>
+    <w:p>
+      <w:pPr>
+        <w:rPr>
+          <w:sz w:val="24"/>
+          <w:szCs w:val="24"/>
+        </w:rPr>
+      </w:pPr>
+      <w:r>
+        <w:rPr>
+          <w:sz w:val="24"/>
+          <w:szCs w:val="24"/>
+        </w:rPr>
         <w:lastRenderedPageBreak/>
-        <w:t>Full Sample Code Structure</w:t>
-      </w:r>
-    </w:p>
-    <w:p>
-      <w:pPr>
-        <w:rPr>
-          <w:sz w:val="24"/>
-          <w:szCs w:val="24"/>
-        </w:rPr>
-      </w:pPr>
-      <w:r>
-        <w:rPr>
-          <w:sz w:val="24"/>
-          <w:szCs w:val="24"/>
-        </w:rPr>
         <w:t>/*</w:t>
       </w:r>
     </w:p>
@@ -2798,7 +2840,7 @@
           <w:sz w:val="24"/>
           <w:szCs w:val="24"/>
         </w:rPr>
-        <w:t>*Version History: 24/02/2014 Version 1.0 Created</w:t>
+        <w:t>*</w:t>
       </w:r>
     </w:p>
     <w:p>
@@ -3079,6 +3121,63 @@
           <w:szCs w:val="24"/>
         </w:rPr>
         <w:t>();</w:t>
+      </w:r>
+    </w:p>
+    <w:p>
+      <w:pPr>
+        <w:ind w:left="1440"/>
+        <w:rPr>
+          <w:sz w:val="24"/>
+          <w:szCs w:val="24"/>
+        </w:rPr>
+      </w:pPr>
+      <w:r>
+        <w:rPr>
+          <w:sz w:val="24"/>
+          <w:szCs w:val="24"/>
+        </w:rPr>
+        <w:t xml:space="preserve">//Adds button to the pane, </w:t>
+      </w:r>
+      <w:proofErr w:type="spellStart"/>
+      <w:proofErr w:type="gramStart"/>
+      <w:r>
+        <w:rPr>
+          <w:sz w:val="24"/>
+          <w:szCs w:val="24"/>
+        </w:rPr>
+        <w:t>getChildren</w:t>
+      </w:r>
+      <w:proofErr w:type="spellEnd"/>
+      <w:r>
+        <w:rPr>
+          <w:sz w:val="24"/>
+          <w:szCs w:val="24"/>
+        </w:rPr>
+        <w:t>(</w:t>
+      </w:r>
+      <w:proofErr w:type="gramEnd"/>
+      <w:r>
+        <w:rPr>
+          <w:sz w:val="24"/>
+          <w:szCs w:val="24"/>
+        </w:rPr>
+        <w:t xml:space="preserve">) returns a list of the nodes currently add to </w:t>
+      </w:r>
+      <w:proofErr w:type="spellStart"/>
+      <w:r>
+        <w:rPr>
+          <w:sz w:val="24"/>
+          <w:szCs w:val="24"/>
+        </w:rPr>
+        <w:t>pane</w:t>
+      </w:r>
+      <w:proofErr w:type="spellEnd"/>
+      <w:r>
+        <w:rPr>
+          <w:sz w:val="24"/>
+          <w:szCs w:val="24"/>
+        </w:rPr>
+        <w:t>.</w:t>
       </w:r>
     </w:p>
     <w:p>
@@ -3211,7 +3310,7 @@
             <w:rPr>
               <w:noProof/>
             </w:rPr>
-            <w:t>4</w:t>
+            <w:t>1</w:t>
           </w:r>
         </w:fldSimple>
       </w:p>
@@ -4448,7 +4547,7 @@
 </file>
 
 <file path=customXml/itemProps1.xml><?xml version="1.0" encoding="utf-8"?>
-<ds:datastoreItem xmlns:ds="http://schemas.openxmlformats.org/officeDocument/2006/customXml" ds:itemID="{D052DC58-79DC-4D30-96D3-EAA0666143EF}">
+<ds:datastoreItem xmlns:ds="http://schemas.openxmlformats.org/officeDocument/2006/customXml" ds:itemID="{768408D8-A48A-41D0-96E5-5AC21B91BCDC}">
   <ds:schemaRefs>
     <ds:schemaRef ds:uri="http://schemas.openxmlformats.org/officeDocument/2006/bibliography"/>
   </ds:schemaRefs>

</xml_diff>

<commit_message>
Minor tweaks to VideoHandler module commenting
</commit_message>
<xml_diff>
--- a/Documents/QA/Coding Standards Document.docx
+++ b/Documents/QA/Coding Standards Document.docx
@@ -1,6 +1,6 @@
 
 <file path=word/document.xml><?xml version="1.0" encoding="utf-8"?>
-<w:document xmlns:ve="http://schemas.openxmlformats.org/markup-compatibility/2006" xmlns:o="urn:schemas-microsoft-com:office:office" xmlns:r="http://schemas.openxmlformats.org/officeDocument/2006/relationships" xmlns:m="http://schemas.openxmlformats.org/officeDocument/2006/math" xmlns:v="urn:schemas-microsoft-com:vml" xmlns:wp="http://schemas.openxmlformats.org/drawingml/2006/wordprocessingDrawing" xmlns:w10="urn:schemas-microsoft-com:office:word" xmlns:w="http://schemas.openxmlformats.org/wordprocessingml/2006/main" xmlns:wne="http://schemas.microsoft.com/office/word/2006/wordml">
+<w:document xmlns:wpc="http://schemas.microsoft.com/office/word/2010/wordprocessingCanvas" xmlns:mc="http://schemas.openxmlformats.org/markup-compatibility/2006" xmlns:o="urn:schemas-microsoft-com:office:office" xmlns:r="http://schemas.openxmlformats.org/officeDocument/2006/relationships" xmlns:m="http://schemas.openxmlformats.org/officeDocument/2006/math" xmlns:v="urn:schemas-microsoft-com:vml" xmlns:wp14="http://schemas.microsoft.com/office/word/2010/wordprocessingDrawing" xmlns:wp="http://schemas.openxmlformats.org/drawingml/2006/wordprocessingDrawing" xmlns:w10="urn:schemas-microsoft-com:office:word" xmlns:w="http://schemas.openxmlformats.org/wordprocessingml/2006/main" xmlns:w14="http://schemas.microsoft.com/office/word/2010/wordml" xmlns:w15="http://schemas.microsoft.com/office/word/2012/wordml" xmlns:wpg="http://schemas.microsoft.com/office/word/2010/wordprocessingGroup" xmlns:wpi="http://schemas.microsoft.com/office/word/2010/wordprocessingInk" xmlns:wne="http://schemas.microsoft.com/office/word/2006/wordml" xmlns:wps="http://schemas.microsoft.com/office/word/2010/wordprocessingShape" mc:Ignorable="w14 w15 wp14">
   <w:body>
     <w:p>
       <w:pPr>
@@ -93,6 +93,7 @@
           <w:docPartUnique/>
         </w:docPartObj>
       </w:sdtPr>
+      <w:sdtEndPr/>
       <w:sdtContent>
         <w:p>
           <w:pPr>
@@ -998,7 +999,7 @@
       <w:tblPr>
         <w:tblStyle w:val="TableGrid"/>
         <w:tblW w:w="0" w:type="auto"/>
-        <w:tblLook w:val="04A0"/>
+        <w:tblLook w:val="04A0" w:firstRow="1" w:lastRow="0" w:firstColumn="1" w:lastColumn="0" w:noHBand="0" w:noVBand="1"/>
       </w:tblPr>
       <w:tblGrid>
         <w:gridCol w:w="4621"/>
@@ -1376,7 +1377,7 @@
           <w:insideH w:val="single" w:sz="4" w:space="0" w:color="000000"/>
           <w:insideV w:val="single" w:sz="4" w:space="0" w:color="000000"/>
         </w:tblBorders>
-        <w:tblLook w:val="00A0"/>
+        <w:tblLook w:val="00A0" w:firstRow="1" w:lastRow="0" w:firstColumn="1" w:lastColumn="0" w:noHBand="0" w:noVBand="0"/>
       </w:tblPr>
       <w:tblGrid>
         <w:gridCol w:w="1310"/>
@@ -2378,7 +2379,31 @@
         </w:rPr>
         <w:t>Date created</w:t>
       </w:r>
-      <w:bookmarkStart w:id="7" w:name="_GoBack"/>
+    </w:p>
+    <w:p>
+      <w:pPr>
+        <w:rPr>
+          <w:sz w:val="24"/>
+          <w:szCs w:val="24"/>
+        </w:rPr>
+      </w:pPr>
+      <w:r>
+        <w:rPr>
+          <w:sz w:val="24"/>
+          <w:szCs w:val="24"/>
+        </w:rPr>
+        <w:t>Description of the class</w:t>
+      </w:r>
+    </w:p>
+    <w:p/>
+    <w:p>
+      <w:pPr>
+        <w:pStyle w:val="Heading3"/>
+      </w:pPr>
+      <w:bookmarkStart w:id="7" w:name="_Toc379028191"/>
+      <w:r>
+        <w:t>Body Contents</w:t>
+      </w:r>
       <w:bookmarkEnd w:id="7"/>
     </w:p>
     <w:p>
@@ -2393,58 +2418,32 @@
           <w:sz w:val="24"/>
           <w:szCs w:val="24"/>
         </w:rPr>
-        <w:t>Description of the class</w:t>
-      </w:r>
-    </w:p>
-    <w:p/>
+        <w:t>Use comments to provide descriptions of code that are not available within the code itself. Before commenting always consider refactoring your code first to make it clearer.</w:t>
+      </w:r>
+    </w:p>
+    <w:p>
+      <w:pPr>
+        <w:pStyle w:val="Heading2"/>
+        <w:rPr>
+          <w:sz w:val="24"/>
+          <w:szCs w:val="24"/>
+        </w:rPr>
+      </w:pPr>
+      <w:bookmarkStart w:id="8" w:name="_Toc379028192"/>
+      <w:r>
+        <w:t>Code Structure</w:t>
+      </w:r>
+      <w:bookmarkEnd w:id="8"/>
+    </w:p>
     <w:p>
       <w:pPr>
         <w:pStyle w:val="Heading3"/>
       </w:pPr>
-      <w:bookmarkStart w:id="8" w:name="_Toc379028191"/>
-      <w:r>
-        <w:t>Body Contents</w:t>
-      </w:r>
-      <w:bookmarkEnd w:id="8"/>
-    </w:p>
-    <w:p>
-      <w:pPr>
-        <w:rPr>
-          <w:sz w:val="24"/>
-          <w:szCs w:val="24"/>
-        </w:rPr>
-      </w:pPr>
-      <w:r>
-        <w:rPr>
-          <w:sz w:val="24"/>
-          <w:szCs w:val="24"/>
-        </w:rPr>
-        <w:t>Use comments to provide descriptions of code that are not available within the code itself. Before commenting always consider refactoring your code first to make it clearer.</w:t>
-      </w:r>
-    </w:p>
-    <w:p>
-      <w:pPr>
-        <w:pStyle w:val="Heading2"/>
-        <w:rPr>
-          <w:sz w:val="24"/>
-          <w:szCs w:val="24"/>
-        </w:rPr>
-      </w:pPr>
-      <w:bookmarkStart w:id="9" w:name="_Toc379028192"/>
-      <w:r>
-        <w:t>Code Structure</w:t>
+      <w:bookmarkStart w:id="9" w:name="_Toc379028193"/>
+      <w:r>
+        <w:t>Brackets</w:t>
       </w:r>
       <w:bookmarkEnd w:id="9"/>
-    </w:p>
-    <w:p>
-      <w:pPr>
-        <w:pStyle w:val="Heading3"/>
-      </w:pPr>
-      <w:bookmarkStart w:id="10" w:name="_Toc379028193"/>
-      <w:r>
-        <w:t>Brackets</w:t>
-      </w:r>
-      <w:bookmarkEnd w:id="10"/>
     </w:p>
     <w:p>
       <w:pPr>
@@ -2673,35 +2672,42 @@
       <w:pPr>
         <w:pStyle w:val="Heading3"/>
       </w:pPr>
-      <w:bookmarkStart w:id="11" w:name="_Toc379028194"/>
+      <w:bookmarkStart w:id="10" w:name="_Toc379028194"/>
       <w:r>
         <w:t>Declarations</w:t>
       </w:r>
+      <w:bookmarkEnd w:id="10"/>
+    </w:p>
+    <w:p>
+      <w:pPr>
+        <w:rPr>
+          <w:sz w:val="24"/>
+          <w:szCs w:val="24"/>
+        </w:rPr>
+      </w:pPr>
+      <w:r>
+        <w:rPr>
+          <w:sz w:val="24"/>
+          <w:szCs w:val="24"/>
+        </w:rPr>
+        <w:t>All</w:t>
+      </w:r>
+      <w:r>
+        <w:rPr>
+          <w:sz w:val="24"/>
+          <w:szCs w:val="24"/>
+        </w:rPr>
+        <w:t xml:space="preserve"> field</w:t>
+      </w:r>
+      <w:bookmarkStart w:id="11" w:name="_GoBack"/>
       <w:bookmarkEnd w:id="11"/>
-    </w:p>
-    <w:p>
-      <w:pPr>
-        <w:rPr>
-          <w:sz w:val="24"/>
-          <w:szCs w:val="24"/>
-        </w:rPr>
-      </w:pPr>
-      <w:r>
-        <w:rPr>
-          <w:sz w:val="24"/>
-          <w:szCs w:val="24"/>
-        </w:rPr>
-        <w:t xml:space="preserve">All declarations are to be made at the start of a block of code. </w:t>
-      </w:r>
-      <w:proofErr w:type="gramStart"/>
-      <w:r>
-        <w:rPr>
-          <w:sz w:val="24"/>
-          <w:szCs w:val="24"/>
-        </w:rPr>
-        <w:t>Only one declaration per line.</w:t>
-      </w:r>
-      <w:proofErr w:type="gramEnd"/>
+      <w:r>
+        <w:rPr>
+          <w:sz w:val="24"/>
+          <w:szCs w:val="24"/>
+        </w:rPr>
+        <w:t xml:space="preserve"> declarations are to be made at the start of a block of code. Only one declaration per line.</w:t>
+      </w:r>
     </w:p>
     <w:p>
       <w:pPr>
@@ -3161,23 +3167,7 @@
           <w:sz w:val="24"/>
           <w:szCs w:val="24"/>
         </w:rPr>
-        <w:t xml:space="preserve">) returns a list of the nodes currently add to </w:t>
-      </w:r>
-      <w:proofErr w:type="spellStart"/>
-      <w:r>
-        <w:rPr>
-          <w:sz w:val="24"/>
-          <w:szCs w:val="24"/>
-        </w:rPr>
-        <w:t>pane</w:t>
-      </w:r>
-      <w:proofErr w:type="spellEnd"/>
-      <w:r>
-        <w:rPr>
-          <w:sz w:val="24"/>
-          <w:szCs w:val="24"/>
-        </w:rPr>
-        <w:t>.</w:t>
+        <w:t>) returns a list of the nodes currently add to pane.</w:t>
       </w:r>
     </w:p>
     <w:p>
@@ -3265,7 +3255,7 @@
 </file>
 
 <file path=word/endnotes.xml><?xml version="1.0" encoding="utf-8"?>
-<w:endnotes xmlns:ve="http://schemas.openxmlformats.org/markup-compatibility/2006" xmlns:o="urn:schemas-microsoft-com:office:office" xmlns:r="http://schemas.openxmlformats.org/officeDocument/2006/relationships" xmlns:m="http://schemas.openxmlformats.org/officeDocument/2006/math" xmlns:v="urn:schemas-microsoft-com:vml" xmlns:wp="http://schemas.openxmlformats.org/drawingml/2006/wordprocessingDrawing" xmlns:w10="urn:schemas-microsoft-com:office:word" xmlns:w="http://schemas.openxmlformats.org/wordprocessingml/2006/main" xmlns:wne="http://schemas.microsoft.com/office/word/2006/wordml">
+<w:endnotes xmlns:wpc="http://schemas.microsoft.com/office/word/2010/wordprocessingCanvas" xmlns:mc="http://schemas.openxmlformats.org/markup-compatibility/2006" xmlns:o="urn:schemas-microsoft-com:office:office" xmlns:r="http://schemas.openxmlformats.org/officeDocument/2006/relationships" xmlns:m="http://schemas.openxmlformats.org/officeDocument/2006/math" xmlns:v="urn:schemas-microsoft-com:vml" xmlns:wp14="http://schemas.microsoft.com/office/word/2010/wordprocessingDrawing" xmlns:wp="http://schemas.openxmlformats.org/drawingml/2006/wordprocessingDrawing" xmlns:w10="urn:schemas-microsoft-com:office:word" xmlns:w="http://schemas.openxmlformats.org/wordprocessingml/2006/main" xmlns:w14="http://schemas.microsoft.com/office/word/2010/wordml" xmlns:w15="http://schemas.microsoft.com/office/word/2012/wordml" xmlns:wpg="http://schemas.microsoft.com/office/word/2010/wordprocessingGroup" xmlns:wpi="http://schemas.microsoft.com/office/word/2010/wordprocessingInk" xmlns:wne="http://schemas.microsoft.com/office/word/2006/wordml" xmlns:wps="http://schemas.microsoft.com/office/word/2010/wordprocessingShape" mc:Ignorable="w14 w15 wp14">
   <w:endnote w:type="separator" w:id="-1">
     <w:p>
       <w:pPr>
@@ -3290,7 +3280,7 @@
 </file>
 
 <file path=word/footer1.xml><?xml version="1.0" encoding="utf-8"?>
-<w:ftr xmlns:ve="http://schemas.openxmlformats.org/markup-compatibility/2006" xmlns:o="urn:schemas-microsoft-com:office:office" xmlns:r="http://schemas.openxmlformats.org/officeDocument/2006/relationships" xmlns:m="http://schemas.openxmlformats.org/officeDocument/2006/math" xmlns:v="urn:schemas-microsoft-com:vml" xmlns:wp="http://schemas.openxmlformats.org/drawingml/2006/wordprocessingDrawing" xmlns:w10="urn:schemas-microsoft-com:office:word" xmlns:w="http://schemas.openxmlformats.org/wordprocessingml/2006/main" xmlns:wne="http://schemas.microsoft.com/office/word/2006/wordml">
+<w:ftr xmlns:wpc="http://schemas.microsoft.com/office/word/2010/wordprocessingCanvas" xmlns:mc="http://schemas.openxmlformats.org/markup-compatibility/2006" xmlns:o="urn:schemas-microsoft-com:office:office" xmlns:r="http://schemas.openxmlformats.org/officeDocument/2006/relationships" xmlns:m="http://schemas.openxmlformats.org/officeDocument/2006/math" xmlns:v="urn:schemas-microsoft-com:vml" xmlns:wp14="http://schemas.microsoft.com/office/word/2010/wordprocessingDrawing" xmlns:wp="http://schemas.openxmlformats.org/drawingml/2006/wordprocessingDrawing" xmlns:w10="urn:schemas-microsoft-com:office:word" xmlns:w="http://schemas.openxmlformats.org/wordprocessingml/2006/main" xmlns:w14="http://schemas.microsoft.com/office/word/2010/wordml" xmlns:w15="http://schemas.microsoft.com/office/word/2012/wordml" xmlns:wpg="http://schemas.microsoft.com/office/word/2010/wordprocessingGroup" xmlns:wpi="http://schemas.microsoft.com/office/word/2010/wordprocessingInk" xmlns:wne="http://schemas.microsoft.com/office/word/2006/wordml" xmlns:wps="http://schemas.microsoft.com/office/word/2010/wordprocessingShape" mc:Ignorable="w14 w15 wp14">
   <w:sdt>
     <w:sdtPr>
       <w:id w:val="6236531"/>
@@ -3299,20 +3289,34 @@
         <w:docPartUnique/>
       </w:docPartObj>
     </w:sdtPr>
+    <w:sdtEndPr/>
     <w:sdtContent>
       <w:p>
         <w:pPr>
           <w:pStyle w:val="Footer"/>
           <w:jc w:val="center"/>
         </w:pPr>
-        <w:fldSimple w:instr=" PAGE   \* MERGEFORMAT ">
-          <w:r>
-            <w:rPr>
-              <w:noProof/>
-            </w:rPr>
-            <w:t>1</w:t>
-          </w:r>
-        </w:fldSimple>
+        <w:r>
+          <w:fldChar w:fldCharType="begin"/>
+        </w:r>
+        <w:r>
+          <w:instrText xml:space="preserve"> PAGE   \* MERGEFORMAT </w:instrText>
+        </w:r>
+        <w:r>
+          <w:fldChar w:fldCharType="separate"/>
+        </w:r>
+        <w:r>
+          <w:rPr>
+            <w:noProof/>
+          </w:rPr>
+          <w:t>4</w:t>
+        </w:r>
+        <w:r>
+          <w:rPr>
+            <w:noProof/>
+          </w:rPr>
+          <w:fldChar w:fldCharType="end"/>
+        </w:r>
       </w:p>
     </w:sdtContent>
   </w:sdt>
@@ -3325,7 +3329,7 @@
 </file>
 
 <file path=word/footnotes.xml><?xml version="1.0" encoding="utf-8"?>
-<w:footnotes xmlns:ve="http://schemas.openxmlformats.org/markup-compatibility/2006" xmlns:o="urn:schemas-microsoft-com:office:office" xmlns:r="http://schemas.openxmlformats.org/officeDocument/2006/relationships" xmlns:m="http://schemas.openxmlformats.org/officeDocument/2006/math" xmlns:v="urn:schemas-microsoft-com:vml" xmlns:wp="http://schemas.openxmlformats.org/drawingml/2006/wordprocessingDrawing" xmlns:w10="urn:schemas-microsoft-com:office:word" xmlns:w="http://schemas.openxmlformats.org/wordprocessingml/2006/main" xmlns:wne="http://schemas.microsoft.com/office/word/2006/wordml">
+<w:footnotes xmlns:wpc="http://schemas.microsoft.com/office/word/2010/wordprocessingCanvas" xmlns:mc="http://schemas.openxmlformats.org/markup-compatibility/2006" xmlns:o="urn:schemas-microsoft-com:office:office" xmlns:r="http://schemas.openxmlformats.org/officeDocument/2006/relationships" xmlns:m="http://schemas.openxmlformats.org/officeDocument/2006/math" xmlns:v="urn:schemas-microsoft-com:vml" xmlns:wp14="http://schemas.microsoft.com/office/word/2010/wordprocessingDrawing" xmlns:wp="http://schemas.openxmlformats.org/drawingml/2006/wordprocessingDrawing" xmlns:w10="urn:schemas-microsoft-com:office:word" xmlns:w="http://schemas.openxmlformats.org/wordprocessingml/2006/main" xmlns:w14="http://schemas.microsoft.com/office/word/2010/wordml" xmlns:w15="http://schemas.microsoft.com/office/word/2012/wordml" xmlns:wpg="http://schemas.microsoft.com/office/word/2010/wordprocessingGroup" xmlns:wpi="http://schemas.microsoft.com/office/word/2010/wordprocessingInk" xmlns:wne="http://schemas.microsoft.com/office/word/2006/wordml" xmlns:wps="http://schemas.microsoft.com/office/word/2010/wordprocessingShape" mc:Ignorable="w14 w15 wp14">
   <w:footnote w:type="separator" w:id="-1">
     <w:p>
       <w:pPr>
@@ -3350,7 +3354,7 @@
 </file>
 
 <file path=word/numbering.xml><?xml version="1.0" encoding="utf-8"?>
-<w:numbering xmlns:ve="http://schemas.openxmlformats.org/markup-compatibility/2006" xmlns:o="urn:schemas-microsoft-com:office:office" xmlns:r="http://schemas.openxmlformats.org/officeDocument/2006/relationships" xmlns:m="http://schemas.openxmlformats.org/officeDocument/2006/math" xmlns:v="urn:schemas-microsoft-com:vml" xmlns:wp="http://schemas.openxmlformats.org/drawingml/2006/wordprocessingDrawing" xmlns:w10="urn:schemas-microsoft-com:office:word" xmlns:w="http://schemas.openxmlformats.org/wordprocessingml/2006/main" xmlns:wne="http://schemas.microsoft.com/office/word/2006/wordml">
+<w:numbering xmlns:wpc="http://schemas.microsoft.com/office/word/2010/wordprocessingCanvas" xmlns:mc="http://schemas.openxmlformats.org/markup-compatibility/2006" xmlns:o="urn:schemas-microsoft-com:office:office" xmlns:r="http://schemas.openxmlformats.org/officeDocument/2006/relationships" xmlns:m="http://schemas.openxmlformats.org/officeDocument/2006/math" xmlns:v="urn:schemas-microsoft-com:vml" xmlns:wp14="http://schemas.microsoft.com/office/word/2010/wordprocessingDrawing" xmlns:wp="http://schemas.openxmlformats.org/drawingml/2006/wordprocessingDrawing" xmlns:w10="urn:schemas-microsoft-com:office:word" xmlns:w="http://schemas.openxmlformats.org/wordprocessingml/2006/main" xmlns:w14="http://schemas.microsoft.com/office/word/2010/wordml" xmlns:w15="http://schemas.microsoft.com/office/word/2012/wordml" xmlns:wpg="http://schemas.microsoft.com/office/word/2010/wordprocessingGroup" xmlns:wpi="http://schemas.microsoft.com/office/word/2010/wordprocessingInk" xmlns:wne="http://schemas.microsoft.com/office/word/2006/wordml" xmlns:wps="http://schemas.microsoft.com/office/word/2010/wordprocessingShape" mc:Ignorable="w14 w15 wp14">
   <w:abstractNum w:abstractNumId="0">
     <w:nsid w:val="371E3842"/>
     <w:multiLevelType w:val="hybridMultilevel"/>
@@ -3471,7 +3475,7 @@
 </file>
 
 <file path=word/styles.xml><?xml version="1.0" encoding="utf-8"?>
-<w:styles xmlns:r="http://schemas.openxmlformats.org/officeDocument/2006/relationships" xmlns:w="http://schemas.openxmlformats.org/wordprocessingml/2006/main">
+<w:styles xmlns:mc="http://schemas.openxmlformats.org/markup-compatibility/2006" xmlns:r="http://schemas.openxmlformats.org/officeDocument/2006/relationships" xmlns:w="http://schemas.openxmlformats.org/wordprocessingml/2006/main" xmlns:w14="http://schemas.microsoft.com/office/word/2010/wordml" xmlns:w15="http://schemas.microsoft.com/office/word/2012/wordml" mc:Ignorable="w14 w15">
   <w:docDefaults>
     <w:rPrDefault>
       <w:rPr>
@@ -3487,144 +3491,378 @@
       </w:pPr>
     </w:pPrDefault>
   </w:docDefaults>
-  <w:latentStyles w:defLockedState="0" w:defUIPriority="99" w:defSemiHidden="1" w:defUnhideWhenUsed="1" w:defQFormat="0" w:count="267">
-    <w:lsdException w:name="Normal" w:semiHidden="0" w:uiPriority="0" w:unhideWhenUsed="0" w:qFormat="1"/>
-    <w:lsdException w:name="heading 1" w:semiHidden="0" w:uiPriority="9" w:unhideWhenUsed="0" w:qFormat="1"/>
-    <w:lsdException w:name="heading 2" w:uiPriority="9" w:qFormat="1"/>
-    <w:lsdException w:name="heading 3" w:uiPriority="9" w:qFormat="1"/>
-    <w:lsdException w:name="heading 4" w:uiPriority="9" w:qFormat="1"/>
-    <w:lsdException w:name="heading 5" w:uiPriority="9" w:qFormat="1"/>
-    <w:lsdException w:name="heading 6" w:uiPriority="9" w:qFormat="1"/>
-    <w:lsdException w:name="heading 7" w:uiPriority="9" w:qFormat="1"/>
-    <w:lsdException w:name="heading 8" w:uiPriority="9" w:qFormat="1"/>
-    <w:lsdException w:name="heading 9" w:uiPriority="9" w:qFormat="1"/>
-    <w:lsdException w:name="toc 1" w:uiPriority="39"/>
-    <w:lsdException w:name="toc 2" w:uiPriority="39"/>
-    <w:lsdException w:name="toc 3" w:uiPriority="39"/>
-    <w:lsdException w:name="toc 4" w:uiPriority="39"/>
-    <w:lsdException w:name="toc 5" w:uiPriority="39"/>
-    <w:lsdException w:name="toc 6" w:uiPriority="39"/>
-    <w:lsdException w:name="toc 7" w:uiPriority="39"/>
-    <w:lsdException w:name="toc 8" w:uiPriority="39"/>
-    <w:lsdException w:name="toc 9" w:uiPriority="39"/>
-    <w:lsdException w:name="caption" w:uiPriority="35" w:qFormat="1"/>
-    <w:lsdException w:name="Title" w:semiHidden="0" w:uiPriority="10" w:unhideWhenUsed="0" w:qFormat="1"/>
-    <w:lsdException w:name="Default Paragraph Font" w:uiPriority="1"/>
-    <w:lsdException w:name="Subtitle" w:semiHidden="0" w:uiPriority="11" w:unhideWhenUsed="0" w:qFormat="1"/>
-    <w:lsdException w:name="Strong" w:semiHidden="0" w:uiPriority="22" w:unhideWhenUsed="0" w:qFormat="1"/>
-    <w:lsdException w:name="Emphasis" w:semiHidden="0" w:uiPriority="20" w:unhideWhenUsed="0" w:qFormat="1"/>
-    <w:lsdException w:name="Table Grid" w:semiHidden="0" w:uiPriority="59" w:unhideWhenUsed="0"/>
-    <w:lsdException w:name="Placeholder Text" w:unhideWhenUsed="0"/>
-    <w:lsdException w:name="No Spacing" w:semiHidden="0" w:uiPriority="1" w:unhideWhenUsed="0" w:qFormat="1"/>
-    <w:lsdException w:name="Light Shading" w:semiHidden="0" w:uiPriority="60" w:unhideWhenUsed="0"/>
-    <w:lsdException w:name="Light List" w:semiHidden="0" w:uiPriority="61" w:unhideWhenUsed="0"/>
-    <w:lsdException w:name="Light Grid" w:semiHidden="0" w:uiPriority="62" w:unhideWhenUsed="0"/>
-    <w:lsdException w:name="Medium Shading 1" w:semiHidden="0" w:uiPriority="63" w:unhideWhenUsed="0"/>
-    <w:lsdException w:name="Medium Shading 2" w:semiHidden="0" w:uiPriority="64" w:unhideWhenUsed="0"/>
-    <w:lsdException w:name="Medium List 1" w:semiHidden="0" w:uiPriority="65" w:unhideWhenUsed="0"/>
-    <w:lsdException w:name="Medium List 2" w:semiHidden="0" w:uiPriority="66" w:unhideWhenUsed="0"/>
-    <w:lsdException w:name="Medium Grid 1" w:semiHidden="0" w:uiPriority="67" w:unhideWhenUsed="0"/>
-    <w:lsdException w:name="Medium Grid 2" w:semiHidden="0" w:uiPriority="68" w:unhideWhenUsed="0"/>
-    <w:lsdException w:name="Medium Grid 3" w:semiHidden="0" w:uiPriority="69" w:unhideWhenUsed="0"/>
-    <w:lsdException w:name="Dark List" w:semiHidden="0" w:uiPriority="70" w:unhideWhenUsed="0"/>
-    <w:lsdException w:name="Colorful Shading" w:semiHidden="0" w:uiPriority="71" w:unhideWhenUsed="0"/>
-    <w:lsdException w:name="Colorful List" w:semiHidden="0" w:uiPriority="72" w:unhideWhenUsed="0"/>
-    <w:lsdException w:name="Colorful Grid" w:semiHidden="0" w:uiPriority="73" w:unhideWhenUsed="0"/>
-    <w:lsdException w:name="Light Shading Accent 1" w:semiHidden="0" w:uiPriority="60" w:unhideWhenUsed="0"/>
-    <w:lsdException w:name="Light List Accent 1" w:semiHidden="0" w:uiPriority="61" w:unhideWhenUsed="0"/>
-    <w:lsdException w:name="Light Grid Accent 1" w:semiHidden="0" w:uiPriority="62" w:unhideWhenUsed="0"/>
-    <w:lsdException w:name="Medium Shading 1 Accent 1" w:semiHidden="0" w:uiPriority="63" w:unhideWhenUsed="0"/>
-    <w:lsdException w:name="Medium Shading 2 Accent 1" w:semiHidden="0" w:uiPriority="64" w:unhideWhenUsed="0"/>
-    <w:lsdException w:name="Medium List 1 Accent 1" w:semiHidden="0" w:uiPriority="65" w:unhideWhenUsed="0"/>
-    <w:lsdException w:name="Revision" w:unhideWhenUsed="0"/>
-    <w:lsdException w:name="List Paragraph" w:semiHidden="0" w:uiPriority="34" w:unhideWhenUsed="0" w:qFormat="1"/>
-    <w:lsdException w:name="Quote" w:semiHidden="0" w:uiPriority="29" w:unhideWhenUsed="0" w:qFormat="1"/>
-    <w:lsdException w:name="Intense Quote" w:semiHidden="0" w:uiPriority="30" w:unhideWhenUsed="0" w:qFormat="1"/>
-    <w:lsdException w:name="Medium List 2 Accent 1" w:semiHidden="0" w:uiPriority="66" w:unhideWhenUsed="0"/>
-    <w:lsdException w:name="Medium Grid 1 Accent 1" w:semiHidden="0" w:uiPriority="67" w:unhideWhenUsed="0"/>
-    <w:lsdException w:name="Medium Grid 2 Accent 1" w:semiHidden="0" w:uiPriority="68" w:unhideWhenUsed="0"/>
-    <w:lsdException w:name="Medium Grid 3 Accent 1" w:semiHidden="0" w:uiPriority="69" w:unhideWhenUsed="0"/>
-    <w:lsdException w:name="Dark List Accent 1" w:semiHidden="0" w:uiPriority="70" w:unhideWhenUsed="0"/>
-    <w:lsdException w:name="Colorful Shading Accent 1" w:semiHidden="0" w:uiPriority="71" w:unhideWhenUsed="0"/>
-    <w:lsdException w:name="Colorful List Accent 1" w:semiHidden="0" w:uiPriority="72" w:unhideWhenUsed="0"/>
-    <w:lsdException w:name="Colorful Grid Accent 1" w:semiHidden="0" w:uiPriority="73" w:unhideWhenUsed="0"/>
-    <w:lsdException w:name="Light Shading Accent 2" w:semiHidden="0" w:uiPriority="60" w:unhideWhenUsed="0"/>
-    <w:lsdException w:name="Light List Accent 2" w:semiHidden="0" w:uiPriority="61" w:unhideWhenUsed="0"/>
-    <w:lsdException w:name="Light Grid Accent 2" w:semiHidden="0" w:uiPriority="62" w:unhideWhenUsed="0"/>
-    <w:lsdException w:name="Medium Shading 1 Accent 2" w:semiHidden="0" w:uiPriority="63" w:unhideWhenUsed="0"/>
-    <w:lsdException w:name="Medium Shading 2 Accent 2" w:semiHidden="0" w:uiPriority="64" w:unhideWhenUsed="0"/>
-    <w:lsdException w:name="Medium List 1 Accent 2" w:semiHidden="0" w:uiPriority="65" w:unhideWhenUsed="0"/>
-    <w:lsdException w:name="Medium List 2 Accent 2" w:semiHidden="0" w:uiPriority="66" w:unhideWhenUsed="0"/>
-    <w:lsdException w:name="Medium Grid 1 Accent 2" w:semiHidden="0" w:uiPriority="67" w:unhideWhenUsed="0"/>
-    <w:lsdException w:name="Medium Grid 2 Accent 2" w:semiHidden="0" w:uiPriority="68" w:unhideWhenUsed="0"/>
-    <w:lsdException w:name="Medium Grid 3 Accent 2" w:semiHidden="0" w:uiPriority="69" w:unhideWhenUsed="0"/>
-    <w:lsdException w:name="Dark List Accent 2" w:semiHidden="0" w:uiPriority="70" w:unhideWhenUsed="0"/>
-    <w:lsdException w:name="Colorful Shading Accent 2" w:semiHidden="0" w:uiPriority="71" w:unhideWhenUsed="0"/>
-    <w:lsdException w:name="Colorful List Accent 2" w:semiHidden="0" w:uiPriority="72" w:unhideWhenUsed="0"/>
-    <w:lsdException w:name="Colorful Grid Accent 2" w:semiHidden="0" w:uiPriority="73" w:unhideWhenUsed="0"/>
-    <w:lsdException w:name="Light Shading Accent 3" w:semiHidden="0" w:uiPriority="60" w:unhideWhenUsed="0"/>
-    <w:lsdException w:name="Light List Accent 3" w:semiHidden="0" w:uiPriority="61" w:unhideWhenUsed="0"/>
-    <w:lsdException w:name="Light Grid Accent 3" w:semiHidden="0" w:uiPriority="62" w:unhideWhenUsed="0"/>
-    <w:lsdException w:name="Medium Shading 1 Accent 3" w:semiHidden="0" w:uiPriority="63" w:unhideWhenUsed="0"/>
-    <w:lsdException w:name="Medium Shading 2 Accent 3" w:semiHidden="0" w:uiPriority="64" w:unhideWhenUsed="0"/>
-    <w:lsdException w:name="Medium List 1 Accent 3" w:semiHidden="0" w:uiPriority="65" w:unhideWhenUsed="0"/>
-    <w:lsdException w:name="Medium List 2 Accent 3" w:semiHidden="0" w:uiPriority="66" w:unhideWhenUsed="0"/>
-    <w:lsdException w:name="Medium Grid 1 Accent 3" w:semiHidden="0" w:uiPriority="67" w:unhideWhenUsed="0"/>
-    <w:lsdException w:name="Medium Grid 2 Accent 3" w:semiHidden="0" w:uiPriority="68" w:unhideWhenUsed="0"/>
-    <w:lsdException w:name="Medium Grid 3 Accent 3" w:semiHidden="0" w:uiPriority="69" w:unhideWhenUsed="0"/>
-    <w:lsdException w:name="Dark List Accent 3" w:semiHidden="0" w:uiPriority="70" w:unhideWhenUsed="0"/>
-    <w:lsdException w:name="Colorful Shading Accent 3" w:semiHidden="0" w:uiPriority="71" w:unhideWhenUsed="0"/>
-    <w:lsdException w:name="Colorful List Accent 3" w:semiHidden="0" w:uiPriority="72" w:unhideWhenUsed="0"/>
-    <w:lsdException w:name="Colorful Grid Accent 3" w:semiHidden="0" w:uiPriority="73" w:unhideWhenUsed="0"/>
-    <w:lsdException w:name="Light Shading Accent 4" w:semiHidden="0" w:uiPriority="60" w:unhideWhenUsed="0"/>
-    <w:lsdException w:name="Light List Accent 4" w:semiHidden="0" w:uiPriority="61" w:unhideWhenUsed="0"/>
-    <w:lsdException w:name="Light Grid Accent 4" w:semiHidden="0" w:uiPriority="62" w:unhideWhenUsed="0"/>
-    <w:lsdException w:name="Medium Shading 1 Accent 4" w:semiHidden="0" w:uiPriority="63" w:unhideWhenUsed="0"/>
-    <w:lsdException w:name="Medium Shading 2 Accent 4" w:semiHidden="0" w:uiPriority="64" w:unhideWhenUsed="0"/>
-    <w:lsdException w:name="Medium List 1 Accent 4" w:semiHidden="0" w:uiPriority="65" w:unhideWhenUsed="0"/>
-    <w:lsdException w:name="Medium List 2 Accent 4" w:semiHidden="0" w:uiPriority="66" w:unhideWhenUsed="0"/>
-    <w:lsdException w:name="Medium Grid 1 Accent 4" w:semiHidden="0" w:uiPriority="67" w:unhideWhenUsed="0"/>
-    <w:lsdException w:name="Medium Grid 2 Accent 4" w:semiHidden="0" w:uiPriority="68" w:unhideWhenUsed="0"/>
-    <w:lsdException w:name="Medium Grid 3 Accent 4" w:semiHidden="0" w:uiPriority="69" w:unhideWhenUsed="0"/>
-    <w:lsdException w:name="Dark List Accent 4" w:semiHidden="0" w:uiPriority="70" w:unhideWhenUsed="0"/>
-    <w:lsdException w:name="Colorful Shading Accent 4" w:semiHidden="0" w:uiPriority="71" w:unhideWhenUsed="0"/>
-    <w:lsdException w:name="Colorful List Accent 4" w:semiHidden="0" w:uiPriority="72" w:unhideWhenUsed="0"/>
-    <w:lsdException w:name="Colorful Grid Accent 4" w:semiHidden="0" w:uiPriority="73" w:unhideWhenUsed="0"/>
-    <w:lsdException w:name="Light Shading Accent 5" w:semiHidden="0" w:uiPriority="60" w:unhideWhenUsed="0"/>
-    <w:lsdException w:name="Light List Accent 5" w:semiHidden="0" w:uiPriority="61" w:unhideWhenUsed="0"/>
-    <w:lsdException w:name="Light Grid Accent 5" w:semiHidden="0" w:uiPriority="62" w:unhideWhenUsed="0"/>
-    <w:lsdException w:name="Medium Shading 1 Accent 5" w:semiHidden="0" w:uiPriority="63" w:unhideWhenUsed="0"/>
-    <w:lsdException w:name="Medium Shading 2 Accent 5" w:semiHidden="0" w:uiPriority="64" w:unhideWhenUsed="0"/>
-    <w:lsdException w:name="Medium List 1 Accent 5" w:semiHidden="0" w:uiPriority="65" w:unhideWhenUsed="0"/>
-    <w:lsdException w:name="Medium List 2 Accent 5" w:semiHidden="0" w:uiPriority="66" w:unhideWhenUsed="0"/>
-    <w:lsdException w:name="Medium Grid 1 Accent 5" w:semiHidden="0" w:uiPriority="67" w:unhideWhenUsed="0"/>
-    <w:lsdException w:name="Medium Grid 2 Accent 5" w:semiHidden="0" w:uiPriority="68" w:unhideWhenUsed="0"/>
-    <w:lsdException w:name="Medium Grid 3 Accent 5" w:semiHidden="0" w:uiPriority="69" w:unhideWhenUsed="0"/>
-    <w:lsdException w:name="Dark List Accent 5" w:semiHidden="0" w:uiPriority="70" w:unhideWhenUsed="0"/>
-    <w:lsdException w:name="Colorful Shading Accent 5" w:semiHidden="0" w:uiPriority="71" w:unhideWhenUsed="0"/>
-    <w:lsdException w:name="Colorful List Accent 5" w:semiHidden="0" w:uiPriority="72" w:unhideWhenUsed="0"/>
-    <w:lsdException w:name="Colorful Grid Accent 5" w:semiHidden="0" w:uiPriority="73" w:unhideWhenUsed="0"/>
-    <w:lsdException w:name="Light Shading Accent 6" w:semiHidden="0" w:uiPriority="60" w:unhideWhenUsed="0"/>
-    <w:lsdException w:name="Light List Accent 6" w:semiHidden="0" w:uiPriority="61" w:unhideWhenUsed="0"/>
-    <w:lsdException w:name="Light Grid Accent 6" w:semiHidden="0" w:uiPriority="62" w:unhideWhenUsed="0"/>
-    <w:lsdException w:name="Medium Shading 1 Accent 6" w:semiHidden="0" w:uiPriority="63" w:unhideWhenUsed="0"/>
-    <w:lsdException w:name="Medium Shading 2 Accent 6" w:semiHidden="0" w:uiPriority="64" w:unhideWhenUsed="0"/>
-    <w:lsdException w:name="Medium List 1 Accent 6" w:semiHidden="0" w:uiPriority="65" w:unhideWhenUsed="0"/>
-    <w:lsdException w:name="Medium List 2 Accent 6" w:semiHidden="0" w:uiPriority="66" w:unhideWhenUsed="0"/>
-    <w:lsdException w:name="Medium Grid 1 Accent 6" w:semiHidden="0" w:uiPriority="67" w:unhideWhenUsed="0"/>
-    <w:lsdException w:name="Medium Grid 2 Accent 6" w:semiHidden="0" w:uiPriority="68" w:unhideWhenUsed="0"/>
-    <w:lsdException w:name="Medium Grid 3 Accent 6" w:semiHidden="0" w:uiPriority="69" w:unhideWhenUsed="0"/>
-    <w:lsdException w:name="Dark List Accent 6" w:semiHidden="0" w:uiPriority="70" w:unhideWhenUsed="0"/>
-    <w:lsdException w:name="Colorful Shading Accent 6" w:semiHidden="0" w:uiPriority="71" w:unhideWhenUsed="0"/>
-    <w:lsdException w:name="Colorful List Accent 6" w:semiHidden="0" w:uiPriority="72" w:unhideWhenUsed="0"/>
-    <w:lsdException w:name="Colorful Grid Accent 6" w:semiHidden="0" w:uiPriority="73" w:unhideWhenUsed="0"/>
-    <w:lsdException w:name="Subtle Emphasis" w:semiHidden="0" w:uiPriority="19" w:unhideWhenUsed="0" w:qFormat="1"/>
-    <w:lsdException w:name="Intense Emphasis" w:semiHidden="0" w:uiPriority="21" w:unhideWhenUsed="0" w:qFormat="1"/>
-    <w:lsdException w:name="Subtle Reference" w:semiHidden="0" w:uiPriority="31" w:unhideWhenUsed="0" w:qFormat="1"/>
-    <w:lsdException w:name="Intense Reference" w:semiHidden="0" w:uiPriority="32" w:unhideWhenUsed="0" w:qFormat="1"/>
-    <w:lsdException w:name="Book Title" w:semiHidden="0" w:uiPriority="33" w:unhideWhenUsed="0" w:qFormat="1"/>
-    <w:lsdException w:name="Bibliography" w:uiPriority="37"/>
-    <w:lsdException w:name="TOC Heading" w:uiPriority="39" w:qFormat="1"/>
+  <w:latentStyles w:defLockedState="0" w:defUIPriority="99" w:defSemiHidden="0" w:defUnhideWhenUsed="0" w:defQFormat="0" w:count="371">
+    <w:lsdException w:name="Normal" w:uiPriority="0" w:qFormat="1"/>
+    <w:lsdException w:name="heading 1" w:uiPriority="9" w:qFormat="1"/>
+    <w:lsdException w:name="heading 2" w:semiHidden="1" w:uiPriority="9" w:unhideWhenUsed="1" w:qFormat="1"/>
+    <w:lsdException w:name="heading 3" w:semiHidden="1" w:uiPriority="9" w:unhideWhenUsed="1" w:qFormat="1"/>
+    <w:lsdException w:name="heading 4" w:semiHidden="1" w:uiPriority="9" w:unhideWhenUsed="1" w:qFormat="1"/>
+    <w:lsdException w:name="heading 5" w:semiHidden="1" w:uiPriority="9" w:unhideWhenUsed="1" w:qFormat="1"/>
+    <w:lsdException w:name="heading 6" w:semiHidden="1" w:uiPriority="9" w:unhideWhenUsed="1" w:qFormat="1"/>
+    <w:lsdException w:name="heading 7" w:semiHidden="1" w:uiPriority="9" w:unhideWhenUsed="1" w:qFormat="1"/>
+    <w:lsdException w:name="heading 8" w:semiHidden="1" w:uiPriority="9" w:unhideWhenUsed="1" w:qFormat="1"/>
+    <w:lsdException w:name="heading 9" w:semiHidden="1" w:uiPriority="9" w:unhideWhenUsed="1" w:qFormat="1"/>
+    <w:lsdException w:name="index 1" w:semiHidden="1" w:unhideWhenUsed="1"/>
+    <w:lsdException w:name="index 2" w:semiHidden="1" w:unhideWhenUsed="1"/>
+    <w:lsdException w:name="index 3" w:semiHidden="1" w:unhideWhenUsed="1"/>
+    <w:lsdException w:name="index 4" w:semiHidden="1" w:unhideWhenUsed="1"/>
+    <w:lsdException w:name="index 5" w:semiHidden="1" w:unhideWhenUsed="1"/>
+    <w:lsdException w:name="index 6" w:semiHidden="1" w:unhideWhenUsed="1"/>
+    <w:lsdException w:name="index 7" w:semiHidden="1" w:unhideWhenUsed="1"/>
+    <w:lsdException w:name="index 8" w:semiHidden="1" w:unhideWhenUsed="1"/>
+    <w:lsdException w:name="index 9" w:semiHidden="1" w:unhideWhenUsed="1"/>
+    <w:lsdException w:name="toc 1" w:semiHidden="1" w:uiPriority="39" w:unhideWhenUsed="1"/>
+    <w:lsdException w:name="toc 2" w:semiHidden="1" w:uiPriority="39" w:unhideWhenUsed="1"/>
+    <w:lsdException w:name="toc 3" w:semiHidden="1" w:uiPriority="39" w:unhideWhenUsed="1"/>
+    <w:lsdException w:name="toc 4" w:semiHidden="1" w:uiPriority="39" w:unhideWhenUsed="1"/>
+    <w:lsdException w:name="toc 5" w:semiHidden="1" w:uiPriority="39" w:unhideWhenUsed="1"/>
+    <w:lsdException w:name="toc 6" w:semiHidden="1" w:uiPriority="39" w:unhideWhenUsed="1"/>
+    <w:lsdException w:name="toc 7" w:semiHidden="1" w:uiPriority="39" w:unhideWhenUsed="1"/>
+    <w:lsdException w:name="toc 8" w:semiHidden="1" w:uiPriority="39" w:unhideWhenUsed="1"/>
+    <w:lsdException w:name="toc 9" w:semiHidden="1" w:uiPriority="39" w:unhideWhenUsed="1"/>
+    <w:lsdException w:name="Normal Indent" w:semiHidden="1" w:unhideWhenUsed="1"/>
+    <w:lsdException w:name="footnote text" w:semiHidden="1" w:unhideWhenUsed="1"/>
+    <w:lsdException w:name="annotation text" w:semiHidden="1" w:unhideWhenUsed="1"/>
+    <w:lsdException w:name="header" w:semiHidden="1" w:unhideWhenUsed="1"/>
+    <w:lsdException w:name="footer" w:semiHidden="1" w:unhideWhenUsed="1"/>
+    <w:lsdException w:name="index heading" w:semiHidden="1" w:unhideWhenUsed="1"/>
+    <w:lsdException w:name="caption" w:semiHidden="1" w:uiPriority="35" w:unhideWhenUsed="1" w:qFormat="1"/>
+    <w:lsdException w:name="table of figures" w:semiHidden="1" w:unhideWhenUsed="1"/>
+    <w:lsdException w:name="envelope address" w:semiHidden="1" w:unhideWhenUsed="1"/>
+    <w:lsdException w:name="envelope return" w:semiHidden="1" w:unhideWhenUsed="1"/>
+    <w:lsdException w:name="footnote reference" w:semiHidden="1" w:unhideWhenUsed="1"/>
+    <w:lsdException w:name="annotation reference" w:semiHidden="1" w:unhideWhenUsed="1"/>
+    <w:lsdException w:name="line number" w:semiHidden="1" w:unhideWhenUsed="1"/>
+    <w:lsdException w:name="page number" w:semiHidden="1" w:unhideWhenUsed="1"/>
+    <w:lsdException w:name="endnote reference" w:semiHidden="1" w:unhideWhenUsed="1"/>
+    <w:lsdException w:name="endnote text" w:semiHidden="1" w:unhideWhenUsed="1"/>
+    <w:lsdException w:name="table of authorities" w:semiHidden="1" w:unhideWhenUsed="1"/>
+    <w:lsdException w:name="macro" w:semiHidden="1" w:unhideWhenUsed="1"/>
+    <w:lsdException w:name="toa heading" w:semiHidden="1" w:unhideWhenUsed="1"/>
+    <w:lsdException w:name="List" w:semiHidden="1" w:unhideWhenUsed="1"/>
+    <w:lsdException w:name="List Bullet" w:semiHidden="1" w:unhideWhenUsed="1"/>
+    <w:lsdException w:name="List Number" w:semiHidden="1" w:unhideWhenUsed="1"/>
+    <w:lsdException w:name="List 2" w:semiHidden="1" w:unhideWhenUsed="1"/>
+    <w:lsdException w:name="List 3" w:semiHidden="1" w:unhideWhenUsed="1"/>
+    <w:lsdException w:name="List 4" w:semiHidden="1" w:unhideWhenUsed="1"/>
+    <w:lsdException w:name="List 5" w:semiHidden="1" w:unhideWhenUsed="1"/>
+    <w:lsdException w:name="List Bullet 2" w:semiHidden="1" w:unhideWhenUsed="1"/>
+    <w:lsdException w:name="List Bullet 3" w:semiHidden="1" w:unhideWhenUsed="1"/>
+    <w:lsdException w:name="List Bullet 4" w:semiHidden="1" w:unhideWhenUsed="1"/>
+    <w:lsdException w:name="List Bullet 5" w:semiHidden="1" w:unhideWhenUsed="1"/>
+    <w:lsdException w:name="List Number 2" w:semiHidden="1" w:unhideWhenUsed="1"/>
+    <w:lsdException w:name="List Number 3" w:semiHidden="1" w:unhideWhenUsed="1"/>
+    <w:lsdException w:name="List Number 4" w:semiHidden="1" w:unhideWhenUsed="1"/>
+    <w:lsdException w:name="List Number 5" w:semiHidden="1" w:unhideWhenUsed="1"/>
+    <w:lsdException w:name="Title" w:uiPriority="10" w:qFormat="1"/>
+    <w:lsdException w:name="Closing" w:semiHidden="1" w:unhideWhenUsed="1"/>
+    <w:lsdException w:name="Signature" w:semiHidden="1" w:unhideWhenUsed="1"/>
+    <w:lsdException w:name="Default Paragraph Font" w:semiHidden="1" w:uiPriority="1" w:unhideWhenUsed="1"/>
+    <w:lsdException w:name="Body Text" w:semiHidden="1" w:unhideWhenUsed="1"/>
+    <w:lsdException w:name="Body Text Indent" w:semiHidden="1" w:unhideWhenUsed="1"/>
+    <w:lsdException w:name="List Continue" w:semiHidden="1" w:unhideWhenUsed="1"/>
+    <w:lsdException w:name="List Continue 2" w:semiHidden="1" w:unhideWhenUsed="1"/>
+    <w:lsdException w:name="List Continue 3" w:semiHidden="1" w:unhideWhenUsed="1"/>
+    <w:lsdException w:name="List Continue 4" w:semiHidden="1" w:unhideWhenUsed="1"/>
+    <w:lsdException w:name="List Continue 5" w:semiHidden="1" w:unhideWhenUsed="1"/>
+    <w:lsdException w:name="Message Header" w:semiHidden="1" w:unhideWhenUsed="1"/>
+    <w:lsdException w:name="Subtitle" w:uiPriority="11" w:qFormat="1"/>
+    <w:lsdException w:name="Salutation" w:semiHidden="1" w:unhideWhenUsed="1"/>
+    <w:lsdException w:name="Date" w:semiHidden="1" w:unhideWhenUsed="1"/>
+    <w:lsdException w:name="Body Text First Indent" w:semiHidden="1" w:unhideWhenUsed="1"/>
+    <w:lsdException w:name="Body Text First Indent 2" w:semiHidden="1" w:unhideWhenUsed="1"/>
+    <w:lsdException w:name="Note Heading" w:semiHidden="1" w:unhideWhenUsed="1"/>
+    <w:lsdException w:name="Body Text 2" w:semiHidden="1" w:unhideWhenUsed="1"/>
+    <w:lsdException w:name="Body Text 3" w:semiHidden="1" w:unhideWhenUsed="1"/>
+    <w:lsdException w:name="Body Text Indent 2" w:semiHidden="1" w:unhideWhenUsed="1"/>
+    <w:lsdException w:name="Body Text Indent 3" w:semiHidden="1" w:unhideWhenUsed="1"/>
+    <w:lsdException w:name="Block Text" w:semiHidden="1" w:unhideWhenUsed="1"/>
+    <w:lsdException w:name="Hyperlink" w:semiHidden="1" w:unhideWhenUsed="1"/>
+    <w:lsdException w:name="FollowedHyperlink" w:semiHidden="1" w:unhideWhenUsed="1"/>
+    <w:lsdException w:name="Strong" w:uiPriority="22" w:qFormat="1"/>
+    <w:lsdException w:name="Emphasis" w:uiPriority="20" w:qFormat="1"/>
+    <w:lsdException w:name="Document Map" w:semiHidden="1" w:unhideWhenUsed="1"/>
+    <w:lsdException w:name="Plain Text" w:semiHidden="1" w:unhideWhenUsed="1"/>
+    <w:lsdException w:name="E-mail Signature" w:semiHidden="1" w:unhideWhenUsed="1"/>
+    <w:lsdException w:name="HTML Top of Form" w:semiHidden="1" w:unhideWhenUsed="1"/>
+    <w:lsdException w:name="HTML Bottom of Form" w:semiHidden="1" w:unhideWhenUsed="1"/>
+    <w:lsdException w:name="Normal (Web)" w:semiHidden="1" w:unhideWhenUsed="1"/>
+    <w:lsdException w:name="HTML Acronym" w:semiHidden="1" w:unhideWhenUsed="1"/>
+    <w:lsdException w:name="HTML Address" w:semiHidden="1" w:unhideWhenUsed="1"/>
+    <w:lsdException w:name="HTML Cite" w:semiHidden="1" w:unhideWhenUsed="1"/>
+    <w:lsdException w:name="HTML Code" w:semiHidden="1" w:unhideWhenUsed="1"/>
+    <w:lsdException w:name="HTML Definition" w:semiHidden="1" w:unhideWhenUsed="1"/>
+    <w:lsdException w:name="HTML Keyboard" w:semiHidden="1" w:unhideWhenUsed="1"/>
+    <w:lsdException w:name="HTML Preformatted" w:semiHidden="1" w:unhideWhenUsed="1"/>
+    <w:lsdException w:name="HTML Sample" w:semiHidden="1" w:unhideWhenUsed="1"/>
+    <w:lsdException w:name="HTML Typewriter" w:semiHidden="1" w:unhideWhenUsed="1"/>
+    <w:lsdException w:name="HTML Variable" w:semiHidden="1" w:unhideWhenUsed="1"/>
+    <w:lsdException w:name="Normal Table" w:semiHidden="1" w:unhideWhenUsed="1"/>
+    <w:lsdException w:name="annotation subject" w:semiHidden="1" w:unhideWhenUsed="1"/>
+    <w:lsdException w:name="No List" w:semiHidden="1" w:unhideWhenUsed="1"/>
+    <w:lsdException w:name="Outline List 1" w:semiHidden="1" w:unhideWhenUsed="1"/>
+    <w:lsdException w:name="Outline List 2" w:semiHidden="1" w:unhideWhenUsed="1"/>
+    <w:lsdException w:name="Outline List 3" w:semiHidden="1" w:unhideWhenUsed="1"/>
+    <w:lsdException w:name="Table Simple 1" w:semiHidden="1" w:unhideWhenUsed="1"/>
+    <w:lsdException w:name="Table Simple 2" w:semiHidden="1" w:unhideWhenUsed="1"/>
+    <w:lsdException w:name="Table Simple 3" w:semiHidden="1" w:unhideWhenUsed="1"/>
+    <w:lsdException w:name="Table Classic 1" w:semiHidden="1" w:unhideWhenUsed="1"/>
+    <w:lsdException w:name="Table Classic 2" w:semiHidden="1" w:unhideWhenUsed="1"/>
+    <w:lsdException w:name="Table Classic 3" w:semiHidden="1" w:unhideWhenUsed="1"/>
+    <w:lsdException w:name="Table Classic 4" w:semiHidden="1" w:unhideWhenUsed="1"/>
+    <w:lsdException w:name="Table Colorful 1" w:semiHidden="1" w:unhideWhenUsed="1"/>
+    <w:lsdException w:name="Table Colorful 2" w:semiHidden="1" w:unhideWhenUsed="1"/>
+    <w:lsdException w:name="Table Colorful 3" w:semiHidden="1" w:unhideWhenUsed="1"/>
+    <w:lsdException w:name="Table Columns 1" w:semiHidden="1" w:unhideWhenUsed="1"/>
+    <w:lsdException w:name="Table Columns 2" w:semiHidden="1" w:unhideWhenUsed="1"/>
+    <w:lsdException w:name="Table Columns 3" w:semiHidden="1" w:unhideWhenUsed="1"/>
+    <w:lsdException w:name="Table Columns 4" w:semiHidden="1" w:unhideWhenUsed="1"/>
+    <w:lsdException w:name="Table Columns 5" w:semiHidden="1" w:unhideWhenUsed="1"/>
+    <w:lsdException w:name="Table Grid 1" w:semiHidden="1" w:unhideWhenUsed="1"/>
+    <w:lsdException w:name="Table Grid 2" w:semiHidden="1" w:unhideWhenUsed="1"/>
+    <w:lsdException w:name="Table Grid 3" w:semiHidden="1" w:unhideWhenUsed="1"/>
+    <w:lsdException w:name="Table Grid 4" w:semiHidden="1" w:unhideWhenUsed="1"/>
+    <w:lsdException w:name="Table Grid 5" w:semiHidden="1" w:unhideWhenUsed="1"/>
+    <w:lsdException w:name="Table Grid 6" w:semiHidden="1" w:unhideWhenUsed="1"/>
+    <w:lsdException w:name="Table Grid 7" w:semiHidden="1" w:unhideWhenUsed="1"/>
+    <w:lsdException w:name="Table Grid 8" w:semiHidden="1" w:unhideWhenUsed="1"/>
+    <w:lsdException w:name="Table List 1" w:semiHidden="1" w:unhideWhenUsed="1"/>
+    <w:lsdException w:name="Table List 2" w:semiHidden="1" w:unhideWhenUsed="1"/>
+    <w:lsdException w:name="Table List 3" w:semiHidden="1" w:unhideWhenUsed="1"/>
+    <w:lsdException w:name="Table List 4" w:semiHidden="1" w:unhideWhenUsed="1"/>
+    <w:lsdException w:name="Table List 5" w:semiHidden="1" w:unhideWhenUsed="1"/>
+    <w:lsdException w:name="Table List 6" w:semiHidden="1" w:unhideWhenUsed="1"/>
+    <w:lsdException w:name="Table List 7" w:semiHidden="1" w:unhideWhenUsed="1"/>
+    <w:lsdException w:name="Table List 8" w:semiHidden="1" w:unhideWhenUsed="1"/>
+    <w:lsdException w:name="Table 3D effects 1" w:semiHidden="1" w:unhideWhenUsed="1"/>
+    <w:lsdException w:name="Table 3D effects 2" w:semiHidden="1" w:unhideWhenUsed="1"/>
+    <w:lsdException w:name="Table 3D effects 3" w:semiHidden="1" w:unhideWhenUsed="1"/>
+    <w:lsdException w:name="Table Contemporary" w:semiHidden="1" w:unhideWhenUsed="1"/>
+    <w:lsdException w:name="Table Elegant" w:semiHidden="1" w:unhideWhenUsed="1"/>
+    <w:lsdException w:name="Table Professional" w:semiHidden="1" w:unhideWhenUsed="1"/>
+    <w:lsdException w:name="Table Subtle 1" w:semiHidden="1" w:unhideWhenUsed="1"/>
+    <w:lsdException w:name="Table Subtle 2" w:semiHidden="1" w:unhideWhenUsed="1"/>
+    <w:lsdException w:name="Table Web 1" w:semiHidden="1" w:unhideWhenUsed="1"/>
+    <w:lsdException w:name="Table Web 2" w:semiHidden="1" w:unhideWhenUsed="1"/>
+    <w:lsdException w:name="Table Web 3" w:semiHidden="1" w:unhideWhenUsed="1"/>
+    <w:lsdException w:name="Balloon Text" w:semiHidden="1" w:unhideWhenUsed="1"/>
+    <w:lsdException w:name="Table Grid" w:uiPriority="59"/>
+    <w:lsdException w:name="Table Theme" w:semiHidden="1" w:unhideWhenUsed="1"/>
+    <w:lsdException w:name="Placeholder Text" w:semiHidden="1"/>
+    <w:lsdException w:name="No Spacing" w:uiPriority="1" w:qFormat="1"/>
+    <w:lsdException w:name="Light Shading" w:uiPriority="60"/>
+    <w:lsdException w:name="Light List" w:uiPriority="61"/>
+    <w:lsdException w:name="Light Grid" w:uiPriority="62"/>
+    <w:lsdException w:name="Medium Shading 1" w:uiPriority="63"/>
+    <w:lsdException w:name="Medium Shading 2" w:uiPriority="64"/>
+    <w:lsdException w:name="Medium List 1" w:uiPriority="65"/>
+    <w:lsdException w:name="Medium List 2" w:uiPriority="66"/>
+    <w:lsdException w:name="Medium Grid 1" w:uiPriority="67"/>
+    <w:lsdException w:name="Medium Grid 2" w:uiPriority="68"/>
+    <w:lsdException w:name="Medium Grid 3" w:uiPriority="69"/>
+    <w:lsdException w:name="Dark List" w:uiPriority="70"/>
+    <w:lsdException w:name="Colorful Shading" w:uiPriority="71"/>
+    <w:lsdException w:name="Colorful List" w:uiPriority="72"/>
+    <w:lsdException w:name="Colorful Grid" w:uiPriority="73"/>
+    <w:lsdException w:name="Light Shading Accent 1" w:uiPriority="60"/>
+    <w:lsdException w:name="Light List Accent 1" w:uiPriority="61"/>
+    <w:lsdException w:name="Light Grid Accent 1" w:uiPriority="62"/>
+    <w:lsdException w:name="Medium Shading 1 Accent 1" w:uiPriority="63"/>
+    <w:lsdException w:name="Medium Shading 2 Accent 1" w:uiPriority="64"/>
+    <w:lsdException w:name="Medium List 1 Accent 1" w:uiPriority="65"/>
+    <w:lsdException w:name="Revision" w:semiHidden="1"/>
+    <w:lsdException w:name="List Paragraph" w:uiPriority="34" w:qFormat="1"/>
+    <w:lsdException w:name="Quote" w:uiPriority="29" w:qFormat="1"/>
+    <w:lsdException w:name="Intense Quote" w:uiPriority="30" w:qFormat="1"/>
+    <w:lsdException w:name="Medium List 2 Accent 1" w:uiPriority="66"/>
+    <w:lsdException w:name="Medium Grid 1 Accent 1" w:uiPriority="67"/>
+    <w:lsdException w:name="Medium Grid 2 Accent 1" w:uiPriority="68"/>
+    <w:lsdException w:name="Medium Grid 3 Accent 1" w:uiPriority="69"/>
+    <w:lsdException w:name="Dark List Accent 1" w:uiPriority="70"/>
+    <w:lsdException w:name="Colorful Shading Accent 1" w:uiPriority="71"/>
+    <w:lsdException w:name="Colorful List Accent 1" w:uiPriority="72"/>
+    <w:lsdException w:name="Colorful Grid Accent 1" w:uiPriority="73"/>
+    <w:lsdException w:name="Light Shading Accent 2" w:uiPriority="60"/>
+    <w:lsdException w:name="Light List Accent 2" w:uiPriority="61"/>
+    <w:lsdException w:name="Light Grid Accent 2" w:uiPriority="62"/>
+    <w:lsdException w:name="Medium Shading 1 Accent 2" w:uiPriority="63"/>
+    <w:lsdException w:name="Medium Shading 2 Accent 2" w:uiPriority="64"/>
+    <w:lsdException w:name="Medium List 1 Accent 2" w:uiPriority="65"/>
+    <w:lsdException w:name="Medium List 2 Accent 2" w:uiPriority="66"/>
+    <w:lsdException w:name="Medium Grid 1 Accent 2" w:uiPriority="67"/>
+    <w:lsdException w:name="Medium Grid 2 Accent 2" w:uiPriority="68"/>
+    <w:lsdException w:name="Medium Grid 3 Accent 2" w:uiPriority="69"/>
+    <w:lsdException w:name="Dark List Accent 2" w:uiPriority="70"/>
+    <w:lsdException w:name="Colorful Shading Accent 2" w:uiPriority="71"/>
+    <w:lsdException w:name="Colorful List Accent 2" w:uiPriority="72"/>
+    <w:lsdException w:name="Colorful Grid Accent 2" w:uiPriority="73"/>
+    <w:lsdException w:name="Light Shading Accent 3" w:uiPriority="60"/>
+    <w:lsdException w:name="Light List Accent 3" w:uiPriority="61"/>
+    <w:lsdException w:name="Light Grid Accent 3" w:uiPriority="62"/>
+    <w:lsdException w:name="Medium Shading 1 Accent 3" w:uiPriority="63"/>
+    <w:lsdException w:name="Medium Shading 2 Accent 3" w:uiPriority="64"/>
+    <w:lsdException w:name="Medium List 1 Accent 3" w:uiPriority="65"/>
+    <w:lsdException w:name="Medium List 2 Accent 3" w:uiPriority="66"/>
+    <w:lsdException w:name="Medium Grid 1 Accent 3" w:uiPriority="67"/>
+    <w:lsdException w:name="Medium Grid 2 Accent 3" w:uiPriority="68"/>
+    <w:lsdException w:name="Medium Grid 3 Accent 3" w:uiPriority="69"/>
+    <w:lsdException w:name="Dark List Accent 3" w:uiPriority="70"/>
+    <w:lsdException w:name="Colorful Shading Accent 3" w:uiPriority="71"/>
+    <w:lsdException w:name="Colorful List Accent 3" w:uiPriority="72"/>
+    <w:lsdException w:name="Colorful Grid Accent 3" w:uiPriority="73"/>
+    <w:lsdException w:name="Light Shading Accent 4" w:uiPriority="60"/>
+    <w:lsdException w:name="Light List Accent 4" w:uiPriority="61"/>
+    <w:lsdException w:name="Light Grid Accent 4" w:uiPriority="62"/>
+    <w:lsdException w:name="Medium Shading 1 Accent 4" w:uiPriority="63"/>
+    <w:lsdException w:name="Medium Shading 2 Accent 4" w:uiPriority="64"/>
+    <w:lsdException w:name="Medium List 1 Accent 4" w:uiPriority="65"/>
+    <w:lsdException w:name="Medium List 2 Accent 4" w:uiPriority="66"/>
+    <w:lsdException w:name="Medium Grid 1 Accent 4" w:uiPriority="67"/>
+    <w:lsdException w:name="Medium Grid 2 Accent 4" w:uiPriority="68"/>
+    <w:lsdException w:name="Medium Grid 3 Accent 4" w:uiPriority="69"/>
+    <w:lsdException w:name="Dark List Accent 4" w:uiPriority="70"/>
+    <w:lsdException w:name="Colorful Shading Accent 4" w:uiPriority="71"/>
+    <w:lsdException w:name="Colorful List Accent 4" w:uiPriority="72"/>
+    <w:lsdException w:name="Colorful Grid Accent 4" w:uiPriority="73"/>
+    <w:lsdException w:name="Light Shading Accent 5" w:uiPriority="60"/>
+    <w:lsdException w:name="Light List Accent 5" w:uiPriority="61"/>
+    <w:lsdException w:name="Light Grid Accent 5" w:uiPriority="62"/>
+    <w:lsdException w:name="Medium Shading 1 Accent 5" w:uiPriority="63"/>
+    <w:lsdException w:name="Medium Shading 2 Accent 5" w:uiPriority="64"/>
+    <w:lsdException w:name="Medium List 1 Accent 5" w:uiPriority="65"/>
+    <w:lsdException w:name="Medium List 2 Accent 5" w:uiPriority="66"/>
+    <w:lsdException w:name="Medium Grid 1 Accent 5" w:uiPriority="67"/>
+    <w:lsdException w:name="Medium Grid 2 Accent 5" w:uiPriority="68"/>
+    <w:lsdException w:name="Medium Grid 3 Accent 5" w:uiPriority="69"/>
+    <w:lsdException w:name="Dark List Accent 5" w:uiPriority="70"/>
+    <w:lsdException w:name="Colorful Shading Accent 5" w:uiPriority="71"/>
+    <w:lsdException w:name="Colorful List Accent 5" w:uiPriority="72"/>
+    <w:lsdException w:name="Colorful Grid Accent 5" w:uiPriority="73"/>
+    <w:lsdException w:name="Light Shading Accent 6" w:uiPriority="60"/>
+    <w:lsdException w:name="Light List Accent 6" w:uiPriority="61"/>
+    <w:lsdException w:name="Light Grid Accent 6" w:uiPriority="62"/>
+    <w:lsdException w:name="Medium Shading 1 Accent 6" w:uiPriority="63"/>
+    <w:lsdException w:name="Medium Shading 2 Accent 6" w:uiPriority="64"/>
+    <w:lsdException w:name="Medium List 1 Accent 6" w:uiPriority="65"/>
+    <w:lsdException w:name="Medium List 2 Accent 6" w:uiPriority="66"/>
+    <w:lsdException w:name="Medium Grid 1 Accent 6" w:uiPriority="67"/>
+    <w:lsdException w:name="Medium Grid 2 Accent 6" w:uiPriority="68"/>
+    <w:lsdException w:name="Medium Grid 3 Accent 6" w:uiPriority="69"/>
+    <w:lsdException w:name="Dark List Accent 6" w:uiPriority="70"/>
+    <w:lsdException w:name="Colorful Shading Accent 6" w:uiPriority="71"/>
+    <w:lsdException w:name="Colorful List Accent 6" w:uiPriority="72"/>
+    <w:lsdException w:name="Colorful Grid Accent 6" w:uiPriority="73"/>
+    <w:lsdException w:name="Subtle Emphasis" w:uiPriority="19" w:qFormat="1"/>
+    <w:lsdException w:name="Intense Emphasis" w:uiPriority="21" w:qFormat="1"/>
+    <w:lsdException w:name="Subtle Reference" w:uiPriority="31" w:qFormat="1"/>
+    <w:lsdException w:name="Intense Reference" w:uiPriority="32" w:qFormat="1"/>
+    <w:lsdException w:name="Book Title" w:uiPriority="33" w:qFormat="1"/>
+    <w:lsdException w:name="Bibliography" w:semiHidden="1" w:uiPriority="37" w:unhideWhenUsed="1"/>
+    <w:lsdException w:name="TOC Heading" w:semiHidden="1" w:uiPriority="39" w:unhideWhenUsed="1" w:qFormat="1"/>
+    <w:lsdException w:name="Plain Table 1" w:uiPriority="41"/>
+    <w:lsdException w:name="Plain Table 2" w:uiPriority="42"/>
+    <w:lsdException w:name="Plain Table 3" w:uiPriority="43"/>
+    <w:lsdException w:name="Plain Table 4" w:uiPriority="44"/>
+    <w:lsdException w:name="Plain Table 5" w:uiPriority="45"/>
+    <w:lsdException w:name="Grid Table Light" w:uiPriority="40"/>
+    <w:lsdException w:name="Grid Table 1 Light" w:uiPriority="46"/>
+    <w:lsdException w:name="Grid Table 2" w:uiPriority="47"/>
+    <w:lsdException w:name="Grid Table 3" w:uiPriority="48"/>
+    <w:lsdException w:name="Grid Table 4" w:uiPriority="49"/>
+    <w:lsdException w:name="Grid Table 5 Dark" w:uiPriority="50"/>
+    <w:lsdException w:name="Grid Table 6 Colorful" w:uiPriority="51"/>
+    <w:lsdException w:name="Grid Table 7 Colorful" w:uiPriority="52"/>
+    <w:lsdException w:name="Grid Table 1 Light Accent 1" w:uiPriority="46"/>
+    <w:lsdException w:name="Grid Table 2 Accent 1" w:uiPriority="47"/>
+    <w:lsdException w:name="Grid Table 3 Accent 1" w:uiPriority="48"/>
+    <w:lsdException w:name="Grid Table 4 Accent 1" w:uiPriority="49"/>
+    <w:lsdException w:name="Grid Table 5 Dark Accent 1" w:uiPriority="50"/>
+    <w:lsdException w:name="Grid Table 6 Colorful Accent 1" w:uiPriority="51"/>
+    <w:lsdException w:name="Grid Table 7 Colorful Accent 1" w:uiPriority="52"/>
+    <w:lsdException w:name="Grid Table 1 Light Accent 2" w:uiPriority="46"/>
+    <w:lsdException w:name="Grid Table 2 Accent 2" w:uiPriority="47"/>
+    <w:lsdException w:name="Grid Table 3 Accent 2" w:uiPriority="48"/>
+    <w:lsdException w:name="Grid Table 4 Accent 2" w:uiPriority="49"/>
+    <w:lsdException w:name="Grid Table 5 Dark Accent 2" w:uiPriority="50"/>
+    <w:lsdException w:name="Grid Table 6 Colorful Accent 2" w:uiPriority="51"/>
+    <w:lsdException w:name="Grid Table 7 Colorful Accent 2" w:uiPriority="52"/>
+    <w:lsdException w:name="Grid Table 1 Light Accent 3" w:uiPriority="46"/>
+    <w:lsdException w:name="Grid Table 2 Accent 3" w:uiPriority="47"/>
+    <w:lsdException w:name="Grid Table 3 Accent 3" w:uiPriority="48"/>
+    <w:lsdException w:name="Grid Table 4 Accent 3" w:uiPriority="49"/>
+    <w:lsdException w:name="Grid Table 5 Dark Accent 3" w:uiPriority="50"/>
+    <w:lsdException w:name="Grid Table 6 Colorful Accent 3" w:uiPriority="51"/>
+    <w:lsdException w:name="Grid Table 7 Colorful Accent 3" w:uiPriority="52"/>
+    <w:lsdException w:name="Grid Table 1 Light Accent 4" w:uiPriority="46"/>
+    <w:lsdException w:name="Grid Table 2 Accent 4" w:uiPriority="47"/>
+    <w:lsdException w:name="Grid Table 3 Accent 4" w:uiPriority="48"/>
+    <w:lsdException w:name="Grid Table 4 Accent 4" w:uiPriority="49"/>
+    <w:lsdException w:name="Grid Table 5 Dark Accent 4" w:uiPriority="50"/>
+    <w:lsdException w:name="Grid Table 6 Colorful Accent 4" w:uiPriority="51"/>
+    <w:lsdException w:name="Grid Table 7 Colorful Accent 4" w:uiPriority="52"/>
+    <w:lsdException w:name="Grid Table 1 Light Accent 5" w:uiPriority="46"/>
+    <w:lsdException w:name="Grid Table 2 Accent 5" w:uiPriority="47"/>
+    <w:lsdException w:name="Grid Table 3 Accent 5" w:uiPriority="48"/>
+    <w:lsdException w:name="Grid Table 4 Accent 5" w:uiPriority="49"/>
+    <w:lsdException w:name="Grid Table 5 Dark Accent 5" w:uiPriority="50"/>
+    <w:lsdException w:name="Grid Table 6 Colorful Accent 5" w:uiPriority="51"/>
+    <w:lsdException w:name="Grid Table 7 Colorful Accent 5" w:uiPriority="52"/>
+    <w:lsdException w:name="Grid Table 1 Light Accent 6" w:uiPriority="46"/>
+    <w:lsdException w:name="Grid Table 2 Accent 6" w:uiPriority="47"/>
+    <w:lsdException w:name="Grid Table 3 Accent 6" w:uiPriority="48"/>
+    <w:lsdException w:name="Grid Table 4 Accent 6" w:uiPriority="49"/>
+    <w:lsdException w:name="Grid Table 5 Dark Accent 6" w:uiPriority="50"/>
+    <w:lsdException w:name="Grid Table 6 Colorful Accent 6" w:uiPriority="51"/>
+    <w:lsdException w:name="Grid Table 7 Colorful Accent 6" w:uiPriority="52"/>
+    <w:lsdException w:name="List Table 1 Light" w:uiPriority="46"/>
+    <w:lsdException w:name="List Table 2" w:uiPriority="47"/>
+    <w:lsdException w:name="List Table 3" w:uiPriority="48"/>
+    <w:lsdException w:name="List Table 4" w:uiPriority="49"/>
+    <w:lsdException w:name="List Table 5 Dark" w:uiPriority="50"/>
+    <w:lsdException w:name="List Table 6 Colorful" w:uiPriority="51"/>
+    <w:lsdException w:name="List Table 7 Colorful" w:uiPriority="52"/>
+    <w:lsdException w:name="List Table 1 Light Accent 1" w:uiPriority="46"/>
+    <w:lsdException w:name="List Table 2 Accent 1" w:uiPriority="47"/>
+    <w:lsdException w:name="List Table 3 Accent 1" w:uiPriority="48"/>
+    <w:lsdException w:name="List Table 4 Accent 1" w:uiPriority="49"/>
+    <w:lsdException w:name="List Table 5 Dark Accent 1" w:uiPriority="50"/>
+    <w:lsdException w:name="List Table 6 Colorful Accent 1" w:uiPriority="51"/>
+    <w:lsdException w:name="List Table 7 Colorful Accent 1" w:uiPriority="52"/>
+    <w:lsdException w:name="List Table 1 Light Accent 2" w:uiPriority="46"/>
+    <w:lsdException w:name="List Table 2 Accent 2" w:uiPriority="47"/>
+    <w:lsdException w:name="List Table 3 Accent 2" w:uiPriority="48"/>
+    <w:lsdException w:name="List Table 4 Accent 2" w:uiPriority="49"/>
+    <w:lsdException w:name="List Table 5 Dark Accent 2" w:uiPriority="50"/>
+    <w:lsdException w:name="List Table 6 Colorful Accent 2" w:uiPriority="51"/>
+    <w:lsdException w:name="List Table 7 Colorful Accent 2" w:uiPriority="52"/>
+    <w:lsdException w:name="List Table 1 Light Accent 3" w:uiPriority="46"/>
+    <w:lsdException w:name="List Table 2 Accent 3" w:uiPriority="47"/>
+    <w:lsdException w:name="List Table 3 Accent 3" w:uiPriority="48"/>
+    <w:lsdException w:name="List Table 4 Accent 3" w:uiPriority="49"/>
+    <w:lsdException w:name="List Table 5 Dark Accent 3" w:uiPriority="50"/>
+    <w:lsdException w:name="List Table 6 Colorful Accent 3" w:uiPriority="51"/>
+    <w:lsdException w:name="List Table 7 Colorful Accent 3" w:uiPriority="52"/>
+    <w:lsdException w:name="List Table 1 Light Accent 4" w:uiPriority="46"/>
+    <w:lsdException w:name="List Table 2 Accent 4" w:uiPriority="47"/>
+    <w:lsdException w:name="List Table 3 Accent 4" w:uiPriority="48"/>
+    <w:lsdException w:name="List Table 4 Accent 4" w:uiPriority="49"/>
+    <w:lsdException w:name="List Table 5 Dark Accent 4" w:uiPriority="50"/>
+    <w:lsdException w:name="List Table 6 Colorful Accent 4" w:uiPriority="51"/>
+    <w:lsdException w:name="List Table 7 Colorful Accent 4" w:uiPriority="52"/>
+    <w:lsdException w:name="List Table 1 Light Accent 5" w:uiPriority="46"/>
+    <w:lsdException w:name="List Table 2 Accent 5" w:uiPriority="47"/>
+    <w:lsdException w:name="List Table 3 Accent 5" w:uiPriority="48"/>
+    <w:lsdException w:name="List Table 4 Accent 5" w:uiPriority="49"/>
+    <w:lsdException w:name="List Table 5 Dark Accent 5" w:uiPriority="50"/>
+    <w:lsdException w:name="List Table 6 Colorful Accent 5" w:uiPriority="51"/>
+    <w:lsdException w:name="List Table 7 Colorful Accent 5" w:uiPriority="52"/>
+    <w:lsdException w:name="List Table 1 Light Accent 6" w:uiPriority="46"/>
+    <w:lsdException w:name="List Table 2 Accent 6" w:uiPriority="47"/>
+    <w:lsdException w:name="List Table 3 Accent 6" w:uiPriority="48"/>
+    <w:lsdException w:name="List Table 4 Accent 6" w:uiPriority="49"/>
+    <w:lsdException w:name="List Table 5 Dark Accent 6" w:uiPriority="50"/>
+    <w:lsdException w:name="List Table 6 Colorful Accent 6" w:uiPriority="51"/>
+    <w:lsdException w:name="List Table 7 Colorful Accent 6" w:uiPriority="52"/>
   </w:latentStyles>
   <w:style w:type="paragraph" w:default="1" w:styleId="Normal">
     <w:name w:val="Normal"/>
@@ -3711,7 +3949,6 @@
     <w:uiPriority w:val="99"/>
     <w:semiHidden/>
     <w:unhideWhenUsed/>
-    <w:qFormat/>
     <w:tblPr>
       <w:tblInd w:w="0" w:type="dxa"/>
       <w:tblCellMar>
@@ -3978,281 +4215,6 @@
       <w:sz w:val="16"/>
       <w:szCs w:val="16"/>
     </w:rPr>
-  </w:style>
-</w:styles>
-</file>
-
-<file path=word/stylesWithEffects.xml><?xml version="1.0" encoding="utf-8"?>
-<w:styles xmlns:wpc="http://schemas.microsoft.com/office/word/2010/wordprocessingCanvas" xmlns:mc="http://schemas.openxmlformats.org/markup-compatibility/2006" xmlns:o="urn:schemas-microsoft-com:office:office" xmlns:r="http://schemas.openxmlformats.org/officeDocument/2006/relationships" xmlns:m="http://schemas.openxmlformats.org/officeDocument/2006/math" xmlns:v="urn:schemas-microsoft-com:vml" xmlns:wp14="http://schemas.microsoft.com/office/word/2010/wordprocessingDrawing" xmlns:wp="http://schemas.openxmlformats.org/drawingml/2006/wordprocessingDrawing" xmlns:w10="urn:schemas-microsoft-com:office:word" xmlns:w="http://schemas.openxmlformats.org/wordprocessingml/2006/main" xmlns:w14="http://schemas.microsoft.com/office/word/2010/wordml" xmlns:wpg="http://schemas.microsoft.com/office/word/2010/wordprocessingGroup" xmlns:wpi="http://schemas.microsoft.com/office/word/2010/wordprocessingInk" xmlns:wne="http://schemas.microsoft.com/office/word/2006/wordml" xmlns:wps="http://schemas.microsoft.com/office/word/2010/wordprocessingShape" mc:Ignorable="w14 wp14">
-  <w:docDefaults>
-    <w:rPrDefault>
-      <w:rPr>
-        <w:rFonts w:asciiTheme="minorHAnsi" w:eastAsiaTheme="minorHAnsi" w:hAnsiTheme="minorHAnsi" w:cstheme="minorBidi"/>
-        <w:sz w:val="22"/>
-        <w:szCs w:val="22"/>
-        <w:lang w:val="en-SG" w:eastAsia="en-US" w:bidi="ar-SA"/>
-      </w:rPr>
-    </w:rPrDefault>
-    <w:pPrDefault>
-      <w:pPr>
-        <w:spacing w:after="200" w:line="276" w:lineRule="auto"/>
-      </w:pPr>
-    </w:pPrDefault>
-  </w:docDefaults>
-  <w:latentStyles w:defLockedState="0" w:defUIPriority="99" w:defSemiHidden="1" w:defUnhideWhenUsed="1" w:defQFormat="0" w:count="267">
-    <w:lsdException w:name="Normal" w:semiHidden="0" w:uiPriority="0" w:unhideWhenUsed="0" w:qFormat="1"/>
-    <w:lsdException w:name="heading 1" w:semiHidden="0" w:uiPriority="9" w:unhideWhenUsed="0" w:qFormat="1"/>
-    <w:lsdException w:name="heading 2" w:uiPriority="9" w:qFormat="1"/>
-    <w:lsdException w:name="heading 3" w:uiPriority="9" w:qFormat="1"/>
-    <w:lsdException w:name="heading 4" w:uiPriority="9" w:qFormat="1"/>
-    <w:lsdException w:name="heading 5" w:uiPriority="9" w:qFormat="1"/>
-    <w:lsdException w:name="heading 6" w:uiPriority="9" w:qFormat="1"/>
-    <w:lsdException w:name="heading 7" w:uiPriority="9" w:qFormat="1"/>
-    <w:lsdException w:name="heading 8" w:uiPriority="9" w:qFormat="1"/>
-    <w:lsdException w:name="heading 9" w:uiPriority="9" w:qFormat="1"/>
-    <w:lsdException w:name="toc 1" w:uiPriority="39"/>
-    <w:lsdException w:name="toc 2" w:uiPriority="39"/>
-    <w:lsdException w:name="toc 3" w:uiPriority="39"/>
-    <w:lsdException w:name="toc 4" w:uiPriority="39"/>
-    <w:lsdException w:name="toc 5" w:uiPriority="39"/>
-    <w:lsdException w:name="toc 6" w:uiPriority="39"/>
-    <w:lsdException w:name="toc 7" w:uiPriority="39"/>
-    <w:lsdException w:name="toc 8" w:uiPriority="39"/>
-    <w:lsdException w:name="toc 9" w:uiPriority="39"/>
-    <w:lsdException w:name="caption" w:uiPriority="35" w:qFormat="1"/>
-    <w:lsdException w:name="Title" w:semiHidden="0" w:uiPriority="10" w:unhideWhenUsed="0" w:qFormat="1"/>
-    <w:lsdException w:name="Default Paragraph Font" w:uiPriority="1"/>
-    <w:lsdException w:name="Subtitle" w:semiHidden="0" w:uiPriority="11" w:unhideWhenUsed="0" w:qFormat="1"/>
-    <w:lsdException w:name="Strong" w:semiHidden="0" w:uiPriority="22" w:unhideWhenUsed="0" w:qFormat="1"/>
-    <w:lsdException w:name="Emphasis" w:semiHidden="0" w:uiPriority="20" w:unhideWhenUsed="0" w:qFormat="1"/>
-    <w:lsdException w:name="Table Grid" w:semiHidden="0" w:uiPriority="59" w:unhideWhenUsed="0"/>
-    <w:lsdException w:name="Placeholder Text" w:unhideWhenUsed="0"/>
-    <w:lsdException w:name="No Spacing" w:semiHidden="0" w:uiPriority="1" w:unhideWhenUsed="0" w:qFormat="1"/>
-    <w:lsdException w:name="Light Shading" w:semiHidden="0" w:uiPriority="60" w:unhideWhenUsed="0"/>
-    <w:lsdException w:name="Light List" w:semiHidden="0" w:uiPriority="61" w:unhideWhenUsed="0"/>
-    <w:lsdException w:name="Light Grid" w:semiHidden="0" w:uiPriority="62" w:unhideWhenUsed="0"/>
-    <w:lsdException w:name="Medium Shading 1" w:semiHidden="0" w:uiPriority="63" w:unhideWhenUsed="0"/>
-    <w:lsdException w:name="Medium Shading 2" w:semiHidden="0" w:uiPriority="64" w:unhideWhenUsed="0"/>
-    <w:lsdException w:name="Medium List 1" w:semiHidden="0" w:uiPriority="65" w:unhideWhenUsed="0"/>
-    <w:lsdException w:name="Medium List 2" w:semiHidden="0" w:uiPriority="66" w:unhideWhenUsed="0"/>
-    <w:lsdException w:name="Medium Grid 1" w:semiHidden="0" w:uiPriority="67" w:unhideWhenUsed="0"/>
-    <w:lsdException w:name="Medium Grid 2" w:semiHidden="0" w:uiPriority="68" w:unhideWhenUsed="0"/>
-    <w:lsdException w:name="Medium Grid 3" w:semiHidden="0" w:uiPriority="69" w:unhideWhenUsed="0"/>
-    <w:lsdException w:name="Dark List" w:semiHidden="0" w:uiPriority="70" w:unhideWhenUsed="0"/>
-    <w:lsdException w:name="Colorful Shading" w:semiHidden="0" w:uiPriority="71" w:unhideWhenUsed="0"/>
-    <w:lsdException w:name="Colorful List" w:semiHidden="0" w:uiPriority="72" w:unhideWhenUsed="0"/>
-    <w:lsdException w:name="Colorful Grid" w:semiHidden="0" w:uiPriority="73" w:unhideWhenUsed="0"/>
-    <w:lsdException w:name="Light Shading Accent 1" w:semiHidden="0" w:uiPriority="60" w:unhideWhenUsed="0"/>
-    <w:lsdException w:name="Light List Accent 1" w:semiHidden="0" w:uiPriority="61" w:unhideWhenUsed="0"/>
-    <w:lsdException w:name="Light Grid Accent 1" w:semiHidden="0" w:uiPriority="62" w:unhideWhenUsed="0"/>
-    <w:lsdException w:name="Medium Shading 1 Accent 1" w:semiHidden="0" w:uiPriority="63" w:unhideWhenUsed="0"/>
-    <w:lsdException w:name="Medium Shading 2 Accent 1" w:semiHidden="0" w:uiPriority="64" w:unhideWhenUsed="0"/>
-    <w:lsdException w:name="Medium List 1 Accent 1" w:semiHidden="0" w:uiPriority="65" w:unhideWhenUsed="0"/>
-    <w:lsdException w:name="Revision" w:unhideWhenUsed="0"/>
-    <w:lsdException w:name="List Paragraph" w:semiHidden="0" w:uiPriority="34" w:unhideWhenUsed="0" w:qFormat="1"/>
-    <w:lsdException w:name="Quote" w:semiHidden="0" w:uiPriority="29" w:unhideWhenUsed="0" w:qFormat="1"/>
-    <w:lsdException w:name="Intense Quote" w:semiHidden="0" w:uiPriority="30" w:unhideWhenUsed="0" w:qFormat="1"/>
-    <w:lsdException w:name="Medium List 2 Accent 1" w:semiHidden="0" w:uiPriority="66" w:unhideWhenUsed="0"/>
-    <w:lsdException w:name="Medium Grid 1 Accent 1" w:semiHidden="0" w:uiPriority="67" w:unhideWhenUsed="0"/>
-    <w:lsdException w:name="Medium Grid 2 Accent 1" w:semiHidden="0" w:uiPriority="68" w:unhideWhenUsed="0"/>
-    <w:lsdException w:name="Medium Grid 3 Accent 1" w:semiHidden="0" w:uiPriority="69" w:unhideWhenUsed="0"/>
-    <w:lsdException w:name="Dark List Accent 1" w:semiHidden="0" w:uiPriority="70" w:unhideWhenUsed="0"/>
-    <w:lsdException w:name="Colorful Shading Accent 1" w:semiHidden="0" w:uiPriority="71" w:unhideWhenUsed="0"/>
-    <w:lsdException w:name="Colorful List Accent 1" w:semiHidden="0" w:uiPriority="72" w:unhideWhenUsed="0"/>
-    <w:lsdException w:name="Colorful Grid Accent 1" w:semiHidden="0" w:uiPriority="73" w:unhideWhenUsed="0"/>
-    <w:lsdException w:name="Light Shading Accent 2" w:semiHidden="0" w:uiPriority="60" w:unhideWhenUsed="0"/>
-    <w:lsdException w:name="Light List Accent 2" w:semiHidden="0" w:uiPriority="61" w:unhideWhenUsed="0"/>
-    <w:lsdException w:name="Light Grid Accent 2" w:semiHidden="0" w:uiPriority="62" w:unhideWhenUsed="0"/>
-    <w:lsdException w:name="Medium Shading 1 Accent 2" w:semiHidden="0" w:uiPriority="63" w:unhideWhenUsed="0"/>
-    <w:lsdException w:name="Medium Shading 2 Accent 2" w:semiHidden="0" w:uiPriority="64" w:unhideWhenUsed="0"/>
-    <w:lsdException w:name="Medium List 1 Accent 2" w:semiHidden="0" w:uiPriority="65" w:unhideWhenUsed="0"/>
-    <w:lsdException w:name="Medium List 2 Accent 2" w:semiHidden="0" w:uiPriority="66" w:unhideWhenUsed="0"/>
-    <w:lsdException w:name="Medium Grid 1 Accent 2" w:semiHidden="0" w:uiPriority="67" w:unhideWhenUsed="0"/>
-    <w:lsdException w:name="Medium Grid 2 Accent 2" w:semiHidden="0" w:uiPriority="68" w:unhideWhenUsed="0"/>
-    <w:lsdException w:name="Medium Grid 3 Accent 2" w:semiHidden="0" w:uiPriority="69" w:unhideWhenUsed="0"/>
-    <w:lsdException w:name="Dark List Accent 2" w:semiHidden="0" w:uiPriority="70" w:unhideWhenUsed="0"/>
-    <w:lsdException w:name="Colorful Shading Accent 2" w:semiHidden="0" w:uiPriority="71" w:unhideWhenUsed="0"/>
-    <w:lsdException w:name="Colorful List Accent 2" w:semiHidden="0" w:uiPriority="72" w:unhideWhenUsed="0"/>
-    <w:lsdException w:name="Colorful Grid Accent 2" w:semiHidden="0" w:uiPriority="73" w:unhideWhenUsed="0"/>
-    <w:lsdException w:name="Light Shading Accent 3" w:semiHidden="0" w:uiPriority="60" w:unhideWhenUsed="0"/>
-    <w:lsdException w:name="Light List Accent 3" w:semiHidden="0" w:uiPriority="61" w:unhideWhenUsed="0"/>
-    <w:lsdException w:name="Light Grid Accent 3" w:semiHidden="0" w:uiPriority="62" w:unhideWhenUsed="0"/>
-    <w:lsdException w:name="Medium Shading 1 Accent 3" w:semiHidden="0" w:uiPriority="63" w:unhideWhenUsed="0"/>
-    <w:lsdException w:name="Medium Shading 2 Accent 3" w:semiHidden="0" w:uiPriority="64" w:unhideWhenUsed="0"/>
-    <w:lsdException w:name="Medium List 1 Accent 3" w:semiHidden="0" w:uiPriority="65" w:unhideWhenUsed="0"/>
-    <w:lsdException w:name="Medium List 2 Accent 3" w:semiHidden="0" w:uiPriority="66" w:unhideWhenUsed="0"/>
-    <w:lsdException w:name="Medium Grid 1 Accent 3" w:semiHidden="0" w:uiPriority="67" w:unhideWhenUsed="0"/>
-    <w:lsdException w:name="Medium Grid 2 Accent 3" w:semiHidden="0" w:uiPriority="68" w:unhideWhenUsed="0"/>
-    <w:lsdException w:name="Medium Grid 3 Accent 3" w:semiHidden="0" w:uiPriority="69" w:unhideWhenUsed="0"/>
-    <w:lsdException w:name="Dark List Accent 3" w:semiHidden="0" w:uiPriority="70" w:unhideWhenUsed="0"/>
-    <w:lsdException w:name="Colorful Shading Accent 3" w:semiHidden="0" w:uiPriority="71" w:unhideWhenUsed="0"/>
-    <w:lsdException w:name="Colorful List Accent 3" w:semiHidden="0" w:uiPriority="72" w:unhideWhenUsed="0"/>
-    <w:lsdException w:name="Colorful Grid Accent 3" w:semiHidden="0" w:uiPriority="73" w:unhideWhenUsed="0"/>
-    <w:lsdException w:name="Light Shading Accent 4" w:semiHidden="0" w:uiPriority="60" w:unhideWhenUsed="0"/>
-    <w:lsdException w:name="Light List Accent 4" w:semiHidden="0" w:uiPriority="61" w:unhideWhenUsed="0"/>
-    <w:lsdException w:name="Light Grid Accent 4" w:semiHidden="0" w:uiPriority="62" w:unhideWhenUsed="0"/>
-    <w:lsdException w:name="Medium Shading 1 Accent 4" w:semiHidden="0" w:uiPriority="63" w:unhideWhenUsed="0"/>
-    <w:lsdException w:name="Medium Shading 2 Accent 4" w:semiHidden="0" w:uiPriority="64" w:unhideWhenUsed="0"/>
-    <w:lsdException w:name="Medium List 1 Accent 4" w:semiHidden="0" w:uiPriority="65" w:unhideWhenUsed="0"/>
-    <w:lsdException w:name="Medium List 2 Accent 4" w:semiHidden="0" w:uiPriority="66" w:unhideWhenUsed="0"/>
-    <w:lsdException w:name="Medium Grid 1 Accent 4" w:semiHidden="0" w:uiPriority="67" w:unhideWhenUsed="0"/>
-    <w:lsdException w:name="Medium Grid 2 Accent 4" w:semiHidden="0" w:uiPriority="68" w:unhideWhenUsed="0"/>
-    <w:lsdException w:name="Medium Grid 3 Accent 4" w:semiHidden="0" w:uiPriority="69" w:unhideWhenUsed="0"/>
-    <w:lsdException w:name="Dark List Accent 4" w:semiHidden="0" w:uiPriority="70" w:unhideWhenUsed="0"/>
-    <w:lsdException w:name="Colorful Shading Accent 4" w:semiHidden="0" w:uiPriority="71" w:unhideWhenUsed="0"/>
-    <w:lsdException w:name="Colorful List Accent 4" w:semiHidden="0" w:uiPriority="72" w:unhideWhenUsed="0"/>
-    <w:lsdException w:name="Colorful Grid Accent 4" w:semiHidden="0" w:uiPriority="73" w:unhideWhenUsed="0"/>
-    <w:lsdException w:name="Light Shading Accent 5" w:semiHidden="0" w:uiPriority="60" w:unhideWhenUsed="0"/>
-    <w:lsdException w:name="Light List Accent 5" w:semiHidden="0" w:uiPriority="61" w:unhideWhenUsed="0"/>
-    <w:lsdException w:name="Light Grid Accent 5" w:semiHidden="0" w:uiPriority="62" w:unhideWhenUsed="0"/>
-    <w:lsdException w:name="Medium Shading 1 Accent 5" w:semiHidden="0" w:uiPriority="63" w:unhideWhenUsed="0"/>
-    <w:lsdException w:name="Medium Shading 2 Accent 5" w:semiHidden="0" w:uiPriority="64" w:unhideWhenUsed="0"/>
-    <w:lsdException w:name="Medium List 1 Accent 5" w:semiHidden="0" w:uiPriority="65" w:unhideWhenUsed="0"/>
-    <w:lsdException w:name="Medium List 2 Accent 5" w:semiHidden="0" w:uiPriority="66" w:unhideWhenUsed="0"/>
-    <w:lsdException w:name="Medium Grid 1 Accent 5" w:semiHidden="0" w:uiPriority="67" w:unhideWhenUsed="0"/>
-    <w:lsdException w:name="Medium Grid 2 Accent 5" w:semiHidden="0" w:uiPriority="68" w:unhideWhenUsed="0"/>
-    <w:lsdException w:name="Medium Grid 3 Accent 5" w:semiHidden="0" w:uiPriority="69" w:unhideWhenUsed="0"/>
-    <w:lsdException w:name="Dark List Accent 5" w:semiHidden="0" w:uiPriority="70" w:unhideWhenUsed="0"/>
-    <w:lsdException w:name="Colorful Shading Accent 5" w:semiHidden="0" w:uiPriority="71" w:unhideWhenUsed="0"/>
-    <w:lsdException w:name="Colorful List Accent 5" w:semiHidden="0" w:uiPriority="72" w:unhideWhenUsed="0"/>
-    <w:lsdException w:name="Colorful Grid Accent 5" w:semiHidden="0" w:uiPriority="73" w:unhideWhenUsed="0"/>
-    <w:lsdException w:name="Light Shading Accent 6" w:semiHidden="0" w:uiPriority="60" w:unhideWhenUsed="0"/>
-    <w:lsdException w:name="Light List Accent 6" w:semiHidden="0" w:uiPriority="61" w:unhideWhenUsed="0"/>
-    <w:lsdException w:name="Light Grid Accent 6" w:semiHidden="0" w:uiPriority="62" w:unhideWhenUsed="0"/>
-    <w:lsdException w:name="Medium Shading 1 Accent 6" w:semiHidden="0" w:uiPriority="63" w:unhideWhenUsed="0"/>
-    <w:lsdException w:name="Medium Shading 2 Accent 6" w:semiHidden="0" w:uiPriority="64" w:unhideWhenUsed="0"/>
-    <w:lsdException w:name="Medium List 1 Accent 6" w:semiHidden="0" w:uiPriority="65" w:unhideWhenUsed="0"/>
-    <w:lsdException w:name="Medium List 2 Accent 6" w:semiHidden="0" w:uiPriority="66" w:unhideWhenUsed="0"/>
-    <w:lsdException w:name="Medium Grid 1 Accent 6" w:semiHidden="0" w:uiPriority="67" w:unhideWhenUsed="0"/>
-    <w:lsdException w:name="Medium Grid 2 Accent 6" w:semiHidden="0" w:uiPriority="68" w:unhideWhenUsed="0"/>
-    <w:lsdException w:name="Medium Grid 3 Accent 6" w:semiHidden="0" w:uiPriority="69" w:unhideWhenUsed="0"/>
-    <w:lsdException w:name="Dark List Accent 6" w:semiHidden="0" w:uiPriority="70" w:unhideWhenUsed="0"/>
-    <w:lsdException w:name="Colorful Shading Accent 6" w:semiHidden="0" w:uiPriority="71" w:unhideWhenUsed="0"/>
-    <w:lsdException w:name="Colorful List Accent 6" w:semiHidden="0" w:uiPriority="72" w:unhideWhenUsed="0"/>
-    <w:lsdException w:name="Colorful Grid Accent 6" w:semiHidden="0" w:uiPriority="73" w:unhideWhenUsed="0"/>
-    <w:lsdException w:name="Subtle Emphasis" w:semiHidden="0" w:uiPriority="19" w:unhideWhenUsed="0" w:qFormat="1"/>
-    <w:lsdException w:name="Intense Emphasis" w:semiHidden="0" w:uiPriority="21" w:unhideWhenUsed="0" w:qFormat="1"/>
-    <w:lsdException w:name="Subtle Reference" w:semiHidden="0" w:uiPriority="31" w:unhideWhenUsed="0" w:qFormat="1"/>
-    <w:lsdException w:name="Intense Reference" w:semiHidden="0" w:uiPriority="32" w:unhideWhenUsed="0" w:qFormat="1"/>
-    <w:lsdException w:name="Book Title" w:semiHidden="0" w:uiPriority="33" w:unhideWhenUsed="0" w:qFormat="1"/>
-    <w:lsdException w:name="Bibliography" w:uiPriority="37"/>
-    <w:lsdException w:name="TOC Heading" w:uiPriority="39" w:qFormat="1"/>
-  </w:latentStyles>
-  <w:style w:type="paragraph" w:default="1" w:styleId="Normal">
-    <w:name w:val="Normal"/>
-    <w:qFormat/>
-  </w:style>
-  <w:style w:type="paragraph" w:styleId="Heading2">
-    <w:name w:val="heading 2"/>
-    <w:basedOn w:val="Normal"/>
-    <w:next w:val="Normal"/>
-    <w:link w:val="Heading2Char"/>
-    <w:uiPriority w:val="9"/>
-    <w:unhideWhenUsed/>
-    <w:qFormat/>
-    <w:rsid w:val="00B830AE"/>
-    <w:pPr>
-      <w:keepNext/>
-      <w:keepLines/>
-      <w:spacing w:before="200" w:after="0"/>
-      <w:outlineLvl w:val="1"/>
-    </w:pPr>
-    <w:rPr>
-      <w:rFonts w:asciiTheme="majorHAnsi" w:eastAsiaTheme="majorEastAsia" w:hAnsiTheme="majorHAnsi" w:cstheme="majorBidi"/>
-      <w:b/>
-      <w:bCs/>
-      <w:color w:val="4F81BD" w:themeColor="accent1"/>
-      <w:sz w:val="26"/>
-      <w:szCs w:val="26"/>
-    </w:rPr>
-  </w:style>
-  <w:style w:type="paragraph" w:styleId="Heading3">
-    <w:name w:val="heading 3"/>
-    <w:basedOn w:val="Normal"/>
-    <w:next w:val="Normal"/>
-    <w:link w:val="Heading3Char"/>
-    <w:uiPriority w:val="9"/>
-    <w:unhideWhenUsed/>
-    <w:qFormat/>
-    <w:rsid w:val="005F2803"/>
-    <w:pPr>
-      <w:keepNext/>
-      <w:keepLines/>
-      <w:spacing w:before="200" w:after="0"/>
-      <w:outlineLvl w:val="2"/>
-    </w:pPr>
-    <w:rPr>
-      <w:rFonts w:asciiTheme="majorHAnsi" w:eastAsiaTheme="majorEastAsia" w:hAnsiTheme="majorHAnsi" w:cstheme="majorBidi"/>
-      <w:b/>
-      <w:bCs/>
-      <w:color w:val="4F81BD" w:themeColor="accent1"/>
-    </w:rPr>
-  </w:style>
-  <w:style w:type="character" w:default="1" w:styleId="DefaultParagraphFont">
-    <w:name w:val="Default Paragraph Font"/>
-    <w:uiPriority w:val="1"/>
-    <w:semiHidden/>
-    <w:unhideWhenUsed/>
-  </w:style>
-  <w:style w:type="table" w:default="1" w:styleId="TableNormal">
-    <w:name w:val="Normal Table"/>
-    <w:uiPriority w:val="99"/>
-    <w:semiHidden/>
-    <w:unhideWhenUsed/>
-    <w:tblPr>
-      <w:tblInd w:w="0" w:type="dxa"/>
-      <w:tblCellMar>
-        <w:top w:w="0" w:type="dxa"/>
-        <w:left w:w="108" w:type="dxa"/>
-        <w:bottom w:w="0" w:type="dxa"/>
-        <w:right w:w="108" w:type="dxa"/>
-      </w:tblCellMar>
-    </w:tblPr>
-  </w:style>
-  <w:style w:type="numbering" w:default="1" w:styleId="NoList">
-    <w:name w:val="No List"/>
-    <w:uiPriority w:val="99"/>
-    <w:semiHidden/>
-    <w:unhideWhenUsed/>
-  </w:style>
-  <w:style w:type="character" w:customStyle="1" w:styleId="Heading2Char">
-    <w:name w:val="Heading 2 Char"/>
-    <w:basedOn w:val="DefaultParagraphFont"/>
-    <w:link w:val="Heading2"/>
-    <w:uiPriority w:val="9"/>
-    <w:rsid w:val="00B830AE"/>
-    <w:rPr>
-      <w:rFonts w:asciiTheme="majorHAnsi" w:eastAsiaTheme="majorEastAsia" w:hAnsiTheme="majorHAnsi" w:cstheme="majorBidi"/>
-      <w:b/>
-      <w:bCs/>
-      <w:color w:val="4F81BD" w:themeColor="accent1"/>
-      <w:sz w:val="26"/>
-      <w:szCs w:val="26"/>
-    </w:rPr>
-  </w:style>
-  <w:style w:type="character" w:customStyle="1" w:styleId="Heading3Char">
-    <w:name w:val="Heading 3 Char"/>
-    <w:basedOn w:val="DefaultParagraphFont"/>
-    <w:link w:val="Heading3"/>
-    <w:uiPriority w:val="9"/>
-    <w:rsid w:val="005F2803"/>
-    <w:rPr>
-      <w:rFonts w:asciiTheme="majorHAnsi" w:eastAsiaTheme="majorEastAsia" w:hAnsiTheme="majorHAnsi" w:cstheme="majorBidi"/>
-      <w:b/>
-      <w:bCs/>
-      <w:color w:val="4F81BD" w:themeColor="accent1"/>
-    </w:rPr>
-  </w:style>
-  <w:style w:type="paragraph" w:styleId="ListParagraph">
-    <w:name w:val="List Paragraph"/>
-    <w:basedOn w:val="Normal"/>
-    <w:uiPriority w:val="34"/>
-    <w:qFormat/>
-    <w:rsid w:val="005D21E9"/>
-    <w:pPr>
-      <w:ind w:left="720"/>
-      <w:contextualSpacing/>
-    </w:pPr>
   </w:style>
 </w:styles>
 </file>
@@ -4547,7 +4509,7 @@
 </file>
 
 <file path=customXml/itemProps1.xml><?xml version="1.0" encoding="utf-8"?>
-<ds:datastoreItem xmlns:ds="http://schemas.openxmlformats.org/officeDocument/2006/customXml" ds:itemID="{768408D8-A48A-41D0-96E5-5AC21B91BCDC}">
+<ds:datastoreItem xmlns:ds="http://schemas.openxmlformats.org/officeDocument/2006/customXml" ds:itemID="{AACFFE32-46D3-4C9E-AC4F-6C8CBC41DD42}">
   <ds:schemaRefs>
     <ds:schemaRef ds:uri="http://schemas.openxmlformats.org/officeDocument/2006/bibliography"/>
   </ds:schemaRefs>

</xml_diff>

<commit_message>
Coding Standards Change and code reviews
Something relevant about coding standards
</commit_message>
<xml_diff>
--- a/Documents/QA/Coding Standards Document.docx
+++ b/Documents/QA/Coding Standards Document.docx
@@ -1,6 +1,6 @@
 
 <file path=word/document.xml><?xml version="1.0" encoding="utf-8"?>
-<w:document xmlns:wpc="http://schemas.microsoft.com/office/word/2010/wordprocessingCanvas" xmlns:mc="http://schemas.openxmlformats.org/markup-compatibility/2006" xmlns:o="urn:schemas-microsoft-com:office:office" xmlns:r="http://schemas.openxmlformats.org/officeDocument/2006/relationships" xmlns:m="http://schemas.openxmlformats.org/officeDocument/2006/math" xmlns:v="urn:schemas-microsoft-com:vml" xmlns:wp14="http://schemas.microsoft.com/office/word/2010/wordprocessingDrawing" xmlns:wp="http://schemas.openxmlformats.org/drawingml/2006/wordprocessingDrawing" xmlns:w10="urn:schemas-microsoft-com:office:word" xmlns:w="http://schemas.openxmlformats.org/wordprocessingml/2006/main" xmlns:w14="http://schemas.microsoft.com/office/word/2010/wordml" xmlns:w15="http://schemas.microsoft.com/office/word/2012/wordml" xmlns:wpg="http://schemas.microsoft.com/office/word/2010/wordprocessingGroup" xmlns:wpi="http://schemas.microsoft.com/office/word/2010/wordprocessingInk" xmlns:wne="http://schemas.microsoft.com/office/word/2006/wordml" xmlns:wps="http://schemas.microsoft.com/office/word/2010/wordprocessingShape" mc:Ignorable="w14 w15 wp14">
+<w:document xmlns:ve="http://schemas.openxmlformats.org/markup-compatibility/2006" xmlns:o="urn:schemas-microsoft-com:office:office" xmlns:r="http://schemas.openxmlformats.org/officeDocument/2006/relationships" xmlns:m="http://schemas.openxmlformats.org/officeDocument/2006/math" xmlns:v="urn:schemas-microsoft-com:vml" xmlns:wp="http://schemas.openxmlformats.org/drawingml/2006/wordprocessingDrawing" xmlns:w10="urn:schemas-microsoft-com:office:word" xmlns:w="http://schemas.openxmlformats.org/wordprocessingml/2006/main" xmlns:wne="http://schemas.microsoft.com/office/word/2006/wordml">
   <w:body>
     <w:p>
       <w:pPr>
@@ -93,7 +93,6 @@
           <w:docPartUnique/>
         </w:docPartObj>
       </w:sdtPr>
-      <w:sdtEndPr/>
       <w:sdtContent>
         <w:p>
           <w:pPr>
@@ -999,7 +998,7 @@
       <w:tblPr>
         <w:tblStyle w:val="TableGrid"/>
         <w:tblW w:w="0" w:type="auto"/>
-        <w:tblLook w:val="04A0" w:firstRow="1" w:lastRow="0" w:firstColumn="1" w:lastColumn="0" w:noHBand="0" w:noVBand="1"/>
+        <w:tblLook w:val="04A0"/>
       </w:tblPr>
       <w:tblGrid>
         <w:gridCol w:w="4621"/>
@@ -1146,6 +1145,32 @@
               </w:rPr>
               <w:t>Removed requirement for version history within code. Added example of line comments within a method.</w:t>
             </w:r>
+            <w:r>
+              <w:rPr>
+                <w:sz w:val="24"/>
+                <w:szCs w:val="24"/>
+                <w:lang w:val="en-GB"/>
+              </w:rPr>
+              <w:t xml:space="preserve"> Added @</w:t>
+            </w:r>
+            <w:proofErr w:type="spellStart"/>
+            <w:r>
+              <w:rPr>
+                <w:sz w:val="24"/>
+                <w:szCs w:val="24"/>
+                <w:lang w:val="en-GB"/>
+              </w:rPr>
+              <w:t>Params</w:t>
+            </w:r>
+            <w:proofErr w:type="spellEnd"/>
+            <w:r>
+              <w:rPr>
+                <w:sz w:val="24"/>
+                <w:szCs w:val="24"/>
+                <w:lang w:val="en-GB"/>
+              </w:rPr>
+              <w:t xml:space="preserve"> and @Returns to method comments</w:t>
+            </w:r>
           </w:p>
         </w:tc>
       </w:tr>
@@ -1377,7 +1402,7 @@
           <w:insideH w:val="single" w:sz="4" w:space="0" w:color="000000"/>
           <w:insideV w:val="single" w:sz="4" w:space="0" w:color="000000"/>
         </w:tblBorders>
-        <w:tblLook w:val="00A0" w:firstRow="1" w:lastRow="0" w:firstColumn="1" w:lastColumn="0" w:noHBand="0" w:noVBand="0"/>
+        <w:tblLook w:val="00A0"/>
       </w:tblPr>
       <w:tblGrid>
         <w:gridCol w:w="1310"/>
@@ -2916,7 +2941,21 @@
           <w:sz w:val="24"/>
           <w:szCs w:val="24"/>
         </w:rPr>
-        <w:t xml:space="preserve">/* Sample method creating a button with text from the argument and adding </w:t>
+        <w:t>/*</w:t>
+      </w:r>
+      <w:r>
+        <w:rPr>
+          <w:sz w:val="24"/>
+          <w:szCs w:val="24"/>
+        </w:rPr>
+        <w:t>*</w:t>
+      </w:r>
+      <w:r>
+        <w:rPr>
+          <w:sz w:val="24"/>
+          <w:szCs w:val="24"/>
+        </w:rPr>
+        <w:t xml:space="preserve"> Sample method creating a button with text from the argument and adding </w:t>
       </w:r>
     </w:p>
     <w:p>
@@ -2962,6 +3001,68 @@
           <w:sz w:val="24"/>
           <w:szCs w:val="24"/>
         </w:rPr>
+        <w:t>*@</w:t>
+      </w:r>
+      <w:proofErr w:type="spellStart"/>
+      <w:r>
+        <w:rPr>
+          <w:sz w:val="24"/>
+          <w:szCs w:val="24"/>
+        </w:rPr>
+        <w:t>Param</w:t>
+      </w:r>
+      <w:proofErr w:type="spellEnd"/>
+      <w:r>
+        <w:rPr>
+          <w:sz w:val="24"/>
+          <w:szCs w:val="24"/>
+        </w:rPr>
+        <w:t xml:space="preserve"> text: The input text string</w:t>
+      </w:r>
+    </w:p>
+    <w:p>
+      <w:pPr>
+        <w:rPr>
+          <w:sz w:val="24"/>
+          <w:szCs w:val="24"/>
+        </w:rPr>
+      </w:pPr>
+      <w:r>
+        <w:rPr>
+          <w:sz w:val="24"/>
+          <w:szCs w:val="24"/>
+        </w:rPr>
+        <w:t xml:space="preserve">@Return </w:t>
+      </w:r>
+      <w:proofErr w:type="spellStart"/>
+      <w:r>
+        <w:rPr>
+          <w:sz w:val="24"/>
+          <w:szCs w:val="24"/>
+        </w:rPr>
+        <w:t>methodFinished</w:t>
+      </w:r>
+      <w:proofErr w:type="spellEnd"/>
+      <w:r>
+        <w:rPr>
+          <w:sz w:val="24"/>
+          <w:szCs w:val="24"/>
+        </w:rPr>
+        <w:t>: Returns true if the method is finished</w:t>
+      </w:r>
+    </w:p>
+    <w:p>
+      <w:pPr>
+        <w:rPr>
+          <w:sz w:val="24"/>
+          <w:szCs w:val="24"/>
+        </w:rPr>
+      </w:pPr>
+      <w:r>
+        <w:rPr>
+          <w:sz w:val="24"/>
+          <w:szCs w:val="24"/>
+        </w:rPr>
         <w:t>*/</w:t>
       </w:r>
     </w:p>
@@ -2987,7 +3088,23 @@
           <w:sz w:val="24"/>
           <w:szCs w:val="24"/>
         </w:rPr>
-        <w:t xml:space="preserve"> void </w:t>
+        <w:t xml:space="preserve"> </w:t>
+      </w:r>
+      <w:proofErr w:type="spellStart"/>
+      <w:r>
+        <w:rPr>
+          <w:sz w:val="24"/>
+          <w:szCs w:val="24"/>
+        </w:rPr>
+        <w:t>boolean</w:t>
+      </w:r>
+      <w:proofErr w:type="spellEnd"/>
+      <w:r>
+        <w:rPr>
+          <w:sz w:val="24"/>
+          <w:szCs w:val="24"/>
+        </w:rPr>
+        <w:t xml:space="preserve"> </w:t>
       </w:r>
       <w:proofErr w:type="spellStart"/>
       <w:r>
@@ -3203,6 +3320,67 @@
         </w:rPr>
         <w:t>).add(button);</w:t>
       </w:r>
+    </w:p>
+    <w:p>
+      <w:pPr>
+        <w:ind w:left="1440"/>
+        <w:rPr>
+          <w:sz w:val="24"/>
+          <w:szCs w:val="24"/>
+        </w:rPr>
+      </w:pPr>
+      <w:proofErr w:type="spellStart"/>
+      <w:proofErr w:type="gramStart"/>
+      <w:r>
+        <w:rPr>
+          <w:sz w:val="24"/>
+          <w:szCs w:val="24"/>
+        </w:rPr>
+        <w:t>methodFinished</w:t>
+      </w:r>
+      <w:proofErr w:type="spellEnd"/>
+      <w:proofErr w:type="gramEnd"/>
+      <w:r>
+        <w:rPr>
+          <w:sz w:val="24"/>
+          <w:szCs w:val="24"/>
+        </w:rPr>
+        <w:t xml:space="preserve"> = true</w:t>
+      </w:r>
+    </w:p>
+    <w:p>
+      <w:pPr>
+        <w:ind w:left="1440"/>
+        <w:rPr>
+          <w:sz w:val="24"/>
+          <w:szCs w:val="24"/>
+        </w:rPr>
+      </w:pPr>
+      <w:proofErr w:type="gramStart"/>
+      <w:r>
+        <w:rPr>
+          <w:sz w:val="24"/>
+          <w:szCs w:val="24"/>
+        </w:rPr>
+        <w:t>return</w:t>
+      </w:r>
+      <w:proofErr w:type="gramEnd"/>
+      <w:r>
+        <w:rPr>
+          <w:sz w:val="24"/>
+          <w:szCs w:val="24"/>
+        </w:rPr>
+        <w:t xml:space="preserve"> </w:t>
+      </w:r>
+      <w:proofErr w:type="spellStart"/>
+      <w:r>
+        <w:rPr>
+          <w:sz w:val="24"/>
+          <w:szCs w:val="24"/>
+        </w:rPr>
+        <w:t>methodFinished</w:t>
+      </w:r>
+      <w:proofErr w:type="spellEnd"/>
     </w:p>
     <w:p>
       <w:pPr>
@@ -3255,7 +3433,7 @@
 </file>
 
 <file path=word/endnotes.xml><?xml version="1.0" encoding="utf-8"?>
-<w:endnotes xmlns:wpc="http://schemas.microsoft.com/office/word/2010/wordprocessingCanvas" xmlns:mc="http://schemas.openxmlformats.org/markup-compatibility/2006" xmlns:o="urn:schemas-microsoft-com:office:office" xmlns:r="http://schemas.openxmlformats.org/officeDocument/2006/relationships" xmlns:m="http://schemas.openxmlformats.org/officeDocument/2006/math" xmlns:v="urn:schemas-microsoft-com:vml" xmlns:wp14="http://schemas.microsoft.com/office/word/2010/wordprocessingDrawing" xmlns:wp="http://schemas.openxmlformats.org/drawingml/2006/wordprocessingDrawing" xmlns:w10="urn:schemas-microsoft-com:office:word" xmlns:w="http://schemas.openxmlformats.org/wordprocessingml/2006/main" xmlns:w14="http://schemas.microsoft.com/office/word/2010/wordml" xmlns:w15="http://schemas.microsoft.com/office/word/2012/wordml" xmlns:wpg="http://schemas.microsoft.com/office/word/2010/wordprocessingGroup" xmlns:wpi="http://schemas.microsoft.com/office/word/2010/wordprocessingInk" xmlns:wne="http://schemas.microsoft.com/office/word/2006/wordml" xmlns:wps="http://schemas.microsoft.com/office/word/2010/wordprocessingShape" mc:Ignorable="w14 w15 wp14">
+<w:endnotes xmlns:ve="http://schemas.openxmlformats.org/markup-compatibility/2006" xmlns:o="urn:schemas-microsoft-com:office:office" xmlns:r="http://schemas.openxmlformats.org/officeDocument/2006/relationships" xmlns:m="http://schemas.openxmlformats.org/officeDocument/2006/math" xmlns:v="urn:schemas-microsoft-com:vml" xmlns:wp="http://schemas.openxmlformats.org/drawingml/2006/wordprocessingDrawing" xmlns:w10="urn:schemas-microsoft-com:office:word" xmlns:w="http://schemas.openxmlformats.org/wordprocessingml/2006/main" xmlns:wne="http://schemas.microsoft.com/office/word/2006/wordml">
   <w:endnote w:type="separator" w:id="-1">
     <w:p>
       <w:pPr>
@@ -3280,7 +3458,7 @@
 </file>
 
 <file path=word/footer1.xml><?xml version="1.0" encoding="utf-8"?>
-<w:ftr xmlns:wpc="http://schemas.microsoft.com/office/word/2010/wordprocessingCanvas" xmlns:mc="http://schemas.openxmlformats.org/markup-compatibility/2006" xmlns:o="urn:schemas-microsoft-com:office:office" xmlns:r="http://schemas.openxmlformats.org/officeDocument/2006/relationships" xmlns:m="http://schemas.openxmlformats.org/officeDocument/2006/math" xmlns:v="urn:schemas-microsoft-com:vml" xmlns:wp14="http://schemas.microsoft.com/office/word/2010/wordprocessingDrawing" xmlns:wp="http://schemas.openxmlformats.org/drawingml/2006/wordprocessingDrawing" xmlns:w10="urn:schemas-microsoft-com:office:word" xmlns:w="http://schemas.openxmlformats.org/wordprocessingml/2006/main" xmlns:w14="http://schemas.microsoft.com/office/word/2010/wordml" xmlns:w15="http://schemas.microsoft.com/office/word/2012/wordml" xmlns:wpg="http://schemas.microsoft.com/office/word/2010/wordprocessingGroup" xmlns:wpi="http://schemas.microsoft.com/office/word/2010/wordprocessingInk" xmlns:wne="http://schemas.microsoft.com/office/word/2006/wordml" xmlns:wps="http://schemas.microsoft.com/office/word/2010/wordprocessingShape" mc:Ignorable="w14 w15 wp14">
+<w:ftr xmlns:ve="http://schemas.openxmlformats.org/markup-compatibility/2006" xmlns:o="urn:schemas-microsoft-com:office:office" xmlns:r="http://schemas.openxmlformats.org/officeDocument/2006/relationships" xmlns:m="http://schemas.openxmlformats.org/officeDocument/2006/math" xmlns:v="urn:schemas-microsoft-com:vml" xmlns:wp="http://schemas.openxmlformats.org/drawingml/2006/wordprocessingDrawing" xmlns:w10="urn:schemas-microsoft-com:office:word" xmlns:w="http://schemas.openxmlformats.org/wordprocessingml/2006/main" xmlns:wne="http://schemas.microsoft.com/office/word/2006/wordml">
   <w:sdt>
     <w:sdtPr>
       <w:id w:val="6236531"/>
@@ -3289,7 +3467,6 @@
         <w:docPartUnique/>
       </w:docPartObj>
     </w:sdtPr>
-    <w:sdtEndPr/>
     <w:sdtContent>
       <w:p>
         <w:pPr>
@@ -3309,7 +3486,7 @@
           <w:rPr>
             <w:noProof/>
           </w:rPr>
-          <w:t>4</w:t>
+          <w:t>3</w:t>
         </w:r>
         <w:r>
           <w:rPr>
@@ -3329,7 +3506,7 @@
 </file>
 
 <file path=word/footnotes.xml><?xml version="1.0" encoding="utf-8"?>
-<w:footnotes xmlns:wpc="http://schemas.microsoft.com/office/word/2010/wordprocessingCanvas" xmlns:mc="http://schemas.openxmlformats.org/markup-compatibility/2006" xmlns:o="urn:schemas-microsoft-com:office:office" xmlns:r="http://schemas.openxmlformats.org/officeDocument/2006/relationships" xmlns:m="http://schemas.openxmlformats.org/officeDocument/2006/math" xmlns:v="urn:schemas-microsoft-com:vml" xmlns:wp14="http://schemas.microsoft.com/office/word/2010/wordprocessingDrawing" xmlns:wp="http://schemas.openxmlformats.org/drawingml/2006/wordprocessingDrawing" xmlns:w10="urn:schemas-microsoft-com:office:word" xmlns:w="http://schemas.openxmlformats.org/wordprocessingml/2006/main" xmlns:w14="http://schemas.microsoft.com/office/word/2010/wordml" xmlns:w15="http://schemas.microsoft.com/office/word/2012/wordml" xmlns:wpg="http://schemas.microsoft.com/office/word/2010/wordprocessingGroup" xmlns:wpi="http://schemas.microsoft.com/office/word/2010/wordprocessingInk" xmlns:wne="http://schemas.microsoft.com/office/word/2006/wordml" xmlns:wps="http://schemas.microsoft.com/office/word/2010/wordprocessingShape" mc:Ignorable="w14 w15 wp14">
+<w:footnotes xmlns:ve="http://schemas.openxmlformats.org/markup-compatibility/2006" xmlns:o="urn:schemas-microsoft-com:office:office" xmlns:r="http://schemas.openxmlformats.org/officeDocument/2006/relationships" xmlns:m="http://schemas.openxmlformats.org/officeDocument/2006/math" xmlns:v="urn:schemas-microsoft-com:vml" xmlns:wp="http://schemas.openxmlformats.org/drawingml/2006/wordprocessingDrawing" xmlns:w10="urn:schemas-microsoft-com:office:word" xmlns:w="http://schemas.openxmlformats.org/wordprocessingml/2006/main" xmlns:wne="http://schemas.microsoft.com/office/word/2006/wordml">
   <w:footnote w:type="separator" w:id="-1">
     <w:p>
       <w:pPr>
@@ -3354,7 +3531,7 @@
 </file>
 
 <file path=word/numbering.xml><?xml version="1.0" encoding="utf-8"?>
-<w:numbering xmlns:wpc="http://schemas.microsoft.com/office/word/2010/wordprocessingCanvas" xmlns:mc="http://schemas.openxmlformats.org/markup-compatibility/2006" xmlns:o="urn:schemas-microsoft-com:office:office" xmlns:r="http://schemas.openxmlformats.org/officeDocument/2006/relationships" xmlns:m="http://schemas.openxmlformats.org/officeDocument/2006/math" xmlns:v="urn:schemas-microsoft-com:vml" xmlns:wp14="http://schemas.microsoft.com/office/word/2010/wordprocessingDrawing" xmlns:wp="http://schemas.openxmlformats.org/drawingml/2006/wordprocessingDrawing" xmlns:w10="urn:schemas-microsoft-com:office:word" xmlns:w="http://schemas.openxmlformats.org/wordprocessingml/2006/main" xmlns:w14="http://schemas.microsoft.com/office/word/2010/wordml" xmlns:w15="http://schemas.microsoft.com/office/word/2012/wordml" xmlns:wpg="http://schemas.microsoft.com/office/word/2010/wordprocessingGroup" xmlns:wpi="http://schemas.microsoft.com/office/word/2010/wordprocessingInk" xmlns:wne="http://schemas.microsoft.com/office/word/2006/wordml" xmlns:wps="http://schemas.microsoft.com/office/word/2010/wordprocessingShape" mc:Ignorable="w14 w15 wp14">
+<w:numbering xmlns:ve="http://schemas.openxmlformats.org/markup-compatibility/2006" xmlns:o="urn:schemas-microsoft-com:office:office" xmlns:r="http://schemas.openxmlformats.org/officeDocument/2006/relationships" xmlns:m="http://schemas.openxmlformats.org/officeDocument/2006/math" xmlns:v="urn:schemas-microsoft-com:vml" xmlns:wp="http://schemas.openxmlformats.org/drawingml/2006/wordprocessingDrawing" xmlns:w10="urn:schemas-microsoft-com:office:word" xmlns:w="http://schemas.openxmlformats.org/wordprocessingml/2006/main" xmlns:wne="http://schemas.microsoft.com/office/word/2006/wordml">
   <w:abstractNum w:abstractNumId="0">
     <w:nsid w:val="371E3842"/>
     <w:multiLevelType w:val="hybridMultilevel"/>
@@ -3475,7 +3652,7 @@
 </file>
 
 <file path=word/styles.xml><?xml version="1.0" encoding="utf-8"?>
-<w:styles xmlns:mc="http://schemas.openxmlformats.org/markup-compatibility/2006" xmlns:r="http://schemas.openxmlformats.org/officeDocument/2006/relationships" xmlns:w="http://schemas.openxmlformats.org/wordprocessingml/2006/main" xmlns:w14="http://schemas.microsoft.com/office/word/2010/wordml" xmlns:w15="http://schemas.microsoft.com/office/word/2012/wordml" mc:Ignorable="w14 w15">
+<w:styles xmlns:r="http://schemas.openxmlformats.org/officeDocument/2006/relationships" xmlns:w="http://schemas.openxmlformats.org/wordprocessingml/2006/main">
   <w:docDefaults>
     <w:rPrDefault>
       <w:rPr>
@@ -3491,378 +3668,144 @@
       </w:pPr>
     </w:pPrDefault>
   </w:docDefaults>
-  <w:latentStyles w:defLockedState="0" w:defUIPriority="99" w:defSemiHidden="0" w:defUnhideWhenUsed="0" w:defQFormat="0" w:count="371">
-    <w:lsdException w:name="Normal" w:uiPriority="0" w:qFormat="1"/>
-    <w:lsdException w:name="heading 1" w:uiPriority="9" w:qFormat="1"/>
-    <w:lsdException w:name="heading 2" w:semiHidden="1" w:uiPriority="9" w:unhideWhenUsed="1" w:qFormat="1"/>
-    <w:lsdException w:name="heading 3" w:semiHidden="1" w:uiPriority="9" w:unhideWhenUsed="1" w:qFormat="1"/>
-    <w:lsdException w:name="heading 4" w:semiHidden="1" w:uiPriority="9" w:unhideWhenUsed="1" w:qFormat="1"/>
-    <w:lsdException w:name="heading 5" w:semiHidden="1" w:uiPriority="9" w:unhideWhenUsed="1" w:qFormat="1"/>
-    <w:lsdException w:name="heading 6" w:semiHidden="1" w:uiPriority="9" w:unhideWhenUsed="1" w:qFormat="1"/>
-    <w:lsdException w:name="heading 7" w:semiHidden="1" w:uiPriority="9" w:unhideWhenUsed="1" w:qFormat="1"/>
-    <w:lsdException w:name="heading 8" w:semiHidden="1" w:uiPriority="9" w:unhideWhenUsed="1" w:qFormat="1"/>
-    <w:lsdException w:name="heading 9" w:semiHidden="1" w:uiPriority="9" w:unhideWhenUsed="1" w:qFormat="1"/>
-    <w:lsdException w:name="index 1" w:semiHidden="1" w:unhideWhenUsed="1"/>
-    <w:lsdException w:name="index 2" w:semiHidden="1" w:unhideWhenUsed="1"/>
-    <w:lsdException w:name="index 3" w:semiHidden="1" w:unhideWhenUsed="1"/>
-    <w:lsdException w:name="index 4" w:semiHidden="1" w:unhideWhenUsed="1"/>
-    <w:lsdException w:name="index 5" w:semiHidden="1" w:unhideWhenUsed="1"/>
-    <w:lsdException w:name="index 6" w:semiHidden="1" w:unhideWhenUsed="1"/>
-    <w:lsdException w:name="index 7" w:semiHidden="1" w:unhideWhenUsed="1"/>
-    <w:lsdException w:name="index 8" w:semiHidden="1" w:unhideWhenUsed="1"/>
-    <w:lsdException w:name="index 9" w:semiHidden="1" w:unhideWhenUsed="1"/>
-    <w:lsdException w:name="toc 1" w:semiHidden="1" w:uiPriority="39" w:unhideWhenUsed="1"/>
-    <w:lsdException w:name="toc 2" w:semiHidden="1" w:uiPriority="39" w:unhideWhenUsed="1"/>
-    <w:lsdException w:name="toc 3" w:semiHidden="1" w:uiPriority="39" w:unhideWhenUsed="1"/>
-    <w:lsdException w:name="toc 4" w:semiHidden="1" w:uiPriority="39" w:unhideWhenUsed="1"/>
-    <w:lsdException w:name="toc 5" w:semiHidden="1" w:uiPriority="39" w:unhideWhenUsed="1"/>
-    <w:lsdException w:name="toc 6" w:semiHidden="1" w:uiPriority="39" w:unhideWhenUsed="1"/>
-    <w:lsdException w:name="toc 7" w:semiHidden="1" w:uiPriority="39" w:unhideWhenUsed="1"/>
-    <w:lsdException w:name="toc 8" w:semiHidden="1" w:uiPriority="39" w:unhideWhenUsed="1"/>
-    <w:lsdException w:name="toc 9" w:semiHidden="1" w:uiPriority="39" w:unhideWhenUsed="1"/>
-    <w:lsdException w:name="Normal Indent" w:semiHidden="1" w:unhideWhenUsed="1"/>
-    <w:lsdException w:name="footnote text" w:semiHidden="1" w:unhideWhenUsed="1"/>
-    <w:lsdException w:name="annotation text" w:semiHidden="1" w:unhideWhenUsed="1"/>
-    <w:lsdException w:name="header" w:semiHidden="1" w:unhideWhenUsed="1"/>
-    <w:lsdException w:name="footer" w:semiHidden="1" w:unhideWhenUsed="1"/>
-    <w:lsdException w:name="index heading" w:semiHidden="1" w:unhideWhenUsed="1"/>
-    <w:lsdException w:name="caption" w:semiHidden="1" w:uiPriority="35" w:unhideWhenUsed="1" w:qFormat="1"/>
-    <w:lsdException w:name="table of figures" w:semiHidden="1" w:unhideWhenUsed="1"/>
-    <w:lsdException w:name="envelope address" w:semiHidden="1" w:unhideWhenUsed="1"/>
-    <w:lsdException w:name="envelope return" w:semiHidden="1" w:unhideWhenUsed="1"/>
-    <w:lsdException w:name="footnote reference" w:semiHidden="1" w:unhideWhenUsed="1"/>
-    <w:lsdException w:name="annotation reference" w:semiHidden="1" w:unhideWhenUsed="1"/>
-    <w:lsdException w:name="line number" w:semiHidden="1" w:unhideWhenUsed="1"/>
-    <w:lsdException w:name="page number" w:semiHidden="1" w:unhideWhenUsed="1"/>
-    <w:lsdException w:name="endnote reference" w:semiHidden="1" w:unhideWhenUsed="1"/>
-    <w:lsdException w:name="endnote text" w:semiHidden="1" w:unhideWhenUsed="1"/>
-    <w:lsdException w:name="table of authorities" w:semiHidden="1" w:unhideWhenUsed="1"/>
-    <w:lsdException w:name="macro" w:semiHidden="1" w:unhideWhenUsed="1"/>
-    <w:lsdException w:name="toa heading" w:semiHidden="1" w:unhideWhenUsed="1"/>
-    <w:lsdException w:name="List" w:semiHidden="1" w:unhideWhenUsed="1"/>
-    <w:lsdException w:name="List Bullet" w:semiHidden="1" w:unhideWhenUsed="1"/>
-    <w:lsdException w:name="List Number" w:semiHidden="1" w:unhideWhenUsed="1"/>
-    <w:lsdException w:name="List 2" w:semiHidden="1" w:unhideWhenUsed="1"/>
-    <w:lsdException w:name="List 3" w:semiHidden="1" w:unhideWhenUsed="1"/>
-    <w:lsdException w:name="List 4" w:semiHidden="1" w:unhideWhenUsed="1"/>
-    <w:lsdException w:name="List 5" w:semiHidden="1" w:unhideWhenUsed="1"/>
-    <w:lsdException w:name="List Bullet 2" w:semiHidden="1" w:unhideWhenUsed="1"/>
-    <w:lsdException w:name="List Bullet 3" w:semiHidden="1" w:unhideWhenUsed="1"/>
-    <w:lsdException w:name="List Bullet 4" w:semiHidden="1" w:unhideWhenUsed="1"/>
-    <w:lsdException w:name="List Bullet 5" w:semiHidden="1" w:unhideWhenUsed="1"/>
-    <w:lsdException w:name="List Number 2" w:semiHidden="1" w:unhideWhenUsed="1"/>
-    <w:lsdException w:name="List Number 3" w:semiHidden="1" w:unhideWhenUsed="1"/>
-    <w:lsdException w:name="List Number 4" w:semiHidden="1" w:unhideWhenUsed="1"/>
-    <w:lsdException w:name="List Number 5" w:semiHidden="1" w:unhideWhenUsed="1"/>
-    <w:lsdException w:name="Title" w:uiPriority="10" w:qFormat="1"/>
-    <w:lsdException w:name="Closing" w:semiHidden="1" w:unhideWhenUsed="1"/>
-    <w:lsdException w:name="Signature" w:semiHidden="1" w:unhideWhenUsed="1"/>
-    <w:lsdException w:name="Default Paragraph Font" w:semiHidden="1" w:uiPriority="1" w:unhideWhenUsed="1"/>
-    <w:lsdException w:name="Body Text" w:semiHidden="1" w:unhideWhenUsed="1"/>
-    <w:lsdException w:name="Body Text Indent" w:semiHidden="1" w:unhideWhenUsed="1"/>
-    <w:lsdException w:name="List Continue" w:semiHidden="1" w:unhideWhenUsed="1"/>
-    <w:lsdException w:name="List Continue 2" w:semiHidden="1" w:unhideWhenUsed="1"/>
-    <w:lsdException w:name="List Continue 3" w:semiHidden="1" w:unhideWhenUsed="1"/>
-    <w:lsdException w:name="List Continue 4" w:semiHidden="1" w:unhideWhenUsed="1"/>
-    <w:lsdException w:name="List Continue 5" w:semiHidden="1" w:unhideWhenUsed="1"/>
-    <w:lsdException w:name="Message Header" w:semiHidden="1" w:unhideWhenUsed="1"/>
-    <w:lsdException w:name="Subtitle" w:uiPriority="11" w:qFormat="1"/>
-    <w:lsdException w:name="Salutation" w:semiHidden="1" w:unhideWhenUsed="1"/>
-    <w:lsdException w:name="Date" w:semiHidden="1" w:unhideWhenUsed="1"/>
-    <w:lsdException w:name="Body Text First Indent" w:semiHidden="1" w:unhideWhenUsed="1"/>
-    <w:lsdException w:name="Body Text First Indent 2" w:semiHidden="1" w:unhideWhenUsed="1"/>
-    <w:lsdException w:name="Note Heading" w:semiHidden="1" w:unhideWhenUsed="1"/>
-    <w:lsdException w:name="Body Text 2" w:semiHidden="1" w:unhideWhenUsed="1"/>
-    <w:lsdException w:name="Body Text 3" w:semiHidden="1" w:unhideWhenUsed="1"/>
-    <w:lsdException w:name="Body Text Indent 2" w:semiHidden="1" w:unhideWhenUsed="1"/>
-    <w:lsdException w:name="Body Text Indent 3" w:semiHidden="1" w:unhideWhenUsed="1"/>
-    <w:lsdException w:name="Block Text" w:semiHidden="1" w:unhideWhenUsed="1"/>
-    <w:lsdException w:name="Hyperlink" w:semiHidden="1" w:unhideWhenUsed="1"/>
-    <w:lsdException w:name="FollowedHyperlink" w:semiHidden="1" w:unhideWhenUsed="1"/>
-    <w:lsdException w:name="Strong" w:uiPriority="22" w:qFormat="1"/>
-    <w:lsdException w:name="Emphasis" w:uiPriority="20" w:qFormat="1"/>
-    <w:lsdException w:name="Document Map" w:semiHidden="1" w:unhideWhenUsed="1"/>
-    <w:lsdException w:name="Plain Text" w:semiHidden="1" w:unhideWhenUsed="1"/>
-    <w:lsdException w:name="E-mail Signature" w:semiHidden="1" w:unhideWhenUsed="1"/>
-    <w:lsdException w:name="HTML Top of Form" w:semiHidden="1" w:unhideWhenUsed="1"/>
-    <w:lsdException w:name="HTML Bottom of Form" w:semiHidden="1" w:unhideWhenUsed="1"/>
-    <w:lsdException w:name="Normal (Web)" w:semiHidden="1" w:unhideWhenUsed="1"/>
-    <w:lsdException w:name="HTML Acronym" w:semiHidden="1" w:unhideWhenUsed="1"/>
-    <w:lsdException w:name="HTML Address" w:semiHidden="1" w:unhideWhenUsed="1"/>
-    <w:lsdException w:name="HTML Cite" w:semiHidden="1" w:unhideWhenUsed="1"/>
-    <w:lsdException w:name="HTML Code" w:semiHidden="1" w:unhideWhenUsed="1"/>
-    <w:lsdException w:name="HTML Definition" w:semiHidden="1" w:unhideWhenUsed="1"/>
-    <w:lsdException w:name="HTML Keyboard" w:semiHidden="1" w:unhideWhenUsed="1"/>
-    <w:lsdException w:name="HTML Preformatted" w:semiHidden="1" w:unhideWhenUsed="1"/>
-    <w:lsdException w:name="HTML Sample" w:semiHidden="1" w:unhideWhenUsed="1"/>
-    <w:lsdException w:name="HTML Typewriter" w:semiHidden="1" w:unhideWhenUsed="1"/>
-    <w:lsdException w:name="HTML Variable" w:semiHidden="1" w:unhideWhenUsed="1"/>
-    <w:lsdException w:name="Normal Table" w:semiHidden="1" w:unhideWhenUsed="1"/>
-    <w:lsdException w:name="annotation subject" w:semiHidden="1" w:unhideWhenUsed="1"/>
-    <w:lsdException w:name="No List" w:semiHidden="1" w:unhideWhenUsed="1"/>
-    <w:lsdException w:name="Outline List 1" w:semiHidden="1" w:unhideWhenUsed="1"/>
-    <w:lsdException w:name="Outline List 2" w:semiHidden="1" w:unhideWhenUsed="1"/>
-    <w:lsdException w:name="Outline List 3" w:semiHidden="1" w:unhideWhenUsed="1"/>
-    <w:lsdException w:name="Table Simple 1" w:semiHidden="1" w:unhideWhenUsed="1"/>
-    <w:lsdException w:name="Table Simple 2" w:semiHidden="1" w:unhideWhenUsed="1"/>
-    <w:lsdException w:name="Table Simple 3" w:semiHidden="1" w:unhideWhenUsed="1"/>
-    <w:lsdException w:name="Table Classic 1" w:semiHidden="1" w:unhideWhenUsed="1"/>
-    <w:lsdException w:name="Table Classic 2" w:semiHidden="1" w:unhideWhenUsed="1"/>
-    <w:lsdException w:name="Table Classic 3" w:semiHidden="1" w:unhideWhenUsed="1"/>
-    <w:lsdException w:name="Table Classic 4" w:semiHidden="1" w:unhideWhenUsed="1"/>
-    <w:lsdException w:name="Table Colorful 1" w:semiHidden="1" w:unhideWhenUsed="1"/>
-    <w:lsdException w:name="Table Colorful 2" w:semiHidden="1" w:unhideWhenUsed="1"/>
-    <w:lsdException w:name="Table Colorful 3" w:semiHidden="1" w:unhideWhenUsed="1"/>
-    <w:lsdException w:name="Table Columns 1" w:semiHidden="1" w:unhideWhenUsed="1"/>
-    <w:lsdException w:name="Table Columns 2" w:semiHidden="1" w:unhideWhenUsed="1"/>
-    <w:lsdException w:name="Table Columns 3" w:semiHidden="1" w:unhideWhenUsed="1"/>
-    <w:lsdException w:name="Table Columns 4" w:semiHidden="1" w:unhideWhenUsed="1"/>
-    <w:lsdException w:name="Table Columns 5" w:semiHidden="1" w:unhideWhenUsed="1"/>
-    <w:lsdException w:name="Table Grid 1" w:semiHidden="1" w:unhideWhenUsed="1"/>
-    <w:lsdException w:name="Table Grid 2" w:semiHidden="1" w:unhideWhenUsed="1"/>
-    <w:lsdException w:name="Table Grid 3" w:semiHidden="1" w:unhideWhenUsed="1"/>
-    <w:lsdException w:name="Table Grid 4" w:semiHidden="1" w:unhideWhenUsed="1"/>
-    <w:lsdException w:name="Table Grid 5" w:semiHidden="1" w:unhideWhenUsed="1"/>
-    <w:lsdException w:name="Table Grid 6" w:semiHidden="1" w:unhideWhenUsed="1"/>
-    <w:lsdException w:name="Table Grid 7" w:semiHidden="1" w:unhideWhenUsed="1"/>
-    <w:lsdException w:name="Table Grid 8" w:semiHidden="1" w:unhideWhenUsed="1"/>
-    <w:lsdException w:name="Table List 1" w:semiHidden="1" w:unhideWhenUsed="1"/>
-    <w:lsdException w:name="Table List 2" w:semiHidden="1" w:unhideWhenUsed="1"/>
-    <w:lsdException w:name="Table List 3" w:semiHidden="1" w:unhideWhenUsed="1"/>
-    <w:lsdException w:name="Table List 4" w:semiHidden="1" w:unhideWhenUsed="1"/>
-    <w:lsdException w:name="Table List 5" w:semiHidden="1" w:unhideWhenUsed="1"/>
-    <w:lsdException w:name="Table List 6" w:semiHidden="1" w:unhideWhenUsed="1"/>
-    <w:lsdException w:name="Table List 7" w:semiHidden="1" w:unhideWhenUsed="1"/>
-    <w:lsdException w:name="Table List 8" w:semiHidden="1" w:unhideWhenUsed="1"/>
-    <w:lsdException w:name="Table 3D effects 1" w:semiHidden="1" w:unhideWhenUsed="1"/>
-    <w:lsdException w:name="Table 3D effects 2" w:semiHidden="1" w:unhideWhenUsed="1"/>
-    <w:lsdException w:name="Table 3D effects 3" w:semiHidden="1" w:unhideWhenUsed="1"/>
-    <w:lsdException w:name="Table Contemporary" w:semiHidden="1" w:unhideWhenUsed="1"/>
-    <w:lsdException w:name="Table Elegant" w:semiHidden="1" w:unhideWhenUsed="1"/>
-    <w:lsdException w:name="Table Professional" w:semiHidden="1" w:unhideWhenUsed="1"/>
-    <w:lsdException w:name="Table Subtle 1" w:semiHidden="1" w:unhideWhenUsed="1"/>
-    <w:lsdException w:name="Table Subtle 2" w:semiHidden="1" w:unhideWhenUsed="1"/>
-    <w:lsdException w:name="Table Web 1" w:semiHidden="1" w:unhideWhenUsed="1"/>
-    <w:lsdException w:name="Table Web 2" w:semiHidden="1" w:unhideWhenUsed="1"/>
-    <w:lsdException w:name="Table Web 3" w:semiHidden="1" w:unhideWhenUsed="1"/>
-    <w:lsdException w:name="Balloon Text" w:semiHidden="1" w:unhideWhenUsed="1"/>
-    <w:lsdException w:name="Table Grid" w:uiPriority="59"/>
-    <w:lsdException w:name="Table Theme" w:semiHidden="1" w:unhideWhenUsed="1"/>
-    <w:lsdException w:name="Placeholder Text" w:semiHidden="1"/>
-    <w:lsdException w:name="No Spacing" w:uiPriority="1" w:qFormat="1"/>
-    <w:lsdException w:name="Light Shading" w:uiPriority="60"/>
-    <w:lsdException w:name="Light List" w:uiPriority="61"/>
-    <w:lsdException w:name="Light Grid" w:uiPriority="62"/>
-    <w:lsdException w:name="Medium Shading 1" w:uiPriority="63"/>
-    <w:lsdException w:name="Medium Shading 2" w:uiPriority="64"/>
-    <w:lsdException w:name="Medium List 1" w:uiPriority="65"/>
-    <w:lsdException w:name="Medium List 2" w:uiPriority="66"/>
-    <w:lsdException w:name="Medium Grid 1" w:uiPriority="67"/>
-    <w:lsdException w:name="Medium Grid 2" w:uiPriority="68"/>
-    <w:lsdException w:name="Medium Grid 3" w:uiPriority="69"/>
-    <w:lsdException w:name="Dark List" w:uiPriority="70"/>
-    <w:lsdException w:name="Colorful Shading" w:uiPriority="71"/>
-    <w:lsdException w:name="Colorful List" w:uiPriority="72"/>
-    <w:lsdException w:name="Colorful Grid" w:uiPriority="73"/>
-    <w:lsdException w:name="Light Shading Accent 1" w:uiPriority="60"/>
-    <w:lsdException w:name="Light List Accent 1" w:uiPriority="61"/>
-    <w:lsdException w:name="Light Grid Accent 1" w:uiPriority="62"/>
-    <w:lsdException w:name="Medium Shading 1 Accent 1" w:uiPriority="63"/>
-    <w:lsdException w:name="Medium Shading 2 Accent 1" w:uiPriority="64"/>
-    <w:lsdException w:name="Medium List 1 Accent 1" w:uiPriority="65"/>
-    <w:lsdException w:name="Revision" w:semiHidden="1"/>
-    <w:lsdException w:name="List Paragraph" w:uiPriority="34" w:qFormat="1"/>
-    <w:lsdException w:name="Quote" w:uiPriority="29" w:qFormat="1"/>
-    <w:lsdException w:name="Intense Quote" w:uiPriority="30" w:qFormat="1"/>
-    <w:lsdException w:name="Medium List 2 Accent 1" w:uiPriority="66"/>
-    <w:lsdException w:name="Medium Grid 1 Accent 1" w:uiPriority="67"/>
-    <w:lsdException w:name="Medium Grid 2 Accent 1" w:uiPriority="68"/>
-    <w:lsdException w:name="Medium Grid 3 Accent 1" w:uiPriority="69"/>
-    <w:lsdException w:name="Dark List Accent 1" w:uiPriority="70"/>
-    <w:lsdException w:name="Colorful Shading Accent 1" w:uiPriority="71"/>
-    <w:lsdException w:name="Colorful List Accent 1" w:uiPriority="72"/>
-    <w:lsdException w:name="Colorful Grid Accent 1" w:uiPriority="73"/>
-    <w:lsdException w:name="Light Shading Accent 2" w:uiPriority="60"/>
-    <w:lsdException w:name="Light List Accent 2" w:uiPriority="61"/>
-    <w:lsdException w:name="Light Grid Accent 2" w:uiPriority="62"/>
-    <w:lsdException w:name="Medium Shading 1 Accent 2" w:uiPriority="63"/>
-    <w:lsdException w:name="Medium Shading 2 Accent 2" w:uiPriority="64"/>
-    <w:lsdException w:name="Medium List 1 Accent 2" w:uiPriority="65"/>
-    <w:lsdException w:name="Medium List 2 Accent 2" w:uiPriority="66"/>
-    <w:lsdException w:name="Medium Grid 1 Accent 2" w:uiPriority="67"/>
-    <w:lsdException w:name="Medium Grid 2 Accent 2" w:uiPriority="68"/>
-    <w:lsdException w:name="Medium Grid 3 Accent 2" w:uiPriority="69"/>
-    <w:lsdException w:name="Dark List Accent 2" w:uiPriority="70"/>
-    <w:lsdException w:name="Colorful Shading Accent 2" w:uiPriority="71"/>
-    <w:lsdException w:name="Colorful List Accent 2" w:uiPriority="72"/>
-    <w:lsdException w:name="Colorful Grid Accent 2" w:uiPriority="73"/>
-    <w:lsdException w:name="Light Shading Accent 3" w:uiPriority="60"/>
-    <w:lsdException w:name="Light List Accent 3" w:uiPriority="61"/>
-    <w:lsdException w:name="Light Grid Accent 3" w:uiPriority="62"/>
-    <w:lsdException w:name="Medium Shading 1 Accent 3" w:uiPriority="63"/>
-    <w:lsdException w:name="Medium Shading 2 Accent 3" w:uiPriority="64"/>
-    <w:lsdException w:name="Medium List 1 Accent 3" w:uiPriority="65"/>
-    <w:lsdException w:name="Medium List 2 Accent 3" w:uiPriority="66"/>
-    <w:lsdException w:name="Medium Grid 1 Accent 3" w:uiPriority="67"/>
-    <w:lsdException w:name="Medium Grid 2 Accent 3" w:uiPriority="68"/>
-    <w:lsdException w:name="Medium Grid 3 Accent 3" w:uiPriority="69"/>
-    <w:lsdException w:name="Dark List Accent 3" w:uiPriority="70"/>
-    <w:lsdException w:name="Colorful Shading Accent 3" w:uiPriority="71"/>
-    <w:lsdException w:name="Colorful List Accent 3" w:uiPriority="72"/>
-    <w:lsdException w:name="Colorful Grid Accent 3" w:uiPriority="73"/>
-    <w:lsdException w:name="Light Shading Accent 4" w:uiPriority="60"/>
-    <w:lsdException w:name="Light List Accent 4" w:uiPriority="61"/>
-    <w:lsdException w:name="Light Grid Accent 4" w:uiPriority="62"/>
-    <w:lsdException w:name="Medium Shading 1 Accent 4" w:uiPriority="63"/>
-    <w:lsdException w:name="Medium Shading 2 Accent 4" w:uiPriority="64"/>
-    <w:lsdException w:name="Medium List 1 Accent 4" w:uiPriority="65"/>
-    <w:lsdException w:name="Medium List 2 Accent 4" w:uiPriority="66"/>
-    <w:lsdException w:name="Medium Grid 1 Accent 4" w:uiPriority="67"/>
-    <w:lsdException w:name="Medium Grid 2 Accent 4" w:uiPriority="68"/>
-    <w:lsdException w:name="Medium Grid 3 Accent 4" w:uiPriority="69"/>
-    <w:lsdException w:name="Dark List Accent 4" w:uiPriority="70"/>
-    <w:lsdException w:name="Colorful Shading Accent 4" w:uiPriority="71"/>
-    <w:lsdException w:name="Colorful List Accent 4" w:uiPriority="72"/>
-    <w:lsdException w:name="Colorful Grid Accent 4" w:uiPriority="73"/>
-    <w:lsdException w:name="Light Shading Accent 5" w:uiPriority="60"/>
-    <w:lsdException w:name="Light List Accent 5" w:uiPriority="61"/>
-    <w:lsdException w:name="Light Grid Accent 5" w:uiPriority="62"/>
-    <w:lsdException w:name="Medium Shading 1 Accent 5" w:uiPriority="63"/>
-    <w:lsdException w:name="Medium Shading 2 Accent 5" w:uiPriority="64"/>
-    <w:lsdException w:name="Medium List 1 Accent 5" w:uiPriority="65"/>
-    <w:lsdException w:name="Medium List 2 Accent 5" w:uiPriority="66"/>
-    <w:lsdException w:name="Medium Grid 1 Accent 5" w:uiPriority="67"/>
-    <w:lsdException w:name="Medium Grid 2 Accent 5" w:uiPriority="68"/>
-    <w:lsdException w:name="Medium Grid 3 Accent 5" w:uiPriority="69"/>
-    <w:lsdException w:name="Dark List Accent 5" w:uiPriority="70"/>
-    <w:lsdException w:name="Colorful Shading Accent 5" w:uiPriority="71"/>
-    <w:lsdException w:name="Colorful List Accent 5" w:uiPriority="72"/>
-    <w:lsdException w:name="Colorful Grid Accent 5" w:uiPriority="73"/>
-    <w:lsdException w:name="Light Shading Accent 6" w:uiPriority="60"/>
-    <w:lsdException w:name="Light List Accent 6" w:uiPriority="61"/>
-    <w:lsdException w:name="Light Grid Accent 6" w:uiPriority="62"/>
-    <w:lsdException w:name="Medium Shading 1 Accent 6" w:uiPriority="63"/>
-    <w:lsdException w:name="Medium Shading 2 Accent 6" w:uiPriority="64"/>
-    <w:lsdException w:name="Medium List 1 Accent 6" w:uiPriority="65"/>
-    <w:lsdException w:name="Medium List 2 Accent 6" w:uiPriority="66"/>
-    <w:lsdException w:name="Medium Grid 1 Accent 6" w:uiPriority="67"/>
-    <w:lsdException w:name="Medium Grid 2 Accent 6" w:uiPriority="68"/>
-    <w:lsdException w:name="Medium Grid 3 Accent 6" w:uiPriority="69"/>
-    <w:lsdException w:name="Dark List Accent 6" w:uiPriority="70"/>
-    <w:lsdException w:name="Colorful Shading Accent 6" w:uiPriority="71"/>
-    <w:lsdException w:name="Colorful List Accent 6" w:uiPriority="72"/>
-    <w:lsdException w:name="Colorful Grid Accent 6" w:uiPriority="73"/>
-    <w:lsdException w:name="Subtle Emphasis" w:uiPriority="19" w:qFormat="1"/>
-    <w:lsdException w:name="Intense Emphasis" w:uiPriority="21" w:qFormat="1"/>
-    <w:lsdException w:name="Subtle Reference" w:uiPriority="31" w:qFormat="1"/>
-    <w:lsdException w:name="Intense Reference" w:uiPriority="32" w:qFormat="1"/>
-    <w:lsdException w:name="Book Title" w:uiPriority="33" w:qFormat="1"/>
-    <w:lsdException w:name="Bibliography" w:semiHidden="1" w:uiPriority="37" w:unhideWhenUsed="1"/>
-    <w:lsdException w:name="TOC Heading" w:semiHidden="1" w:uiPriority="39" w:unhideWhenUsed="1" w:qFormat="1"/>
-    <w:lsdException w:name="Plain Table 1" w:uiPriority="41"/>
-    <w:lsdException w:name="Plain Table 2" w:uiPriority="42"/>
-    <w:lsdException w:name="Plain Table 3" w:uiPriority="43"/>
-    <w:lsdException w:name="Plain Table 4" w:uiPriority="44"/>
-    <w:lsdException w:name="Plain Table 5" w:uiPriority="45"/>
-    <w:lsdException w:name="Grid Table Light" w:uiPriority="40"/>
-    <w:lsdException w:name="Grid Table 1 Light" w:uiPriority="46"/>
-    <w:lsdException w:name="Grid Table 2" w:uiPriority="47"/>
-    <w:lsdException w:name="Grid Table 3" w:uiPriority="48"/>
-    <w:lsdException w:name="Grid Table 4" w:uiPriority="49"/>
-    <w:lsdException w:name="Grid Table 5 Dark" w:uiPriority="50"/>
-    <w:lsdException w:name="Grid Table 6 Colorful" w:uiPriority="51"/>
-    <w:lsdException w:name="Grid Table 7 Colorful" w:uiPriority="52"/>
-    <w:lsdException w:name="Grid Table 1 Light Accent 1" w:uiPriority="46"/>
-    <w:lsdException w:name="Grid Table 2 Accent 1" w:uiPriority="47"/>
-    <w:lsdException w:name="Grid Table 3 Accent 1" w:uiPriority="48"/>
-    <w:lsdException w:name="Grid Table 4 Accent 1" w:uiPriority="49"/>
-    <w:lsdException w:name="Grid Table 5 Dark Accent 1" w:uiPriority="50"/>
-    <w:lsdException w:name="Grid Table 6 Colorful Accent 1" w:uiPriority="51"/>
-    <w:lsdException w:name="Grid Table 7 Colorful Accent 1" w:uiPriority="52"/>
-    <w:lsdException w:name="Grid Table 1 Light Accent 2" w:uiPriority="46"/>
-    <w:lsdException w:name="Grid Table 2 Accent 2" w:uiPriority="47"/>
-    <w:lsdException w:name="Grid Table 3 Accent 2" w:uiPriority="48"/>
-    <w:lsdException w:name="Grid Table 4 Accent 2" w:uiPriority="49"/>
-    <w:lsdException w:name="Grid Table 5 Dark Accent 2" w:uiPriority="50"/>
-    <w:lsdException w:name="Grid Table 6 Colorful Accent 2" w:uiPriority="51"/>
-    <w:lsdException w:name="Grid Table 7 Colorful Accent 2" w:uiPriority="52"/>
-    <w:lsdException w:name="Grid Table 1 Light Accent 3" w:uiPriority="46"/>
-    <w:lsdException w:name="Grid Table 2 Accent 3" w:uiPriority="47"/>
-    <w:lsdException w:name="Grid Table 3 Accent 3" w:uiPriority="48"/>
-    <w:lsdException w:name="Grid Table 4 Accent 3" w:uiPriority="49"/>
-    <w:lsdException w:name="Grid Table 5 Dark Accent 3" w:uiPriority="50"/>
-    <w:lsdException w:name="Grid Table 6 Colorful Accent 3" w:uiPriority="51"/>
-    <w:lsdException w:name="Grid Table 7 Colorful Accent 3" w:uiPriority="52"/>
-    <w:lsdException w:name="Grid Table 1 Light Accent 4" w:uiPriority="46"/>
-    <w:lsdException w:name="Grid Table 2 Accent 4" w:uiPriority="47"/>
-    <w:lsdException w:name="Grid Table 3 Accent 4" w:uiPriority="48"/>
-    <w:lsdException w:name="Grid Table 4 Accent 4" w:uiPriority="49"/>
-    <w:lsdException w:name="Grid Table 5 Dark Accent 4" w:uiPriority="50"/>
-    <w:lsdException w:name="Grid Table 6 Colorful Accent 4" w:uiPriority="51"/>
-    <w:lsdException w:name="Grid Table 7 Colorful Accent 4" w:uiPriority="52"/>
-    <w:lsdException w:name="Grid Table 1 Light Accent 5" w:uiPriority="46"/>
-    <w:lsdException w:name="Grid Table 2 Accent 5" w:uiPriority="47"/>
-    <w:lsdException w:name="Grid Table 3 Accent 5" w:uiPriority="48"/>
-    <w:lsdException w:name="Grid Table 4 Accent 5" w:uiPriority="49"/>
-    <w:lsdException w:name="Grid Table 5 Dark Accent 5" w:uiPriority="50"/>
-    <w:lsdException w:name="Grid Table 6 Colorful Accent 5" w:uiPriority="51"/>
-    <w:lsdException w:name="Grid Table 7 Colorful Accent 5" w:uiPriority="52"/>
-    <w:lsdException w:name="Grid Table 1 Light Accent 6" w:uiPriority="46"/>
-    <w:lsdException w:name="Grid Table 2 Accent 6" w:uiPriority="47"/>
-    <w:lsdException w:name="Grid Table 3 Accent 6" w:uiPriority="48"/>
-    <w:lsdException w:name="Grid Table 4 Accent 6" w:uiPriority="49"/>
-    <w:lsdException w:name="Grid Table 5 Dark Accent 6" w:uiPriority="50"/>
-    <w:lsdException w:name="Grid Table 6 Colorful Accent 6" w:uiPriority="51"/>
-    <w:lsdException w:name="Grid Table 7 Colorful Accent 6" w:uiPriority="52"/>
-    <w:lsdException w:name="List Table 1 Light" w:uiPriority="46"/>
-    <w:lsdException w:name="List Table 2" w:uiPriority="47"/>
-    <w:lsdException w:name="List Table 3" w:uiPriority="48"/>
-    <w:lsdException w:name="List Table 4" w:uiPriority="49"/>
-    <w:lsdException w:name="List Table 5 Dark" w:uiPriority="50"/>
-    <w:lsdException w:name="List Table 6 Colorful" w:uiPriority="51"/>
-    <w:lsdException w:name="List Table 7 Colorful" w:uiPriority="52"/>
-    <w:lsdException w:name="List Table 1 Light Accent 1" w:uiPriority="46"/>
-    <w:lsdException w:name="List Table 2 Accent 1" w:uiPriority="47"/>
-    <w:lsdException w:name="List Table 3 Accent 1" w:uiPriority="48"/>
-    <w:lsdException w:name="List Table 4 Accent 1" w:uiPriority="49"/>
-    <w:lsdException w:name="List Table 5 Dark Accent 1" w:uiPriority="50"/>
-    <w:lsdException w:name="List Table 6 Colorful Accent 1" w:uiPriority="51"/>
-    <w:lsdException w:name="List Table 7 Colorful Accent 1" w:uiPriority="52"/>
-    <w:lsdException w:name="List Table 1 Light Accent 2" w:uiPriority="46"/>
-    <w:lsdException w:name="List Table 2 Accent 2" w:uiPriority="47"/>
-    <w:lsdException w:name="List Table 3 Accent 2" w:uiPriority="48"/>
-    <w:lsdException w:name="List Table 4 Accent 2" w:uiPriority="49"/>
-    <w:lsdException w:name="List Table 5 Dark Accent 2" w:uiPriority="50"/>
-    <w:lsdException w:name="List Table 6 Colorful Accent 2" w:uiPriority="51"/>
-    <w:lsdException w:name="List Table 7 Colorful Accent 2" w:uiPriority="52"/>
-    <w:lsdException w:name="List Table 1 Light Accent 3" w:uiPriority="46"/>
-    <w:lsdException w:name="List Table 2 Accent 3" w:uiPriority="47"/>
-    <w:lsdException w:name="List Table 3 Accent 3" w:uiPriority="48"/>
-    <w:lsdException w:name="List Table 4 Accent 3" w:uiPriority="49"/>
-    <w:lsdException w:name="List Table 5 Dark Accent 3" w:uiPriority="50"/>
-    <w:lsdException w:name="List Table 6 Colorful Accent 3" w:uiPriority="51"/>
-    <w:lsdException w:name="List Table 7 Colorful Accent 3" w:uiPriority="52"/>
-    <w:lsdException w:name="List Table 1 Light Accent 4" w:uiPriority="46"/>
-    <w:lsdException w:name="List Table 2 Accent 4" w:uiPriority="47"/>
-    <w:lsdException w:name="List Table 3 Accent 4" w:uiPriority="48"/>
-    <w:lsdException w:name="List Table 4 Accent 4" w:uiPriority="49"/>
-    <w:lsdException w:name="List Table 5 Dark Accent 4" w:uiPriority="50"/>
-    <w:lsdException w:name="List Table 6 Colorful Accent 4" w:uiPriority="51"/>
-    <w:lsdException w:name="List Table 7 Colorful Accent 4" w:uiPriority="52"/>
-    <w:lsdException w:name="List Table 1 Light Accent 5" w:uiPriority="46"/>
-    <w:lsdException w:name="List Table 2 Accent 5" w:uiPriority="47"/>
-    <w:lsdException w:name="List Table 3 Accent 5" w:uiPriority="48"/>
-    <w:lsdException w:name="List Table 4 Accent 5" w:uiPriority="49"/>
-    <w:lsdException w:name="List Table 5 Dark Accent 5" w:uiPriority="50"/>
-    <w:lsdException w:name="List Table 6 Colorful Accent 5" w:uiPriority="51"/>
-    <w:lsdException w:name="List Table 7 Colorful Accent 5" w:uiPriority="52"/>
-    <w:lsdException w:name="List Table 1 Light Accent 6" w:uiPriority="46"/>
-    <w:lsdException w:name="List Table 2 Accent 6" w:uiPriority="47"/>
-    <w:lsdException w:name="List Table 3 Accent 6" w:uiPriority="48"/>
-    <w:lsdException w:name="List Table 4 Accent 6" w:uiPriority="49"/>
-    <w:lsdException w:name="List Table 5 Dark Accent 6" w:uiPriority="50"/>
-    <w:lsdException w:name="List Table 6 Colorful Accent 6" w:uiPriority="51"/>
-    <w:lsdException w:name="List Table 7 Colorful Accent 6" w:uiPriority="52"/>
+  <w:latentStyles w:defLockedState="0" w:defUIPriority="99" w:defSemiHidden="1" w:defUnhideWhenUsed="1" w:defQFormat="0" w:count="267">
+    <w:lsdException w:name="Normal" w:semiHidden="0" w:uiPriority="0" w:unhideWhenUsed="0" w:qFormat="1"/>
+    <w:lsdException w:name="heading 1" w:semiHidden="0" w:uiPriority="9" w:unhideWhenUsed="0" w:qFormat="1"/>
+    <w:lsdException w:name="heading 2" w:uiPriority="9" w:qFormat="1"/>
+    <w:lsdException w:name="heading 3" w:uiPriority="9" w:qFormat="1"/>
+    <w:lsdException w:name="heading 4" w:uiPriority="9" w:qFormat="1"/>
+    <w:lsdException w:name="heading 5" w:uiPriority="9" w:qFormat="1"/>
+    <w:lsdException w:name="heading 6" w:uiPriority="9" w:qFormat="1"/>
+    <w:lsdException w:name="heading 7" w:uiPriority="9" w:qFormat="1"/>
+    <w:lsdException w:name="heading 8" w:uiPriority="9" w:qFormat="1"/>
+    <w:lsdException w:name="heading 9" w:uiPriority="9" w:qFormat="1"/>
+    <w:lsdException w:name="toc 1" w:uiPriority="39"/>
+    <w:lsdException w:name="toc 2" w:uiPriority="39"/>
+    <w:lsdException w:name="toc 3" w:uiPriority="39"/>
+    <w:lsdException w:name="toc 4" w:uiPriority="39"/>
+    <w:lsdException w:name="toc 5" w:uiPriority="39"/>
+    <w:lsdException w:name="toc 6" w:uiPriority="39"/>
+    <w:lsdException w:name="toc 7" w:uiPriority="39"/>
+    <w:lsdException w:name="toc 8" w:uiPriority="39"/>
+    <w:lsdException w:name="toc 9" w:uiPriority="39"/>
+    <w:lsdException w:name="caption" w:uiPriority="35" w:qFormat="1"/>
+    <w:lsdException w:name="Title" w:semiHidden="0" w:uiPriority="10" w:unhideWhenUsed="0" w:qFormat="1"/>
+    <w:lsdException w:name="Default Paragraph Font" w:uiPriority="1"/>
+    <w:lsdException w:name="Subtitle" w:semiHidden="0" w:uiPriority="11" w:unhideWhenUsed="0" w:qFormat="1"/>
+    <w:lsdException w:name="Strong" w:semiHidden="0" w:uiPriority="22" w:unhideWhenUsed="0" w:qFormat="1"/>
+    <w:lsdException w:name="Emphasis" w:semiHidden="0" w:uiPriority="20" w:unhideWhenUsed="0" w:qFormat="1"/>
+    <w:lsdException w:name="Table Grid" w:semiHidden="0" w:uiPriority="59" w:unhideWhenUsed="0"/>
+    <w:lsdException w:name="Placeholder Text" w:unhideWhenUsed="0"/>
+    <w:lsdException w:name="No Spacing" w:semiHidden="0" w:uiPriority="1" w:unhideWhenUsed="0" w:qFormat="1"/>
+    <w:lsdException w:name="Light Shading" w:semiHidden="0" w:uiPriority="60" w:unhideWhenUsed="0"/>
+    <w:lsdException w:name="Light List" w:semiHidden="0" w:uiPriority="61" w:unhideWhenUsed="0"/>
+    <w:lsdException w:name="Light Grid" w:semiHidden="0" w:uiPriority="62" w:unhideWhenUsed="0"/>
+    <w:lsdException w:name="Medium Shading 1" w:semiHidden="0" w:uiPriority="63" w:unhideWhenUsed="0"/>
+    <w:lsdException w:name="Medium Shading 2" w:semiHidden="0" w:uiPriority="64" w:unhideWhenUsed="0"/>
+    <w:lsdException w:name="Medium List 1" w:semiHidden="0" w:uiPriority="65" w:unhideWhenUsed="0"/>
+    <w:lsdException w:name="Medium List 2" w:semiHidden="0" w:uiPriority="66" w:unhideWhenUsed="0"/>
+    <w:lsdException w:name="Medium Grid 1" w:semiHidden="0" w:uiPriority="67" w:unhideWhenUsed="0"/>
+    <w:lsdException w:name="Medium Grid 2" w:semiHidden="0" w:uiPriority="68" w:unhideWhenUsed="0"/>
+    <w:lsdException w:name="Medium Grid 3" w:semiHidden="0" w:uiPriority="69" w:unhideWhenUsed="0"/>
+    <w:lsdException w:name="Dark List" w:semiHidden="0" w:uiPriority="70" w:unhideWhenUsed="0"/>
+    <w:lsdException w:name="Colorful Shading" w:semiHidden="0" w:uiPriority="71" w:unhideWhenUsed="0"/>
+    <w:lsdException w:name="Colorful List" w:semiHidden="0" w:uiPriority="72" w:unhideWhenUsed="0"/>
+    <w:lsdException w:name="Colorful Grid" w:semiHidden="0" w:uiPriority="73" w:unhideWhenUsed="0"/>
+    <w:lsdException w:name="Light Shading Accent 1" w:semiHidden="0" w:uiPriority="60" w:unhideWhenUsed="0"/>
+    <w:lsdException w:name="Light List Accent 1" w:semiHidden="0" w:uiPriority="61" w:unhideWhenUsed="0"/>
+    <w:lsdException w:name="Light Grid Accent 1" w:semiHidden="0" w:uiPriority="62" w:unhideWhenUsed="0"/>
+    <w:lsdException w:name="Medium Shading 1 Accent 1" w:semiHidden="0" w:uiPriority="63" w:unhideWhenUsed="0"/>
+    <w:lsdException w:name="Medium Shading 2 Accent 1" w:semiHidden="0" w:uiPriority="64" w:unhideWhenUsed="0"/>
+    <w:lsdException w:name="Medium List 1 Accent 1" w:semiHidden="0" w:uiPriority="65" w:unhideWhenUsed="0"/>
+    <w:lsdException w:name="Revision" w:unhideWhenUsed="0"/>
+    <w:lsdException w:name="List Paragraph" w:semiHidden="0" w:uiPriority="34" w:unhideWhenUsed="0" w:qFormat="1"/>
+    <w:lsdException w:name="Quote" w:semiHidden="0" w:uiPriority="29" w:unhideWhenUsed="0" w:qFormat="1"/>
+    <w:lsdException w:name="Intense Quote" w:semiHidden="0" w:uiPriority="30" w:unhideWhenUsed="0" w:qFormat="1"/>
+    <w:lsdException w:name="Medium List 2 Accent 1" w:semiHidden="0" w:uiPriority="66" w:unhideWhenUsed="0"/>
+    <w:lsdException w:name="Medium Grid 1 Accent 1" w:semiHidden="0" w:uiPriority="67" w:unhideWhenUsed="0"/>
+    <w:lsdException w:name="Medium Grid 2 Accent 1" w:semiHidden="0" w:uiPriority="68" w:unhideWhenUsed="0"/>
+    <w:lsdException w:name="Medium Grid 3 Accent 1" w:semiHidden="0" w:uiPriority="69" w:unhideWhenUsed="0"/>
+    <w:lsdException w:name="Dark List Accent 1" w:semiHidden="0" w:uiPriority="70" w:unhideWhenUsed="0"/>
+    <w:lsdException w:name="Colorful Shading Accent 1" w:semiHidden="0" w:uiPriority="71" w:unhideWhenUsed="0"/>
+    <w:lsdException w:name="Colorful List Accent 1" w:semiHidden="0" w:uiPriority="72" w:unhideWhenUsed="0"/>
+    <w:lsdException w:name="Colorful Grid Accent 1" w:semiHidden="0" w:uiPriority="73" w:unhideWhenUsed="0"/>
+    <w:lsdException w:name="Light Shading Accent 2" w:semiHidden="0" w:uiPriority="60" w:unhideWhenUsed="0"/>
+    <w:lsdException w:name="Light List Accent 2" w:semiHidden="0" w:uiPriority="61" w:unhideWhenUsed="0"/>
+    <w:lsdException w:name="Light Grid Accent 2" w:semiHidden="0" w:uiPriority="62" w:unhideWhenUsed="0"/>
+    <w:lsdException w:name="Medium Shading 1 Accent 2" w:semiHidden="0" w:uiPriority="63" w:unhideWhenUsed="0"/>
+    <w:lsdException w:name="Medium Shading 2 Accent 2" w:semiHidden="0" w:uiPriority="64" w:unhideWhenUsed="0"/>
+    <w:lsdException w:name="Medium List 1 Accent 2" w:semiHidden="0" w:uiPriority="65" w:unhideWhenUsed="0"/>
+    <w:lsdException w:name="Medium List 2 Accent 2" w:semiHidden="0" w:uiPriority="66" w:unhideWhenUsed="0"/>
+    <w:lsdException w:name="Medium Grid 1 Accent 2" w:semiHidden="0" w:uiPriority="67" w:unhideWhenUsed="0"/>
+    <w:lsdException w:name="Medium Grid 2 Accent 2" w:semiHidden="0" w:uiPriority="68" w:unhideWhenUsed="0"/>
+    <w:lsdException w:name="Medium Grid 3 Accent 2" w:semiHidden="0" w:uiPriority="69" w:unhideWhenUsed="0"/>
+    <w:lsdException w:name="Dark List Accent 2" w:semiHidden="0" w:uiPriority="70" w:unhideWhenUsed="0"/>
+    <w:lsdException w:name="Colorful Shading Accent 2" w:semiHidden="0" w:uiPriority="71" w:unhideWhenUsed="0"/>
+    <w:lsdException w:name="Colorful List Accent 2" w:semiHidden="0" w:uiPriority="72" w:unhideWhenUsed="0"/>
+    <w:lsdException w:name="Colorful Grid Accent 2" w:semiHidden="0" w:uiPriority="73" w:unhideWhenUsed="0"/>
+    <w:lsdException w:name="Light Shading Accent 3" w:semiHidden="0" w:uiPriority="60" w:unhideWhenUsed="0"/>
+    <w:lsdException w:name="Light List Accent 3" w:semiHidden="0" w:uiPriority="61" w:unhideWhenUsed="0"/>
+    <w:lsdException w:name="Light Grid Accent 3" w:semiHidden="0" w:uiPriority="62" w:unhideWhenUsed="0"/>
+    <w:lsdException w:name="Medium Shading 1 Accent 3" w:semiHidden="0" w:uiPriority="63" w:unhideWhenUsed="0"/>
+    <w:lsdException w:name="Medium Shading 2 Accent 3" w:semiHidden="0" w:uiPriority="64" w:unhideWhenUsed="0"/>
+    <w:lsdException w:name="Medium List 1 Accent 3" w:semiHidden="0" w:uiPriority="65" w:unhideWhenUsed="0"/>
+    <w:lsdException w:name="Medium List 2 Accent 3" w:semiHidden="0" w:uiPriority="66" w:unhideWhenUsed="0"/>
+    <w:lsdException w:name="Medium Grid 1 Accent 3" w:semiHidden="0" w:uiPriority="67" w:unhideWhenUsed="0"/>
+    <w:lsdException w:name="Medium Grid 2 Accent 3" w:semiHidden="0" w:uiPriority="68" w:unhideWhenUsed="0"/>
+    <w:lsdException w:name="Medium Grid 3 Accent 3" w:semiHidden="0" w:uiPriority="69" w:unhideWhenUsed="0"/>
+    <w:lsdException w:name="Dark List Accent 3" w:semiHidden="0" w:uiPriority="70" w:unhideWhenUsed="0"/>
+    <w:lsdException w:name="Colorful Shading Accent 3" w:semiHidden="0" w:uiPriority="71" w:unhideWhenUsed="0"/>
+    <w:lsdException w:name="Colorful List Accent 3" w:semiHidden="0" w:uiPriority="72" w:unhideWhenUsed="0"/>
+    <w:lsdException w:name="Colorful Grid Accent 3" w:semiHidden="0" w:uiPriority="73" w:unhideWhenUsed="0"/>
+    <w:lsdException w:name="Light Shading Accent 4" w:semiHidden="0" w:uiPriority="60" w:unhideWhenUsed="0"/>
+    <w:lsdException w:name="Light List Accent 4" w:semiHidden="0" w:uiPriority="61" w:unhideWhenUsed="0"/>
+    <w:lsdException w:name="Light Grid Accent 4" w:semiHidden="0" w:uiPriority="62" w:unhideWhenUsed="0"/>
+    <w:lsdException w:name="Medium Shading 1 Accent 4" w:semiHidden="0" w:uiPriority="63" w:unhideWhenUsed="0"/>
+    <w:lsdException w:name="Medium Shading 2 Accent 4" w:semiHidden="0" w:uiPriority="64" w:unhideWhenUsed="0"/>
+    <w:lsdException w:name="Medium List 1 Accent 4" w:semiHidden="0" w:uiPriority="65" w:unhideWhenUsed="0"/>
+    <w:lsdException w:name="Medium List 2 Accent 4" w:semiHidden="0" w:uiPriority="66" w:unhideWhenUsed="0"/>
+    <w:lsdException w:name="Medium Grid 1 Accent 4" w:semiHidden="0" w:uiPriority="67" w:unhideWhenUsed="0"/>
+    <w:lsdException w:name="Medium Grid 2 Accent 4" w:semiHidden="0" w:uiPriority="68" w:unhideWhenUsed="0"/>
+    <w:lsdException w:name="Medium Grid 3 Accent 4" w:semiHidden="0" w:uiPriority="69" w:unhideWhenUsed="0"/>
+    <w:lsdException w:name="Dark List Accent 4" w:semiHidden="0" w:uiPriority="70" w:unhideWhenUsed="0"/>
+    <w:lsdException w:name="Colorful Shading Accent 4" w:semiHidden="0" w:uiPriority="71" w:unhideWhenUsed="0"/>
+    <w:lsdException w:name="Colorful List Accent 4" w:semiHidden="0" w:uiPriority="72" w:unhideWhenUsed="0"/>
+    <w:lsdException w:name="Colorful Grid Accent 4" w:semiHidden="0" w:uiPriority="73" w:unhideWhenUsed="0"/>
+    <w:lsdException w:name="Light Shading Accent 5" w:semiHidden="0" w:uiPriority="60" w:unhideWhenUsed="0"/>
+    <w:lsdException w:name="Light List Accent 5" w:semiHidden="0" w:uiPriority="61" w:unhideWhenUsed="0"/>
+    <w:lsdException w:name="Light Grid Accent 5" w:semiHidden="0" w:uiPriority="62" w:unhideWhenUsed="0"/>
+    <w:lsdException w:name="Medium Shading 1 Accent 5" w:semiHidden="0" w:uiPriority="63" w:unhideWhenUsed="0"/>
+    <w:lsdException w:name="Medium Shading 2 Accent 5" w:semiHidden="0" w:uiPriority="64" w:unhideWhenUsed="0"/>
+    <w:lsdException w:name="Medium List 1 Accent 5" w:semiHidden="0" w:uiPriority="65" w:unhideWhenUsed="0"/>
+    <w:lsdException w:name="Medium List 2 Accent 5" w:semiHidden="0" w:uiPriority="66" w:unhideWhenUsed="0"/>
+    <w:lsdException w:name="Medium Grid 1 Accent 5" w:semiHidden="0" w:uiPriority="67" w:unhideWhenUsed="0"/>
+    <w:lsdException w:name="Medium Grid 2 Accent 5" w:semiHidden="0" w:uiPriority="68" w:unhideWhenUsed="0"/>
+    <w:lsdException w:name="Medium Grid 3 Accent 5" w:semiHidden="0" w:uiPriority="69" w:unhideWhenUsed="0"/>
+    <w:lsdException w:name="Dark List Accent 5" w:semiHidden="0" w:uiPriority="70" w:unhideWhenUsed="0"/>
+    <w:lsdException w:name="Colorful Shading Accent 5" w:semiHidden="0" w:uiPriority="71" w:unhideWhenUsed="0"/>
+    <w:lsdException w:name="Colorful List Accent 5" w:semiHidden="0" w:uiPriority="72" w:unhideWhenUsed="0"/>
+    <w:lsdException w:name="Colorful Grid Accent 5" w:semiHidden="0" w:uiPriority="73" w:unhideWhenUsed="0"/>
+    <w:lsdException w:name="Light Shading Accent 6" w:semiHidden="0" w:uiPriority="60" w:unhideWhenUsed="0"/>
+    <w:lsdException w:name="Light List Accent 6" w:semiHidden="0" w:uiPriority="61" w:unhideWhenUsed="0"/>
+    <w:lsdException w:name="Light Grid Accent 6" w:semiHidden="0" w:uiPriority="62" w:unhideWhenUsed="0"/>
+    <w:lsdException w:name="Medium Shading 1 Accent 6" w:semiHidden="0" w:uiPriority="63" w:unhideWhenUsed="0"/>
+    <w:lsdException w:name="Medium Shading 2 Accent 6" w:semiHidden="0" w:uiPriority="64" w:unhideWhenUsed="0"/>
+    <w:lsdException w:name="Medium List 1 Accent 6" w:semiHidden="0" w:uiPriority="65" w:unhideWhenUsed="0"/>
+    <w:lsdException w:name="Medium List 2 Accent 6" w:semiHidden="0" w:uiPriority="66" w:unhideWhenUsed="0"/>
+    <w:lsdException w:name="Medium Grid 1 Accent 6" w:semiHidden="0" w:uiPriority="67" w:unhideWhenUsed="0"/>
+    <w:lsdException w:name="Medium Grid 2 Accent 6" w:semiHidden="0" w:uiPriority="68" w:unhideWhenUsed="0"/>
+    <w:lsdException w:name="Medium Grid 3 Accent 6" w:semiHidden="0" w:uiPriority="69" w:unhideWhenUsed="0"/>
+    <w:lsdException w:name="Dark List Accent 6" w:semiHidden="0" w:uiPriority="70" w:unhideWhenUsed="0"/>
+    <w:lsdException w:name="Colorful Shading Accent 6" w:semiHidden="0" w:uiPriority="71" w:unhideWhenUsed="0"/>
+    <w:lsdException w:name="Colorful List Accent 6" w:semiHidden="0" w:uiPriority="72" w:unhideWhenUsed="0"/>
+    <w:lsdException w:name="Colorful Grid Accent 6" w:semiHidden="0" w:uiPriority="73" w:unhideWhenUsed="0"/>
+    <w:lsdException w:name="Subtle Emphasis" w:semiHidden="0" w:uiPriority="19" w:unhideWhenUsed="0" w:qFormat="1"/>
+    <w:lsdException w:name="Intense Emphasis" w:semiHidden="0" w:uiPriority="21" w:unhideWhenUsed="0" w:qFormat="1"/>
+    <w:lsdException w:name="Subtle Reference" w:semiHidden="0" w:uiPriority="31" w:unhideWhenUsed="0" w:qFormat="1"/>
+    <w:lsdException w:name="Intense Reference" w:semiHidden="0" w:uiPriority="32" w:unhideWhenUsed="0" w:qFormat="1"/>
+    <w:lsdException w:name="Book Title" w:semiHidden="0" w:uiPriority="33" w:unhideWhenUsed="0" w:qFormat="1"/>
+    <w:lsdException w:name="Bibliography" w:uiPriority="37"/>
+    <w:lsdException w:name="TOC Heading" w:uiPriority="39" w:qFormat="1"/>
   </w:latentStyles>
   <w:style w:type="paragraph" w:default="1" w:styleId="Normal">
     <w:name w:val="Normal"/>
@@ -3949,6 +3892,7 @@
     <w:uiPriority w:val="99"/>
     <w:semiHidden/>
     <w:unhideWhenUsed/>
+    <w:qFormat/>
     <w:tblPr>
       <w:tblInd w:w="0" w:type="dxa"/>
       <w:tblCellMar>
@@ -4509,7 +4453,7 @@
 </file>
 
 <file path=customXml/itemProps1.xml><?xml version="1.0" encoding="utf-8"?>
-<ds:datastoreItem xmlns:ds="http://schemas.openxmlformats.org/officeDocument/2006/customXml" ds:itemID="{AACFFE32-46D3-4C9E-AC4F-6C8CBC41DD42}">
+<ds:datastoreItem xmlns:ds="http://schemas.openxmlformats.org/officeDocument/2006/customXml" ds:itemID="{49FCFEF7-4404-44FC-8946-206734BA4CCA}">
   <ds:schemaRefs>
     <ds:schemaRef ds:uri="http://schemas.openxmlformats.org/officeDocument/2006/bibliography"/>
   </ds:schemaRefs>

</xml_diff>